<commit_message>
completed 3 way interaction graphs
</commit_message>
<xml_diff>
--- a/results/modelresults5_26_24.docx
+++ b/results/modelresults5_26_24.docx
@@ -27,6 +27,174 @@
       <w:proofErr w:type="spellEnd"/>
     </w:p>
     <w:p>
+      <w:pPr>
+        <w:jc w:val="center"/>
+        <w:rPr>
+          <w:b/>
+          <w:bCs/>
+          <w:sz w:val="32"/>
+          <w:szCs w:val="32"/>
+        </w:rPr>
+      </w:pPr>
+    </w:p>
+    <w:p>
+      <w:pPr>
+        <w:pStyle w:val="NormalWeb"/>
+      </w:pPr>
+      <w:r>
+        <w:t xml:space="preserve">The </w:t>
+      </w:r>
+      <w:r>
+        <w:t xml:space="preserve">GLS </w:t>
+      </w:r>
+      <w:r>
+        <w:t>results indicate that active carbon (p &lt; 0.01)</w:t>
+      </w:r>
+      <w:r>
+        <w:t xml:space="preserve"> and aggregate stability </w:t>
+      </w:r>
+      <w:r>
+        <w:t>(p &lt; 0.01)</w:t>
+      </w:r>
+      <w:r>
+        <w:t xml:space="preserve"> are significant predictors of MAOM</w:t>
+      </w:r>
+      <w:r>
+        <w:t>. Higher active carbon levels</w:t>
+      </w:r>
+      <w:r>
+        <w:t xml:space="preserve"> and more stable aggregates </w:t>
+      </w:r>
+      <w:r>
+        <w:t xml:space="preserve">are associated with increased </w:t>
+      </w:r>
+      <w:r>
+        <w:t xml:space="preserve">MAOM storage on these farms. </w:t>
+      </w:r>
+    </w:p>
+    <w:p>
+      <w:pPr>
+        <w:pStyle w:val="NormalWeb"/>
+      </w:pPr>
+      <w:r>
+        <w:t>T</w:t>
+      </w:r>
+      <w:r>
+        <w:t xml:space="preserve">he interaction between </w:t>
+      </w:r>
+      <w:r>
+        <w:t xml:space="preserve">mean </w:t>
+      </w:r>
+      <w:r>
+        <w:t>precipitation, soil texture</w:t>
+      </w:r>
+      <w:r>
+        <w:t xml:space="preserve"> (clay content)</w:t>
+      </w:r>
+      <w:r>
+        <w:t xml:space="preserve">, and </w:t>
+      </w:r>
+      <w:r>
+        <w:t xml:space="preserve">mean </w:t>
+      </w:r>
+      <w:r>
+        <w:t xml:space="preserve">temperature </w:t>
+      </w:r>
+      <w:r>
+        <w:t xml:space="preserve">is also a </w:t>
+      </w:r>
+      <w:r>
+        <w:t>significant</w:t>
+      </w:r>
+      <w:r>
+        <w:t xml:space="preserve"> predictor for MAOM</w:t>
+      </w:r>
+      <w:r>
+        <w:t xml:space="preserve"> (p &lt; 0.05). The effect of precipitation on soil carbon varies with clay content and temperature. In clay-rich soils, higher precipitation tends to increase soil carbon, especially at moderate temperatures. However, this positive effect diminishes at higher temperatures, particularly in soils with lower clay content.</w:t>
+      </w:r>
+    </w:p>
+    <w:p>
+      <w:pPr>
+        <w:pStyle w:val="NormalWeb"/>
+      </w:pPr>
+      <w:r>
+        <w:t xml:space="preserve">Overall, our model explains a substantial portion of the variability in soil carbon content (R-squared </w:t>
+      </w:r>
+      <w:r>
+        <w:rPr>
+          <w:highlight w:val="yellow"/>
+        </w:rPr>
+        <w:t>= [insert value]),</w:t>
+      </w:r>
+      <w:r>
+        <w:t xml:space="preserve"> </w:t>
+      </w:r>
+      <w:bookmarkStart w:id="0" w:name="_Hlk168519101"/>
+      <w:r>
+        <w:t xml:space="preserve">highlighting the combined importance of soil properties and environmental factors. These insights are crucial for predicting how </w:t>
+      </w:r>
+      <w:r>
+        <w:t>MAOM</w:t>
+      </w:r>
+      <w:r>
+        <w:t xml:space="preserve"> levels respond to changing environmental conditions and for informing soil management strategies aimed at enhancing carbon sequestration."</w:t>
+      </w:r>
+      <w:bookmarkEnd w:id="0"/>
+    </w:p>
+    <w:p>
+      <w:pPr>
+        <w:jc w:val="center"/>
+        <w:rPr>
+          <w:b/>
+          <w:bCs/>
+          <w:sz w:val="32"/>
+          <w:szCs w:val="32"/>
+        </w:rPr>
+      </w:pPr>
+      <w:r>
+        <w:rPr>
+          <w:rFonts w:ascii="Times New Roman" w:eastAsia="Times New Roman" w:hAnsi="Symbol" w:cs="Times New Roman"/>
+          <w:kern w:val="0"/>
+          <w:sz w:val="24"/>
+          <w:szCs w:val="24"/>
+          <w14:ligatures w14:val="none"/>
+        </w:rPr>
+        <w:t></w:t>
+      </w:r>
+      <w:r>
+        <w:rPr>
+          <w:rFonts w:ascii="Times New Roman" w:eastAsia="Times New Roman" w:hAnsi="Times New Roman" w:cs="Times New Roman"/>
+          <w:kern w:val="0"/>
+          <w:sz w:val="24"/>
+          <w:szCs w:val="24"/>
+          <w14:ligatures w14:val="none"/>
+        </w:rPr>
+        <w:t xml:space="preserve">  Discuss whether these significant predictors have a substantial effect size and practical importance in </w:t>
+      </w:r>
+      <w:r>
+        <w:rPr>
+          <w:rFonts w:ascii="Times New Roman" w:eastAsia="Times New Roman" w:hAnsi="Times New Roman" w:cs="Times New Roman"/>
+          <w:kern w:val="0"/>
+          <w:sz w:val="24"/>
+          <w:szCs w:val="24"/>
+          <w14:ligatures w14:val="none"/>
+        </w:rPr>
+        <w:t xml:space="preserve">our </w:t>
+      </w:r>
+      <w:proofErr w:type="gramStart"/>
+      <w:r>
+        <w:rPr>
+          <w:rFonts w:ascii="Times New Roman" w:eastAsia="Times New Roman" w:hAnsi="Times New Roman" w:cs="Times New Roman"/>
+          <w:kern w:val="0"/>
+          <w:sz w:val="24"/>
+          <w:szCs w:val="24"/>
+          <w14:ligatures w14:val="none"/>
+        </w:rPr>
+        <w:t>context</w:t>
+      </w:r>
+      <w:proofErr w:type="gramEnd"/>
+    </w:p>
+    <w:p>
       <w:r>
         <w:t xml:space="preserve">m3 = </w:t>
       </w:r>
@@ -721,6 +889,7 @@
           <w:highlight w:val="yellow"/>
           <w:bdr w:val="none" w:sz="0" w:space="0" w:color="auto" w:frame="1"/>
         </w:rPr>
+        <w:lastRenderedPageBreak/>
         <w:t>ppt.cm                             3.3356   1.64223  2.031116  0.0437</w:t>
       </w:r>
     </w:p>
@@ -971,7 +1140,6 @@
         <w:rPr>
           <w:noProof/>
         </w:rPr>
-        <w:lastRenderedPageBreak/>
         <w:drawing>
           <wp:inline distT="0" distB="0" distL="0" distR="0" wp14:anchorId="713EB72D" wp14:editId="2796C2F4">
             <wp:extent cx="4419827" cy="4172164"/>
@@ -1069,1445 +1237,17 @@
       </w:r>
     </w:p>
     <w:p/>
-    <w:p/>
-    <w:p/>
     <w:p>
-      <w:pPr>
-        <w:jc w:val="center"/>
-        <w:rPr>
-          <w:b/>
-          <w:bCs/>
-          <w:sz w:val="36"/>
-          <w:szCs w:val="36"/>
-        </w:rPr>
-      </w:pPr>
-      <w:r>
-        <w:rPr>
-          <w:b/>
-          <w:bCs/>
-          <w:sz w:val="36"/>
-          <w:szCs w:val="36"/>
-        </w:rPr>
-        <w:t>Proportion</w:t>
-      </w:r>
-    </w:p>
-    <w:p>
-      <w:pPr>
-        <w:shd w:val="clear" w:color="auto" w:fill="FFFFFF"/>
-        <w:tabs>
-          <w:tab w:val="left" w:pos="916"/>
-          <w:tab w:val="left" w:pos="1832"/>
-          <w:tab w:val="left" w:pos="2748"/>
-          <w:tab w:val="left" w:pos="3664"/>
-          <w:tab w:val="left" w:pos="4580"/>
-          <w:tab w:val="left" w:pos="5496"/>
-          <w:tab w:val="left" w:pos="6412"/>
-          <w:tab w:val="left" w:pos="7328"/>
-          <w:tab w:val="left" w:pos="8244"/>
-          <w:tab w:val="left" w:pos="9160"/>
-          <w:tab w:val="left" w:pos="10076"/>
-          <w:tab w:val="left" w:pos="10992"/>
-          <w:tab w:val="left" w:pos="11908"/>
-          <w:tab w:val="left" w:pos="12824"/>
-          <w:tab w:val="left" w:pos="13740"/>
-          <w:tab w:val="left" w:pos="14656"/>
-        </w:tabs>
-        <w:wordWrap w:val="0"/>
-        <w:spacing w:after="0" w:line="240" w:lineRule="auto"/>
-        <w:rPr>
-          <w:rFonts w:ascii="Lucida Console" w:eastAsia="Times New Roman" w:hAnsi="Lucida Console" w:cs="Courier New"/>
-          <w:color w:val="0000FF"/>
-          <w:kern w:val="0"/>
-          <w:sz w:val="20"/>
-          <w:szCs w:val="20"/>
-          <w14:ligatures w14:val="none"/>
-        </w:rPr>
-      </w:pPr>
-      <w:r>
-        <w:rPr>
-          <w:rFonts w:ascii="Lucida Console" w:eastAsia="Times New Roman" w:hAnsi="Lucida Console" w:cs="Courier New"/>
-          <w:color w:val="0000FF"/>
-          <w:kern w:val="0"/>
-          <w:sz w:val="20"/>
-          <w:szCs w:val="20"/>
-          <w14:ligatures w14:val="none"/>
-        </w:rPr>
-        <w:t>&gt; m4M=</w:t>
-      </w:r>
-      <w:proofErr w:type="spellStart"/>
-      <w:r>
-        <w:rPr>
-          <w:rFonts w:ascii="Lucida Console" w:eastAsia="Times New Roman" w:hAnsi="Lucida Console" w:cs="Courier New"/>
-          <w:color w:val="0000FF"/>
-          <w:kern w:val="0"/>
-          <w:sz w:val="20"/>
-          <w:szCs w:val="20"/>
-          <w14:ligatures w14:val="none"/>
-        </w:rPr>
-        <w:t>gls</w:t>
-      </w:r>
-      <w:proofErr w:type="spellEnd"/>
-      <w:r>
-        <w:rPr>
-          <w:rFonts w:ascii="Lucida Console" w:eastAsia="Times New Roman" w:hAnsi="Lucida Console" w:cs="Courier New"/>
-          <w:color w:val="0000FF"/>
-          <w:kern w:val="0"/>
-          <w:sz w:val="20"/>
-          <w:szCs w:val="20"/>
-          <w14:ligatures w14:val="none"/>
-        </w:rPr>
-        <w:t xml:space="preserve">(logitpropM~ppt.cm * </w:t>
-      </w:r>
-      <w:proofErr w:type="spellStart"/>
-      <w:r>
-        <w:rPr>
-          <w:rFonts w:ascii="Lucida Console" w:eastAsia="Times New Roman" w:hAnsi="Lucida Console" w:cs="Courier New"/>
-          <w:color w:val="0000FF"/>
-          <w:kern w:val="0"/>
-          <w:sz w:val="20"/>
-          <w:szCs w:val="20"/>
-          <w14:ligatures w14:val="none"/>
-        </w:rPr>
-        <w:t>soil_texture_clay</w:t>
-      </w:r>
-      <w:proofErr w:type="spellEnd"/>
-      <w:r>
-        <w:rPr>
-          <w:rFonts w:ascii="Lucida Console" w:eastAsia="Times New Roman" w:hAnsi="Lucida Console" w:cs="Courier New"/>
-          <w:color w:val="0000FF"/>
-          <w:kern w:val="0"/>
-          <w:sz w:val="20"/>
-          <w:szCs w:val="20"/>
-          <w14:ligatures w14:val="none"/>
-        </w:rPr>
-        <w:t xml:space="preserve"> * </w:t>
-      </w:r>
-      <w:proofErr w:type="spellStart"/>
-      <w:r>
-        <w:rPr>
-          <w:rFonts w:ascii="Lucida Console" w:eastAsia="Times New Roman" w:hAnsi="Lucida Console" w:cs="Courier New"/>
-          <w:color w:val="0000FF"/>
-          <w:kern w:val="0"/>
-          <w:sz w:val="20"/>
-          <w:szCs w:val="20"/>
-          <w14:ligatures w14:val="none"/>
-        </w:rPr>
-        <w:t>tmeanC</w:t>
-      </w:r>
-      <w:proofErr w:type="spellEnd"/>
-      <w:r>
-        <w:rPr>
-          <w:rFonts w:ascii="Lucida Console" w:eastAsia="Times New Roman" w:hAnsi="Lucida Console" w:cs="Courier New"/>
-          <w:color w:val="0000FF"/>
-          <w:kern w:val="0"/>
-          <w:sz w:val="20"/>
-          <w:szCs w:val="20"/>
-          <w14:ligatures w14:val="none"/>
-        </w:rPr>
-        <w:t xml:space="preserve"> + ppt.cm * </w:t>
-      </w:r>
-      <w:proofErr w:type="spellStart"/>
-      <w:r>
-        <w:rPr>
-          <w:rFonts w:ascii="Lucida Console" w:eastAsia="Times New Roman" w:hAnsi="Lucida Console" w:cs="Courier New"/>
-          <w:color w:val="0000FF"/>
-          <w:kern w:val="0"/>
-          <w:sz w:val="20"/>
-          <w:szCs w:val="20"/>
-          <w14:ligatures w14:val="none"/>
-        </w:rPr>
-        <w:t>tmeanC</w:t>
-      </w:r>
-      <w:proofErr w:type="spellEnd"/>
-      <w:r>
-        <w:rPr>
-          <w:rFonts w:ascii="Lucida Console" w:eastAsia="Times New Roman" w:hAnsi="Lucida Console" w:cs="Courier New"/>
-          <w:color w:val="0000FF"/>
-          <w:kern w:val="0"/>
-          <w:sz w:val="20"/>
-          <w:szCs w:val="20"/>
-          <w14:ligatures w14:val="none"/>
-        </w:rPr>
-        <w:t xml:space="preserve"> + </w:t>
-      </w:r>
-    </w:p>
-    <w:p>
-      <w:pPr>
-        <w:shd w:val="clear" w:color="auto" w:fill="FFFFFF"/>
-        <w:tabs>
-          <w:tab w:val="left" w:pos="916"/>
-          <w:tab w:val="left" w:pos="1832"/>
-          <w:tab w:val="left" w:pos="2748"/>
-          <w:tab w:val="left" w:pos="3664"/>
-          <w:tab w:val="left" w:pos="4580"/>
-          <w:tab w:val="left" w:pos="5496"/>
-          <w:tab w:val="left" w:pos="6412"/>
-          <w:tab w:val="left" w:pos="7328"/>
-          <w:tab w:val="left" w:pos="8244"/>
-          <w:tab w:val="left" w:pos="9160"/>
-          <w:tab w:val="left" w:pos="10076"/>
-          <w:tab w:val="left" w:pos="10992"/>
-          <w:tab w:val="left" w:pos="11908"/>
-          <w:tab w:val="left" w:pos="12824"/>
-          <w:tab w:val="left" w:pos="13740"/>
-          <w:tab w:val="left" w:pos="14656"/>
-        </w:tabs>
-        <w:wordWrap w:val="0"/>
-        <w:spacing w:after="0" w:line="240" w:lineRule="auto"/>
-        <w:rPr>
-          <w:rFonts w:ascii="Lucida Console" w:eastAsia="Times New Roman" w:hAnsi="Lucida Console" w:cs="Courier New"/>
-          <w:color w:val="0000FF"/>
-          <w:kern w:val="0"/>
-          <w:sz w:val="20"/>
-          <w:szCs w:val="20"/>
-          <w14:ligatures w14:val="none"/>
-        </w:rPr>
-      </w:pPr>
-      <w:r>
-        <w:rPr>
-          <w:rFonts w:ascii="Lucida Console" w:eastAsia="Times New Roman" w:hAnsi="Lucida Console" w:cs="Courier New"/>
-          <w:color w:val="0000FF"/>
-          <w:kern w:val="0"/>
-          <w:sz w:val="20"/>
-          <w:szCs w:val="20"/>
-          <w14:ligatures w14:val="none"/>
-        </w:rPr>
-        <w:t xml:space="preserve">+           </w:t>
-      </w:r>
-      <w:proofErr w:type="spellStart"/>
-      <w:r>
-        <w:rPr>
-          <w:rFonts w:ascii="Lucida Console" w:eastAsia="Times New Roman" w:hAnsi="Lucida Console" w:cs="Courier New"/>
-          <w:color w:val="0000FF"/>
-          <w:kern w:val="0"/>
-          <w:sz w:val="20"/>
-          <w:szCs w:val="20"/>
-          <w14:ligatures w14:val="none"/>
-        </w:rPr>
-        <w:t>active_carbon</w:t>
-      </w:r>
-      <w:proofErr w:type="spellEnd"/>
-      <w:r>
-        <w:rPr>
-          <w:rFonts w:ascii="Lucida Console" w:eastAsia="Times New Roman" w:hAnsi="Lucida Console" w:cs="Courier New"/>
-          <w:color w:val="0000FF"/>
-          <w:kern w:val="0"/>
-          <w:sz w:val="20"/>
-          <w:szCs w:val="20"/>
-          <w14:ligatures w14:val="none"/>
-        </w:rPr>
-        <w:t xml:space="preserve">, </w:t>
-      </w:r>
-    </w:p>
-    <w:p>
-      <w:pPr>
-        <w:shd w:val="clear" w:color="auto" w:fill="FFFFFF"/>
-        <w:tabs>
-          <w:tab w:val="left" w:pos="916"/>
-          <w:tab w:val="left" w:pos="1832"/>
-          <w:tab w:val="left" w:pos="2748"/>
-          <w:tab w:val="left" w:pos="3664"/>
-          <w:tab w:val="left" w:pos="4580"/>
-          <w:tab w:val="left" w:pos="5496"/>
-          <w:tab w:val="left" w:pos="6412"/>
-          <w:tab w:val="left" w:pos="7328"/>
-          <w:tab w:val="left" w:pos="8244"/>
-          <w:tab w:val="left" w:pos="9160"/>
-          <w:tab w:val="left" w:pos="10076"/>
-          <w:tab w:val="left" w:pos="10992"/>
-          <w:tab w:val="left" w:pos="11908"/>
-          <w:tab w:val="left" w:pos="12824"/>
-          <w:tab w:val="left" w:pos="13740"/>
-          <w:tab w:val="left" w:pos="14656"/>
-        </w:tabs>
-        <w:wordWrap w:val="0"/>
-        <w:spacing w:after="0" w:line="240" w:lineRule="auto"/>
-        <w:rPr>
-          <w:rFonts w:ascii="Lucida Console" w:eastAsia="Times New Roman" w:hAnsi="Lucida Console" w:cs="Courier New"/>
-          <w:color w:val="0000FF"/>
-          <w:kern w:val="0"/>
-          <w:sz w:val="20"/>
-          <w:szCs w:val="20"/>
-          <w14:ligatures w14:val="none"/>
-        </w:rPr>
-      </w:pPr>
-      <w:r>
-        <w:rPr>
-          <w:rFonts w:ascii="Lucida Console" w:eastAsia="Times New Roman" w:hAnsi="Lucida Console" w:cs="Courier New"/>
-          <w:color w:val="0000FF"/>
-          <w:kern w:val="0"/>
-          <w:sz w:val="20"/>
-          <w:szCs w:val="20"/>
-          <w14:ligatures w14:val="none"/>
-        </w:rPr>
-        <w:t xml:space="preserve">+           data=data, </w:t>
-      </w:r>
-      <w:proofErr w:type="spellStart"/>
-      <w:r>
-        <w:rPr>
-          <w:rFonts w:ascii="Lucida Console" w:eastAsia="Times New Roman" w:hAnsi="Lucida Console" w:cs="Courier New"/>
-          <w:color w:val="0000FF"/>
-          <w:kern w:val="0"/>
-          <w:sz w:val="20"/>
-          <w:szCs w:val="20"/>
-          <w14:ligatures w14:val="none"/>
-        </w:rPr>
-        <w:t>na.action</w:t>
-      </w:r>
-      <w:proofErr w:type="spellEnd"/>
-      <w:r>
-        <w:rPr>
-          <w:rFonts w:ascii="Lucida Console" w:eastAsia="Times New Roman" w:hAnsi="Lucida Console" w:cs="Courier New"/>
-          <w:color w:val="0000FF"/>
-          <w:kern w:val="0"/>
-          <w:sz w:val="20"/>
-          <w:szCs w:val="20"/>
-          <w14:ligatures w14:val="none"/>
-        </w:rPr>
-        <w:t>=</w:t>
-      </w:r>
-      <w:proofErr w:type="spellStart"/>
-      <w:r>
-        <w:rPr>
-          <w:rFonts w:ascii="Lucida Console" w:eastAsia="Times New Roman" w:hAnsi="Lucida Console" w:cs="Courier New"/>
-          <w:color w:val="0000FF"/>
-          <w:kern w:val="0"/>
-          <w:sz w:val="20"/>
-          <w:szCs w:val="20"/>
-          <w14:ligatures w14:val="none"/>
-        </w:rPr>
-        <w:t>na.exclude</w:t>
-      </w:r>
-      <w:proofErr w:type="spellEnd"/>
-      <w:r>
-        <w:rPr>
-          <w:rFonts w:ascii="Lucida Console" w:eastAsia="Times New Roman" w:hAnsi="Lucida Console" w:cs="Courier New"/>
-          <w:color w:val="0000FF"/>
-          <w:kern w:val="0"/>
-          <w:sz w:val="20"/>
-          <w:szCs w:val="20"/>
-          <w14:ligatures w14:val="none"/>
-        </w:rPr>
-        <w:t>, method="ML")</w:t>
-      </w:r>
-    </w:p>
-    <w:p>
-      <w:pPr>
-        <w:shd w:val="clear" w:color="auto" w:fill="FFFFFF"/>
-        <w:tabs>
-          <w:tab w:val="left" w:pos="916"/>
-          <w:tab w:val="left" w:pos="1832"/>
-          <w:tab w:val="left" w:pos="2748"/>
-          <w:tab w:val="left" w:pos="3664"/>
-          <w:tab w:val="left" w:pos="4580"/>
-          <w:tab w:val="left" w:pos="5496"/>
-          <w:tab w:val="left" w:pos="6412"/>
-          <w:tab w:val="left" w:pos="7328"/>
-          <w:tab w:val="left" w:pos="8244"/>
-          <w:tab w:val="left" w:pos="9160"/>
-          <w:tab w:val="left" w:pos="10076"/>
-          <w:tab w:val="left" w:pos="10992"/>
-          <w:tab w:val="left" w:pos="11908"/>
-          <w:tab w:val="left" w:pos="12824"/>
-          <w:tab w:val="left" w:pos="13740"/>
-          <w:tab w:val="left" w:pos="14656"/>
-        </w:tabs>
-        <w:wordWrap w:val="0"/>
-        <w:spacing w:after="0" w:line="240" w:lineRule="auto"/>
-        <w:rPr>
-          <w:rFonts w:ascii="Lucida Console" w:eastAsia="Times New Roman" w:hAnsi="Lucida Console" w:cs="Courier New"/>
-          <w:color w:val="0000FF"/>
-          <w:kern w:val="0"/>
-          <w:sz w:val="20"/>
-          <w:szCs w:val="20"/>
-          <w14:ligatures w14:val="none"/>
-        </w:rPr>
-      </w:pPr>
-      <w:r>
-        <w:rPr>
-          <w:rFonts w:ascii="Lucida Console" w:eastAsia="Times New Roman" w:hAnsi="Lucida Console" w:cs="Courier New"/>
-          <w:color w:val="0000FF"/>
-          <w:kern w:val="0"/>
-          <w:sz w:val="20"/>
-          <w:szCs w:val="20"/>
-          <w14:ligatures w14:val="none"/>
-        </w:rPr>
-        <w:t>&gt; summary(m4M)</w:t>
-      </w:r>
-    </w:p>
-    <w:p>
-      <w:pPr>
-        <w:shd w:val="clear" w:color="auto" w:fill="FFFFFF"/>
-        <w:tabs>
-          <w:tab w:val="left" w:pos="916"/>
-          <w:tab w:val="left" w:pos="1832"/>
-          <w:tab w:val="left" w:pos="2748"/>
-          <w:tab w:val="left" w:pos="3664"/>
-          <w:tab w:val="left" w:pos="4580"/>
-          <w:tab w:val="left" w:pos="5496"/>
-          <w:tab w:val="left" w:pos="6412"/>
-          <w:tab w:val="left" w:pos="7328"/>
-          <w:tab w:val="left" w:pos="8244"/>
-          <w:tab w:val="left" w:pos="9160"/>
-          <w:tab w:val="left" w:pos="10076"/>
-          <w:tab w:val="left" w:pos="10992"/>
-          <w:tab w:val="left" w:pos="11908"/>
-          <w:tab w:val="left" w:pos="12824"/>
-          <w:tab w:val="left" w:pos="13740"/>
-          <w:tab w:val="left" w:pos="14656"/>
-        </w:tabs>
-        <w:wordWrap w:val="0"/>
-        <w:spacing w:after="0" w:line="240" w:lineRule="auto"/>
-        <w:rPr>
-          <w:rFonts w:ascii="Lucida Console" w:eastAsia="Times New Roman" w:hAnsi="Lucida Console" w:cs="Courier New"/>
-          <w:color w:val="000000"/>
-          <w:kern w:val="0"/>
-          <w:sz w:val="20"/>
-          <w:szCs w:val="20"/>
-          <w:bdr w:val="none" w:sz="0" w:space="0" w:color="auto" w:frame="1"/>
-          <w14:ligatures w14:val="none"/>
-        </w:rPr>
-      </w:pPr>
-      <w:r>
-        <w:rPr>
-          <w:rFonts w:ascii="Lucida Console" w:eastAsia="Times New Roman" w:hAnsi="Lucida Console" w:cs="Courier New"/>
-          <w:color w:val="000000"/>
-          <w:kern w:val="0"/>
-          <w:sz w:val="20"/>
-          <w:szCs w:val="20"/>
-          <w:bdr w:val="none" w:sz="0" w:space="0" w:color="auto" w:frame="1"/>
-          <w14:ligatures w14:val="none"/>
-        </w:rPr>
-        <w:t xml:space="preserve">Generalized least squares fit by maximum </w:t>
-      </w:r>
-      <w:proofErr w:type="gramStart"/>
-      <w:r>
-        <w:rPr>
-          <w:rFonts w:ascii="Lucida Console" w:eastAsia="Times New Roman" w:hAnsi="Lucida Console" w:cs="Courier New"/>
-          <w:color w:val="000000"/>
-          <w:kern w:val="0"/>
-          <w:sz w:val="20"/>
-          <w:szCs w:val="20"/>
-          <w:bdr w:val="none" w:sz="0" w:space="0" w:color="auto" w:frame="1"/>
-          <w14:ligatures w14:val="none"/>
-        </w:rPr>
-        <w:t>likelihood</w:t>
-      </w:r>
-      <w:proofErr w:type="gramEnd"/>
-    </w:p>
-    <w:p>
-      <w:pPr>
-        <w:shd w:val="clear" w:color="auto" w:fill="FFFFFF"/>
-        <w:tabs>
-          <w:tab w:val="left" w:pos="916"/>
-          <w:tab w:val="left" w:pos="1832"/>
-          <w:tab w:val="left" w:pos="2748"/>
-          <w:tab w:val="left" w:pos="3664"/>
-          <w:tab w:val="left" w:pos="4580"/>
-          <w:tab w:val="left" w:pos="5496"/>
-          <w:tab w:val="left" w:pos="6412"/>
-          <w:tab w:val="left" w:pos="7328"/>
-          <w:tab w:val="left" w:pos="8244"/>
-          <w:tab w:val="left" w:pos="9160"/>
-          <w:tab w:val="left" w:pos="10076"/>
-          <w:tab w:val="left" w:pos="10992"/>
-          <w:tab w:val="left" w:pos="11908"/>
-          <w:tab w:val="left" w:pos="12824"/>
-          <w:tab w:val="left" w:pos="13740"/>
-          <w:tab w:val="left" w:pos="14656"/>
-        </w:tabs>
-        <w:wordWrap w:val="0"/>
-        <w:spacing w:after="0" w:line="240" w:lineRule="auto"/>
-        <w:rPr>
-          <w:rFonts w:ascii="Lucida Console" w:eastAsia="Times New Roman" w:hAnsi="Lucida Console" w:cs="Courier New"/>
-          <w:color w:val="000000"/>
-          <w:kern w:val="0"/>
-          <w:sz w:val="20"/>
-          <w:szCs w:val="20"/>
-          <w:bdr w:val="none" w:sz="0" w:space="0" w:color="auto" w:frame="1"/>
-          <w14:ligatures w14:val="none"/>
-        </w:rPr>
-      </w:pPr>
-      <w:r>
-        <w:rPr>
-          <w:rFonts w:ascii="Lucida Console" w:eastAsia="Times New Roman" w:hAnsi="Lucida Console" w:cs="Courier New"/>
-          <w:color w:val="000000"/>
-          <w:kern w:val="0"/>
-          <w:sz w:val="20"/>
-          <w:szCs w:val="20"/>
-          <w:bdr w:val="none" w:sz="0" w:space="0" w:color="auto" w:frame="1"/>
-          <w14:ligatures w14:val="none"/>
-        </w:rPr>
-        <w:t xml:space="preserve">  Model: </w:t>
-      </w:r>
-      <w:proofErr w:type="spellStart"/>
-      <w:r>
-        <w:rPr>
-          <w:rFonts w:ascii="Lucida Console" w:eastAsia="Times New Roman" w:hAnsi="Lucida Console" w:cs="Courier New"/>
-          <w:color w:val="000000"/>
-          <w:kern w:val="0"/>
-          <w:sz w:val="20"/>
-          <w:szCs w:val="20"/>
-          <w:bdr w:val="none" w:sz="0" w:space="0" w:color="auto" w:frame="1"/>
-          <w14:ligatures w14:val="none"/>
-        </w:rPr>
-        <w:t>logitpropM</w:t>
-      </w:r>
-      <w:proofErr w:type="spellEnd"/>
-      <w:r>
-        <w:rPr>
-          <w:rFonts w:ascii="Lucida Console" w:eastAsia="Times New Roman" w:hAnsi="Lucida Console" w:cs="Courier New"/>
-          <w:color w:val="000000"/>
-          <w:kern w:val="0"/>
-          <w:sz w:val="20"/>
-          <w:szCs w:val="20"/>
-          <w:bdr w:val="none" w:sz="0" w:space="0" w:color="auto" w:frame="1"/>
-          <w14:ligatures w14:val="none"/>
-        </w:rPr>
-        <w:t xml:space="preserve"> ~ ppt.cm * </w:t>
-      </w:r>
-      <w:proofErr w:type="spellStart"/>
-      <w:r>
-        <w:rPr>
-          <w:rFonts w:ascii="Lucida Console" w:eastAsia="Times New Roman" w:hAnsi="Lucida Console" w:cs="Courier New"/>
-          <w:color w:val="000000"/>
-          <w:kern w:val="0"/>
-          <w:sz w:val="20"/>
-          <w:szCs w:val="20"/>
-          <w:bdr w:val="none" w:sz="0" w:space="0" w:color="auto" w:frame="1"/>
-          <w14:ligatures w14:val="none"/>
-        </w:rPr>
-        <w:t>soil_texture_clay</w:t>
-      </w:r>
-      <w:proofErr w:type="spellEnd"/>
-      <w:r>
-        <w:rPr>
-          <w:rFonts w:ascii="Lucida Console" w:eastAsia="Times New Roman" w:hAnsi="Lucida Console" w:cs="Courier New"/>
-          <w:color w:val="000000"/>
-          <w:kern w:val="0"/>
-          <w:sz w:val="20"/>
-          <w:szCs w:val="20"/>
-          <w:bdr w:val="none" w:sz="0" w:space="0" w:color="auto" w:frame="1"/>
-          <w14:ligatures w14:val="none"/>
-        </w:rPr>
-        <w:t xml:space="preserve"> * </w:t>
-      </w:r>
-      <w:proofErr w:type="spellStart"/>
-      <w:r>
-        <w:rPr>
-          <w:rFonts w:ascii="Lucida Console" w:eastAsia="Times New Roman" w:hAnsi="Lucida Console" w:cs="Courier New"/>
-          <w:color w:val="000000"/>
-          <w:kern w:val="0"/>
-          <w:sz w:val="20"/>
-          <w:szCs w:val="20"/>
-          <w:bdr w:val="none" w:sz="0" w:space="0" w:color="auto" w:frame="1"/>
-          <w14:ligatures w14:val="none"/>
-        </w:rPr>
-        <w:t>tmeanC</w:t>
-      </w:r>
-      <w:proofErr w:type="spellEnd"/>
-      <w:r>
-        <w:rPr>
-          <w:rFonts w:ascii="Lucida Console" w:eastAsia="Times New Roman" w:hAnsi="Lucida Console" w:cs="Courier New"/>
-          <w:color w:val="000000"/>
-          <w:kern w:val="0"/>
-          <w:sz w:val="20"/>
-          <w:szCs w:val="20"/>
-          <w:bdr w:val="none" w:sz="0" w:space="0" w:color="auto" w:frame="1"/>
-          <w14:ligatures w14:val="none"/>
-        </w:rPr>
-        <w:t xml:space="preserve"> + ppt.cm * </w:t>
-      </w:r>
-      <w:proofErr w:type="spellStart"/>
-      <w:r>
-        <w:rPr>
-          <w:rFonts w:ascii="Lucida Console" w:eastAsia="Times New Roman" w:hAnsi="Lucida Console" w:cs="Courier New"/>
-          <w:color w:val="000000"/>
-          <w:kern w:val="0"/>
-          <w:sz w:val="20"/>
-          <w:szCs w:val="20"/>
-          <w:bdr w:val="none" w:sz="0" w:space="0" w:color="auto" w:frame="1"/>
-          <w14:ligatures w14:val="none"/>
-        </w:rPr>
-        <w:t>tmeanC</w:t>
-      </w:r>
-      <w:proofErr w:type="spellEnd"/>
-      <w:r>
-        <w:rPr>
-          <w:rFonts w:ascii="Lucida Console" w:eastAsia="Times New Roman" w:hAnsi="Lucida Console" w:cs="Courier New"/>
-          <w:color w:val="000000"/>
-          <w:kern w:val="0"/>
-          <w:sz w:val="20"/>
-          <w:szCs w:val="20"/>
-          <w:bdr w:val="none" w:sz="0" w:space="0" w:color="auto" w:frame="1"/>
-          <w14:ligatures w14:val="none"/>
-        </w:rPr>
-        <w:t xml:space="preserve"> +      </w:t>
-      </w:r>
-      <w:proofErr w:type="spellStart"/>
-      <w:r>
-        <w:rPr>
-          <w:rFonts w:ascii="Lucida Console" w:eastAsia="Times New Roman" w:hAnsi="Lucida Console" w:cs="Courier New"/>
-          <w:color w:val="000000"/>
-          <w:kern w:val="0"/>
-          <w:sz w:val="20"/>
-          <w:szCs w:val="20"/>
-          <w:bdr w:val="none" w:sz="0" w:space="0" w:color="auto" w:frame="1"/>
-          <w14:ligatures w14:val="none"/>
-        </w:rPr>
-        <w:t>active_carbon</w:t>
-      </w:r>
-      <w:proofErr w:type="spellEnd"/>
-      <w:r>
-        <w:rPr>
-          <w:rFonts w:ascii="Lucida Console" w:eastAsia="Times New Roman" w:hAnsi="Lucida Console" w:cs="Courier New"/>
-          <w:color w:val="000000"/>
-          <w:kern w:val="0"/>
-          <w:sz w:val="20"/>
-          <w:szCs w:val="20"/>
-          <w:bdr w:val="none" w:sz="0" w:space="0" w:color="auto" w:frame="1"/>
-          <w14:ligatures w14:val="none"/>
-        </w:rPr>
-        <w:t xml:space="preserve"> </w:t>
-      </w:r>
-    </w:p>
-    <w:p>
-      <w:pPr>
-        <w:shd w:val="clear" w:color="auto" w:fill="FFFFFF"/>
-        <w:tabs>
-          <w:tab w:val="left" w:pos="916"/>
-          <w:tab w:val="left" w:pos="1832"/>
-          <w:tab w:val="left" w:pos="2748"/>
-          <w:tab w:val="left" w:pos="3664"/>
-          <w:tab w:val="left" w:pos="4580"/>
-          <w:tab w:val="left" w:pos="5496"/>
-          <w:tab w:val="left" w:pos="6412"/>
-          <w:tab w:val="left" w:pos="7328"/>
-          <w:tab w:val="left" w:pos="8244"/>
-          <w:tab w:val="left" w:pos="9160"/>
-          <w:tab w:val="left" w:pos="10076"/>
-          <w:tab w:val="left" w:pos="10992"/>
-          <w:tab w:val="left" w:pos="11908"/>
-          <w:tab w:val="left" w:pos="12824"/>
-          <w:tab w:val="left" w:pos="13740"/>
-          <w:tab w:val="left" w:pos="14656"/>
-        </w:tabs>
-        <w:wordWrap w:val="0"/>
-        <w:spacing w:after="0" w:line="240" w:lineRule="auto"/>
-        <w:rPr>
-          <w:rFonts w:ascii="Lucida Console" w:eastAsia="Times New Roman" w:hAnsi="Lucida Console" w:cs="Courier New"/>
-          <w:color w:val="000000"/>
-          <w:kern w:val="0"/>
-          <w:sz w:val="20"/>
-          <w:szCs w:val="20"/>
-          <w:bdr w:val="none" w:sz="0" w:space="0" w:color="auto" w:frame="1"/>
-          <w14:ligatures w14:val="none"/>
-        </w:rPr>
-      </w:pPr>
-      <w:r>
-        <w:rPr>
-          <w:rFonts w:ascii="Lucida Console" w:eastAsia="Times New Roman" w:hAnsi="Lucida Console" w:cs="Courier New"/>
-          <w:color w:val="000000"/>
-          <w:kern w:val="0"/>
-          <w:sz w:val="20"/>
-          <w:szCs w:val="20"/>
-          <w:bdr w:val="none" w:sz="0" w:space="0" w:color="auto" w:frame="1"/>
-          <w14:ligatures w14:val="none"/>
-        </w:rPr>
-        <w:t xml:space="preserve">  Data: data </w:t>
-      </w:r>
-    </w:p>
-    <w:p>
-      <w:pPr>
-        <w:shd w:val="clear" w:color="auto" w:fill="FFFFFF"/>
-        <w:tabs>
-          <w:tab w:val="left" w:pos="916"/>
-          <w:tab w:val="left" w:pos="1832"/>
-          <w:tab w:val="left" w:pos="2748"/>
-          <w:tab w:val="left" w:pos="3664"/>
-          <w:tab w:val="left" w:pos="4580"/>
-          <w:tab w:val="left" w:pos="5496"/>
-          <w:tab w:val="left" w:pos="6412"/>
-          <w:tab w:val="left" w:pos="7328"/>
-          <w:tab w:val="left" w:pos="8244"/>
-          <w:tab w:val="left" w:pos="9160"/>
-          <w:tab w:val="left" w:pos="10076"/>
-          <w:tab w:val="left" w:pos="10992"/>
-          <w:tab w:val="left" w:pos="11908"/>
-          <w:tab w:val="left" w:pos="12824"/>
-          <w:tab w:val="left" w:pos="13740"/>
-          <w:tab w:val="left" w:pos="14656"/>
-        </w:tabs>
-        <w:wordWrap w:val="0"/>
-        <w:spacing w:after="0" w:line="240" w:lineRule="auto"/>
-        <w:rPr>
-          <w:rFonts w:ascii="Lucida Console" w:eastAsia="Times New Roman" w:hAnsi="Lucida Console" w:cs="Courier New"/>
-          <w:color w:val="000000"/>
-          <w:kern w:val="0"/>
-          <w:sz w:val="20"/>
-          <w:szCs w:val="20"/>
-          <w:bdr w:val="none" w:sz="0" w:space="0" w:color="auto" w:frame="1"/>
-          <w14:ligatures w14:val="none"/>
-        </w:rPr>
-      </w:pPr>
-      <w:r>
-        <w:rPr>
-          <w:rFonts w:ascii="Lucida Console" w:eastAsia="Times New Roman" w:hAnsi="Lucida Console" w:cs="Courier New"/>
-          <w:color w:val="000000"/>
-          <w:kern w:val="0"/>
-          <w:sz w:val="20"/>
-          <w:szCs w:val="20"/>
-          <w:bdr w:val="none" w:sz="0" w:space="0" w:color="auto" w:frame="1"/>
-          <w14:ligatures w14:val="none"/>
-        </w:rPr>
-        <w:t xml:space="preserve">       AIC      BIC    </w:t>
-      </w:r>
-      <w:proofErr w:type="spellStart"/>
-      <w:r>
-        <w:rPr>
-          <w:rFonts w:ascii="Lucida Console" w:eastAsia="Times New Roman" w:hAnsi="Lucida Console" w:cs="Courier New"/>
-          <w:color w:val="000000"/>
-          <w:kern w:val="0"/>
-          <w:sz w:val="20"/>
-          <w:szCs w:val="20"/>
-          <w:bdr w:val="none" w:sz="0" w:space="0" w:color="auto" w:frame="1"/>
-          <w14:ligatures w14:val="none"/>
-        </w:rPr>
-        <w:t>logLik</w:t>
-      </w:r>
-      <w:proofErr w:type="spellEnd"/>
-    </w:p>
-    <w:p>
-      <w:pPr>
-        <w:shd w:val="clear" w:color="auto" w:fill="FFFFFF"/>
-        <w:tabs>
-          <w:tab w:val="left" w:pos="916"/>
-          <w:tab w:val="left" w:pos="1832"/>
-          <w:tab w:val="left" w:pos="2748"/>
-          <w:tab w:val="left" w:pos="3664"/>
-          <w:tab w:val="left" w:pos="4580"/>
-          <w:tab w:val="left" w:pos="5496"/>
-          <w:tab w:val="left" w:pos="6412"/>
-          <w:tab w:val="left" w:pos="7328"/>
-          <w:tab w:val="left" w:pos="8244"/>
-          <w:tab w:val="left" w:pos="9160"/>
-          <w:tab w:val="left" w:pos="10076"/>
-          <w:tab w:val="left" w:pos="10992"/>
-          <w:tab w:val="left" w:pos="11908"/>
-          <w:tab w:val="left" w:pos="12824"/>
-          <w:tab w:val="left" w:pos="13740"/>
-          <w:tab w:val="left" w:pos="14656"/>
-        </w:tabs>
-        <w:wordWrap w:val="0"/>
-        <w:spacing w:after="0" w:line="240" w:lineRule="auto"/>
-        <w:rPr>
-          <w:rFonts w:ascii="Lucida Console" w:eastAsia="Times New Roman" w:hAnsi="Lucida Console" w:cs="Courier New"/>
-          <w:color w:val="000000"/>
-          <w:kern w:val="0"/>
-          <w:sz w:val="20"/>
-          <w:szCs w:val="20"/>
-          <w:bdr w:val="none" w:sz="0" w:space="0" w:color="auto" w:frame="1"/>
-          <w14:ligatures w14:val="none"/>
-        </w:rPr>
-      </w:pPr>
-      <w:r>
-        <w:rPr>
-          <w:rFonts w:ascii="Lucida Console" w:eastAsia="Times New Roman" w:hAnsi="Lucida Console" w:cs="Courier New"/>
-          <w:color w:val="000000"/>
-          <w:kern w:val="0"/>
-          <w:sz w:val="20"/>
-          <w:szCs w:val="20"/>
-          <w:bdr w:val="none" w:sz="0" w:space="0" w:color="auto" w:frame="1"/>
-          <w14:ligatures w14:val="none"/>
-        </w:rPr>
-        <w:t xml:space="preserve">  322.6137 355.2923 -151.3069</w:t>
-      </w:r>
-    </w:p>
-    <w:p>
-      <w:pPr>
-        <w:shd w:val="clear" w:color="auto" w:fill="FFFFFF"/>
-        <w:tabs>
-          <w:tab w:val="left" w:pos="916"/>
-          <w:tab w:val="left" w:pos="1832"/>
-          <w:tab w:val="left" w:pos="2748"/>
-          <w:tab w:val="left" w:pos="3664"/>
-          <w:tab w:val="left" w:pos="4580"/>
-          <w:tab w:val="left" w:pos="5496"/>
-          <w:tab w:val="left" w:pos="6412"/>
-          <w:tab w:val="left" w:pos="7328"/>
-          <w:tab w:val="left" w:pos="8244"/>
-          <w:tab w:val="left" w:pos="9160"/>
-          <w:tab w:val="left" w:pos="10076"/>
-          <w:tab w:val="left" w:pos="10992"/>
-          <w:tab w:val="left" w:pos="11908"/>
-          <w:tab w:val="left" w:pos="12824"/>
-          <w:tab w:val="left" w:pos="13740"/>
-          <w:tab w:val="left" w:pos="14656"/>
-        </w:tabs>
-        <w:wordWrap w:val="0"/>
-        <w:spacing w:after="0" w:line="240" w:lineRule="auto"/>
-        <w:rPr>
-          <w:rFonts w:ascii="Lucida Console" w:eastAsia="Times New Roman" w:hAnsi="Lucida Console" w:cs="Courier New"/>
-          <w:color w:val="000000"/>
-          <w:kern w:val="0"/>
-          <w:sz w:val="20"/>
-          <w:szCs w:val="20"/>
-          <w:bdr w:val="none" w:sz="0" w:space="0" w:color="auto" w:frame="1"/>
-          <w14:ligatures w14:val="none"/>
-        </w:rPr>
-      </w:pPr>
-    </w:p>
-    <w:p>
-      <w:pPr>
-        <w:shd w:val="clear" w:color="auto" w:fill="FFFFFF"/>
-        <w:tabs>
-          <w:tab w:val="left" w:pos="916"/>
-          <w:tab w:val="left" w:pos="1832"/>
-          <w:tab w:val="left" w:pos="2748"/>
-          <w:tab w:val="left" w:pos="3664"/>
-          <w:tab w:val="left" w:pos="4580"/>
-          <w:tab w:val="left" w:pos="5496"/>
-          <w:tab w:val="left" w:pos="6412"/>
-          <w:tab w:val="left" w:pos="7328"/>
-          <w:tab w:val="left" w:pos="8244"/>
-          <w:tab w:val="left" w:pos="9160"/>
-          <w:tab w:val="left" w:pos="10076"/>
-          <w:tab w:val="left" w:pos="10992"/>
-          <w:tab w:val="left" w:pos="11908"/>
-          <w:tab w:val="left" w:pos="12824"/>
-          <w:tab w:val="left" w:pos="13740"/>
-          <w:tab w:val="left" w:pos="14656"/>
-        </w:tabs>
-        <w:wordWrap w:val="0"/>
-        <w:spacing w:after="0" w:line="240" w:lineRule="auto"/>
-        <w:rPr>
-          <w:rFonts w:ascii="Lucida Console" w:eastAsia="Times New Roman" w:hAnsi="Lucida Console" w:cs="Courier New"/>
-          <w:color w:val="000000"/>
-          <w:kern w:val="0"/>
-          <w:sz w:val="20"/>
-          <w:szCs w:val="20"/>
-          <w:bdr w:val="none" w:sz="0" w:space="0" w:color="auto" w:frame="1"/>
-          <w14:ligatures w14:val="none"/>
-        </w:rPr>
-      </w:pPr>
-      <w:r>
-        <w:rPr>
-          <w:rFonts w:ascii="Lucida Console" w:eastAsia="Times New Roman" w:hAnsi="Lucida Console" w:cs="Courier New"/>
-          <w:color w:val="000000"/>
-          <w:kern w:val="0"/>
-          <w:sz w:val="20"/>
-          <w:szCs w:val="20"/>
-          <w:bdr w:val="none" w:sz="0" w:space="0" w:color="auto" w:frame="1"/>
-          <w14:ligatures w14:val="none"/>
-        </w:rPr>
-        <w:t>Coefficients:</w:t>
-      </w:r>
-    </w:p>
-    <w:p>
-      <w:pPr>
-        <w:shd w:val="clear" w:color="auto" w:fill="FFFFFF"/>
-        <w:tabs>
-          <w:tab w:val="left" w:pos="916"/>
-          <w:tab w:val="left" w:pos="1832"/>
-          <w:tab w:val="left" w:pos="2748"/>
-          <w:tab w:val="left" w:pos="3664"/>
-          <w:tab w:val="left" w:pos="4580"/>
-          <w:tab w:val="left" w:pos="5496"/>
-          <w:tab w:val="left" w:pos="6412"/>
-          <w:tab w:val="left" w:pos="7328"/>
-          <w:tab w:val="left" w:pos="8244"/>
-          <w:tab w:val="left" w:pos="9160"/>
-          <w:tab w:val="left" w:pos="10076"/>
-          <w:tab w:val="left" w:pos="10992"/>
-          <w:tab w:val="left" w:pos="11908"/>
-          <w:tab w:val="left" w:pos="12824"/>
-          <w:tab w:val="left" w:pos="13740"/>
-          <w:tab w:val="left" w:pos="14656"/>
-        </w:tabs>
-        <w:wordWrap w:val="0"/>
-        <w:spacing w:after="0" w:line="240" w:lineRule="auto"/>
-        <w:rPr>
-          <w:rFonts w:ascii="Lucida Console" w:eastAsia="Times New Roman" w:hAnsi="Lucida Console" w:cs="Courier New"/>
-          <w:color w:val="000000"/>
-          <w:kern w:val="0"/>
-          <w:sz w:val="20"/>
-          <w:szCs w:val="20"/>
-          <w:bdr w:val="none" w:sz="0" w:space="0" w:color="auto" w:frame="1"/>
-          <w14:ligatures w14:val="none"/>
-        </w:rPr>
-      </w:pPr>
-      <w:r>
-        <w:rPr>
-          <w:rFonts w:ascii="Lucida Console" w:eastAsia="Times New Roman" w:hAnsi="Lucida Console" w:cs="Courier New"/>
-          <w:color w:val="000000"/>
-          <w:kern w:val="0"/>
-          <w:sz w:val="20"/>
-          <w:szCs w:val="20"/>
-          <w:bdr w:val="none" w:sz="0" w:space="0" w:color="auto" w:frame="1"/>
-          <w14:ligatures w14:val="none"/>
-        </w:rPr>
-        <w:t xml:space="preserve">                                     Value </w:t>
-      </w:r>
-      <w:proofErr w:type="spellStart"/>
-      <w:r>
-        <w:rPr>
-          <w:rFonts w:ascii="Lucida Console" w:eastAsia="Times New Roman" w:hAnsi="Lucida Console" w:cs="Courier New"/>
-          <w:color w:val="000000"/>
-          <w:kern w:val="0"/>
-          <w:sz w:val="20"/>
-          <w:szCs w:val="20"/>
-          <w:bdr w:val="none" w:sz="0" w:space="0" w:color="auto" w:frame="1"/>
-          <w14:ligatures w14:val="none"/>
-        </w:rPr>
-        <w:t>Std.Error</w:t>
-      </w:r>
-      <w:proofErr w:type="spellEnd"/>
-      <w:r>
-        <w:rPr>
-          <w:rFonts w:ascii="Lucida Console" w:eastAsia="Times New Roman" w:hAnsi="Lucida Console" w:cs="Courier New"/>
-          <w:color w:val="000000"/>
-          <w:kern w:val="0"/>
-          <w:sz w:val="20"/>
-          <w:szCs w:val="20"/>
-          <w:bdr w:val="none" w:sz="0" w:space="0" w:color="auto" w:frame="1"/>
-          <w14:ligatures w14:val="none"/>
-        </w:rPr>
-        <w:t xml:space="preserve">   t-value p-value</w:t>
-      </w:r>
-    </w:p>
-    <w:p>
-      <w:pPr>
-        <w:shd w:val="clear" w:color="auto" w:fill="FFFFFF"/>
-        <w:tabs>
-          <w:tab w:val="left" w:pos="916"/>
-          <w:tab w:val="left" w:pos="1832"/>
-          <w:tab w:val="left" w:pos="2748"/>
-          <w:tab w:val="left" w:pos="3664"/>
-          <w:tab w:val="left" w:pos="4580"/>
-          <w:tab w:val="left" w:pos="5496"/>
-          <w:tab w:val="left" w:pos="6412"/>
-          <w:tab w:val="left" w:pos="7328"/>
-          <w:tab w:val="left" w:pos="8244"/>
-          <w:tab w:val="left" w:pos="9160"/>
-          <w:tab w:val="left" w:pos="10076"/>
-          <w:tab w:val="left" w:pos="10992"/>
-          <w:tab w:val="left" w:pos="11908"/>
-          <w:tab w:val="left" w:pos="12824"/>
-          <w:tab w:val="left" w:pos="13740"/>
-          <w:tab w:val="left" w:pos="14656"/>
-        </w:tabs>
-        <w:wordWrap w:val="0"/>
-        <w:spacing w:after="0" w:line="240" w:lineRule="auto"/>
-        <w:rPr>
-          <w:rFonts w:ascii="Lucida Console" w:eastAsia="Times New Roman" w:hAnsi="Lucida Console" w:cs="Courier New"/>
-          <w:color w:val="000000"/>
-          <w:kern w:val="0"/>
-          <w:sz w:val="20"/>
-          <w:szCs w:val="20"/>
-          <w:bdr w:val="none" w:sz="0" w:space="0" w:color="auto" w:frame="1"/>
-          <w14:ligatures w14:val="none"/>
-        </w:rPr>
-      </w:pPr>
-      <w:r>
-        <w:rPr>
-          <w:rFonts w:ascii="Lucida Console" w:eastAsia="Times New Roman" w:hAnsi="Lucida Console" w:cs="Courier New"/>
-          <w:color w:val="000000"/>
-          <w:kern w:val="0"/>
-          <w:sz w:val="20"/>
-          <w:szCs w:val="20"/>
-          <w:bdr w:val="none" w:sz="0" w:space="0" w:color="auto" w:frame="1"/>
-          <w14:ligatures w14:val="none"/>
-        </w:rPr>
-        <w:t>(Intercept)                     -18.249930 15.381141 -1.186513  0.2369</w:t>
-      </w:r>
-    </w:p>
-    <w:p>
-      <w:pPr>
-        <w:shd w:val="clear" w:color="auto" w:fill="FFFFFF"/>
-        <w:tabs>
-          <w:tab w:val="left" w:pos="916"/>
-          <w:tab w:val="left" w:pos="1832"/>
-          <w:tab w:val="left" w:pos="2748"/>
-          <w:tab w:val="left" w:pos="3664"/>
-          <w:tab w:val="left" w:pos="4580"/>
-          <w:tab w:val="left" w:pos="5496"/>
-          <w:tab w:val="left" w:pos="6412"/>
-          <w:tab w:val="left" w:pos="7328"/>
-          <w:tab w:val="left" w:pos="8244"/>
-          <w:tab w:val="left" w:pos="9160"/>
-          <w:tab w:val="left" w:pos="10076"/>
-          <w:tab w:val="left" w:pos="10992"/>
-          <w:tab w:val="left" w:pos="11908"/>
-          <w:tab w:val="left" w:pos="12824"/>
-          <w:tab w:val="left" w:pos="13740"/>
-          <w:tab w:val="left" w:pos="14656"/>
-        </w:tabs>
-        <w:wordWrap w:val="0"/>
-        <w:spacing w:after="0" w:line="240" w:lineRule="auto"/>
-        <w:rPr>
-          <w:rFonts w:ascii="Lucida Console" w:eastAsia="Times New Roman" w:hAnsi="Lucida Console" w:cs="Courier New"/>
-          <w:color w:val="000000"/>
-          <w:kern w:val="0"/>
-          <w:sz w:val="20"/>
-          <w:szCs w:val="20"/>
-          <w:bdr w:val="none" w:sz="0" w:space="0" w:color="auto" w:frame="1"/>
-          <w14:ligatures w14:val="none"/>
-        </w:rPr>
-      </w:pPr>
-      <w:r>
-        <w:rPr>
-          <w:rFonts w:ascii="Lucida Console" w:eastAsia="Times New Roman" w:hAnsi="Lucida Console" w:cs="Courier New"/>
-          <w:color w:val="000000"/>
-          <w:kern w:val="0"/>
-          <w:sz w:val="20"/>
-          <w:szCs w:val="20"/>
-          <w:bdr w:val="none" w:sz="0" w:space="0" w:color="auto" w:frame="1"/>
-          <w14:ligatures w14:val="none"/>
-        </w:rPr>
-        <w:t>ppt.cm                            0.190465  0.137114  1.389098  0.1665</w:t>
-      </w:r>
-    </w:p>
-    <w:p>
-      <w:pPr>
-        <w:shd w:val="clear" w:color="auto" w:fill="FFFFFF"/>
-        <w:tabs>
-          <w:tab w:val="left" w:pos="916"/>
-          <w:tab w:val="left" w:pos="1832"/>
-          <w:tab w:val="left" w:pos="2748"/>
-          <w:tab w:val="left" w:pos="3664"/>
-          <w:tab w:val="left" w:pos="4580"/>
-          <w:tab w:val="left" w:pos="5496"/>
-          <w:tab w:val="left" w:pos="6412"/>
-          <w:tab w:val="left" w:pos="7328"/>
-          <w:tab w:val="left" w:pos="8244"/>
-          <w:tab w:val="left" w:pos="9160"/>
-          <w:tab w:val="left" w:pos="10076"/>
-          <w:tab w:val="left" w:pos="10992"/>
-          <w:tab w:val="left" w:pos="11908"/>
-          <w:tab w:val="left" w:pos="12824"/>
-          <w:tab w:val="left" w:pos="13740"/>
-          <w:tab w:val="left" w:pos="14656"/>
-        </w:tabs>
-        <w:wordWrap w:val="0"/>
-        <w:spacing w:after="0" w:line="240" w:lineRule="auto"/>
-        <w:rPr>
-          <w:rFonts w:ascii="Lucida Console" w:eastAsia="Times New Roman" w:hAnsi="Lucida Console" w:cs="Courier New"/>
-          <w:color w:val="000000"/>
-          <w:kern w:val="0"/>
-          <w:sz w:val="20"/>
-          <w:szCs w:val="20"/>
-          <w:bdr w:val="none" w:sz="0" w:space="0" w:color="auto" w:frame="1"/>
-          <w14:ligatures w14:val="none"/>
-        </w:rPr>
-      </w:pPr>
-      <w:proofErr w:type="spellStart"/>
-      <w:r>
-        <w:rPr>
-          <w:rFonts w:ascii="Lucida Console" w:eastAsia="Times New Roman" w:hAnsi="Lucida Console" w:cs="Courier New"/>
-          <w:color w:val="000000"/>
-          <w:kern w:val="0"/>
-          <w:sz w:val="20"/>
-          <w:szCs w:val="20"/>
-          <w:highlight w:val="yellow"/>
-          <w:bdr w:val="none" w:sz="0" w:space="0" w:color="auto" w:frame="1"/>
-          <w14:ligatures w14:val="none"/>
-        </w:rPr>
-        <w:t>soil_texture_clay</w:t>
-      </w:r>
-      <w:proofErr w:type="spellEnd"/>
-      <w:r>
-        <w:rPr>
-          <w:rFonts w:ascii="Lucida Console" w:eastAsia="Times New Roman" w:hAnsi="Lucida Console" w:cs="Courier New"/>
-          <w:color w:val="000000"/>
-          <w:kern w:val="0"/>
-          <w:sz w:val="20"/>
-          <w:szCs w:val="20"/>
-          <w:highlight w:val="yellow"/>
-          <w:bdr w:val="none" w:sz="0" w:space="0" w:color="auto" w:frame="1"/>
-          <w14:ligatures w14:val="none"/>
-        </w:rPr>
-        <w:t xml:space="preserve">                 1.655525  0.734499  2.253951  0.0254</w:t>
-      </w:r>
-    </w:p>
-    <w:p>
-      <w:pPr>
-        <w:shd w:val="clear" w:color="auto" w:fill="FFFFFF"/>
-        <w:tabs>
-          <w:tab w:val="left" w:pos="916"/>
-          <w:tab w:val="left" w:pos="1832"/>
-          <w:tab w:val="left" w:pos="2748"/>
-          <w:tab w:val="left" w:pos="3664"/>
-          <w:tab w:val="left" w:pos="4580"/>
-          <w:tab w:val="left" w:pos="5496"/>
-          <w:tab w:val="left" w:pos="6412"/>
-          <w:tab w:val="left" w:pos="7328"/>
-          <w:tab w:val="left" w:pos="8244"/>
-          <w:tab w:val="left" w:pos="9160"/>
-          <w:tab w:val="left" w:pos="10076"/>
-          <w:tab w:val="left" w:pos="10992"/>
-          <w:tab w:val="left" w:pos="11908"/>
-          <w:tab w:val="left" w:pos="12824"/>
-          <w:tab w:val="left" w:pos="13740"/>
-          <w:tab w:val="left" w:pos="14656"/>
-        </w:tabs>
-        <w:wordWrap w:val="0"/>
-        <w:spacing w:after="0" w:line="240" w:lineRule="auto"/>
-        <w:rPr>
-          <w:rFonts w:ascii="Lucida Console" w:eastAsia="Times New Roman" w:hAnsi="Lucida Console" w:cs="Courier New"/>
-          <w:color w:val="000000"/>
-          <w:kern w:val="0"/>
-          <w:sz w:val="20"/>
-          <w:szCs w:val="20"/>
-          <w:bdr w:val="none" w:sz="0" w:space="0" w:color="auto" w:frame="1"/>
-          <w14:ligatures w14:val="none"/>
-        </w:rPr>
-      </w:pPr>
-      <w:proofErr w:type="spellStart"/>
-      <w:r>
-        <w:rPr>
-          <w:rFonts w:ascii="Lucida Console" w:eastAsia="Times New Roman" w:hAnsi="Lucida Console" w:cs="Courier New"/>
-          <w:color w:val="000000"/>
-          <w:kern w:val="0"/>
-          <w:sz w:val="20"/>
-          <w:szCs w:val="20"/>
-          <w:bdr w:val="none" w:sz="0" w:space="0" w:color="auto" w:frame="1"/>
-          <w14:ligatures w14:val="none"/>
-        </w:rPr>
-        <w:t>tmeanC</w:t>
-      </w:r>
-      <w:proofErr w:type="spellEnd"/>
-      <w:r>
-        <w:rPr>
-          <w:rFonts w:ascii="Lucida Console" w:eastAsia="Times New Roman" w:hAnsi="Lucida Console" w:cs="Courier New"/>
-          <w:color w:val="000000"/>
-          <w:kern w:val="0"/>
-          <w:sz w:val="20"/>
-          <w:szCs w:val="20"/>
-          <w:bdr w:val="none" w:sz="0" w:space="0" w:color="auto" w:frame="1"/>
-          <w14:ligatures w14:val="none"/>
-        </w:rPr>
-        <w:t xml:space="preserve">                            2.443272  2.011490  1.214658  0.2260</w:t>
-      </w:r>
-    </w:p>
-    <w:p>
-      <w:pPr>
-        <w:shd w:val="clear" w:color="auto" w:fill="FFFFFF"/>
-        <w:tabs>
-          <w:tab w:val="left" w:pos="916"/>
-          <w:tab w:val="left" w:pos="1832"/>
-          <w:tab w:val="left" w:pos="2748"/>
-          <w:tab w:val="left" w:pos="3664"/>
-          <w:tab w:val="left" w:pos="4580"/>
-          <w:tab w:val="left" w:pos="5496"/>
-          <w:tab w:val="left" w:pos="6412"/>
-          <w:tab w:val="left" w:pos="7328"/>
-          <w:tab w:val="left" w:pos="8244"/>
-          <w:tab w:val="left" w:pos="9160"/>
-          <w:tab w:val="left" w:pos="10076"/>
-          <w:tab w:val="left" w:pos="10992"/>
-          <w:tab w:val="left" w:pos="11908"/>
-          <w:tab w:val="left" w:pos="12824"/>
-          <w:tab w:val="left" w:pos="13740"/>
-          <w:tab w:val="left" w:pos="14656"/>
-        </w:tabs>
-        <w:wordWrap w:val="0"/>
-        <w:spacing w:after="0" w:line="240" w:lineRule="auto"/>
-        <w:rPr>
-          <w:rFonts w:ascii="Lucida Console" w:eastAsia="Times New Roman" w:hAnsi="Lucida Console" w:cs="Courier New"/>
-          <w:color w:val="000000"/>
-          <w:kern w:val="0"/>
-          <w:sz w:val="20"/>
-          <w:szCs w:val="20"/>
-          <w:bdr w:val="none" w:sz="0" w:space="0" w:color="auto" w:frame="1"/>
-          <w14:ligatures w14:val="none"/>
-        </w:rPr>
-      </w:pPr>
-      <w:proofErr w:type="spellStart"/>
-      <w:r>
-        <w:rPr>
-          <w:rFonts w:ascii="Lucida Console" w:eastAsia="Times New Roman" w:hAnsi="Lucida Console" w:cs="Courier New"/>
-          <w:color w:val="000000"/>
-          <w:kern w:val="0"/>
-          <w:sz w:val="20"/>
-          <w:szCs w:val="20"/>
-          <w:bdr w:val="none" w:sz="0" w:space="0" w:color="auto" w:frame="1"/>
-          <w14:ligatures w14:val="none"/>
-        </w:rPr>
-        <w:t>active_carbon</w:t>
-      </w:r>
-      <w:proofErr w:type="spellEnd"/>
-      <w:r>
-        <w:rPr>
-          <w:rFonts w:ascii="Lucida Console" w:eastAsia="Times New Roman" w:hAnsi="Lucida Console" w:cs="Courier New"/>
-          <w:color w:val="000000"/>
-          <w:kern w:val="0"/>
-          <w:sz w:val="20"/>
-          <w:szCs w:val="20"/>
-          <w:bdr w:val="none" w:sz="0" w:space="0" w:color="auto" w:frame="1"/>
-          <w14:ligatures w14:val="none"/>
-        </w:rPr>
-        <w:t xml:space="preserve">                    -0.000377  0.000253 -1.491681  0.1375</w:t>
-      </w:r>
-    </w:p>
-    <w:p>
-      <w:pPr>
-        <w:shd w:val="clear" w:color="auto" w:fill="FFFFFF"/>
-        <w:tabs>
-          <w:tab w:val="left" w:pos="916"/>
-          <w:tab w:val="left" w:pos="1832"/>
-          <w:tab w:val="left" w:pos="2748"/>
-          <w:tab w:val="left" w:pos="3664"/>
-          <w:tab w:val="left" w:pos="4580"/>
-          <w:tab w:val="left" w:pos="5496"/>
-          <w:tab w:val="left" w:pos="6412"/>
-          <w:tab w:val="left" w:pos="7328"/>
-          <w:tab w:val="left" w:pos="8244"/>
-          <w:tab w:val="left" w:pos="9160"/>
-          <w:tab w:val="left" w:pos="10076"/>
-          <w:tab w:val="left" w:pos="10992"/>
-          <w:tab w:val="left" w:pos="11908"/>
-          <w:tab w:val="left" w:pos="12824"/>
-          <w:tab w:val="left" w:pos="13740"/>
-          <w:tab w:val="left" w:pos="14656"/>
-        </w:tabs>
-        <w:wordWrap w:val="0"/>
-        <w:spacing w:after="0" w:line="240" w:lineRule="auto"/>
-        <w:rPr>
-          <w:rFonts w:ascii="Lucida Console" w:eastAsia="Times New Roman" w:hAnsi="Lucida Console" w:cs="Courier New"/>
-          <w:color w:val="000000"/>
-          <w:kern w:val="0"/>
-          <w:sz w:val="20"/>
-          <w:szCs w:val="20"/>
-          <w:bdr w:val="none" w:sz="0" w:space="0" w:color="auto" w:frame="1"/>
-          <w14:ligatures w14:val="none"/>
-        </w:rPr>
-      </w:pPr>
-      <w:proofErr w:type="spellStart"/>
-      <w:r>
-        <w:rPr>
-          <w:rFonts w:ascii="Lucida Console" w:eastAsia="Times New Roman" w:hAnsi="Lucida Console" w:cs="Courier New"/>
-          <w:color w:val="000000"/>
-          <w:kern w:val="0"/>
-          <w:sz w:val="20"/>
-          <w:szCs w:val="20"/>
-          <w:highlight w:val="yellow"/>
-          <w:bdr w:val="none" w:sz="0" w:space="0" w:color="auto" w:frame="1"/>
-          <w14:ligatures w14:val="none"/>
-        </w:rPr>
-        <w:t>ppt.cm:soil_texture_clay</w:t>
-      </w:r>
-      <w:proofErr w:type="spellEnd"/>
-      <w:r>
-        <w:rPr>
-          <w:rFonts w:ascii="Lucida Console" w:eastAsia="Times New Roman" w:hAnsi="Lucida Console" w:cs="Courier New"/>
-          <w:color w:val="000000"/>
-          <w:kern w:val="0"/>
-          <w:sz w:val="20"/>
-          <w:szCs w:val="20"/>
-          <w:highlight w:val="yellow"/>
-          <w:bdr w:val="none" w:sz="0" w:space="0" w:color="auto" w:frame="1"/>
-          <w14:ligatures w14:val="none"/>
-        </w:rPr>
-        <w:t xml:space="preserve">         -0.016208  0.006646 -2.438706  0.0157</w:t>
-      </w:r>
-    </w:p>
-    <w:p>
-      <w:pPr>
-        <w:shd w:val="clear" w:color="auto" w:fill="FFFFFF"/>
-        <w:tabs>
-          <w:tab w:val="left" w:pos="916"/>
-          <w:tab w:val="left" w:pos="1832"/>
-          <w:tab w:val="left" w:pos="2748"/>
-          <w:tab w:val="left" w:pos="3664"/>
-          <w:tab w:val="left" w:pos="4580"/>
-          <w:tab w:val="left" w:pos="5496"/>
-          <w:tab w:val="left" w:pos="6412"/>
-          <w:tab w:val="left" w:pos="7328"/>
-          <w:tab w:val="left" w:pos="8244"/>
-          <w:tab w:val="left" w:pos="9160"/>
-          <w:tab w:val="left" w:pos="10076"/>
-          <w:tab w:val="left" w:pos="10992"/>
-          <w:tab w:val="left" w:pos="11908"/>
-          <w:tab w:val="left" w:pos="12824"/>
-          <w:tab w:val="left" w:pos="13740"/>
-          <w:tab w:val="left" w:pos="14656"/>
-        </w:tabs>
-        <w:wordWrap w:val="0"/>
-        <w:spacing w:after="0" w:line="240" w:lineRule="auto"/>
-        <w:rPr>
-          <w:rFonts w:ascii="Lucida Console" w:eastAsia="Times New Roman" w:hAnsi="Lucida Console" w:cs="Courier New"/>
-          <w:color w:val="000000"/>
-          <w:kern w:val="0"/>
-          <w:sz w:val="20"/>
-          <w:szCs w:val="20"/>
-          <w:bdr w:val="none" w:sz="0" w:space="0" w:color="auto" w:frame="1"/>
-          <w14:ligatures w14:val="none"/>
-        </w:rPr>
-      </w:pPr>
-      <w:proofErr w:type="spellStart"/>
-      <w:r>
-        <w:rPr>
-          <w:rFonts w:ascii="Lucida Console" w:eastAsia="Times New Roman" w:hAnsi="Lucida Console" w:cs="Courier New"/>
-          <w:color w:val="000000"/>
-          <w:kern w:val="0"/>
-          <w:sz w:val="20"/>
-          <w:szCs w:val="20"/>
-          <w:bdr w:val="none" w:sz="0" w:space="0" w:color="auto" w:frame="1"/>
-          <w14:ligatures w14:val="none"/>
-        </w:rPr>
-        <w:t>ppt.cm:tmeanC</w:t>
-      </w:r>
-      <w:proofErr w:type="spellEnd"/>
-      <w:r>
-        <w:rPr>
-          <w:rFonts w:ascii="Lucida Console" w:eastAsia="Times New Roman" w:hAnsi="Lucida Console" w:cs="Courier New"/>
-          <w:color w:val="000000"/>
-          <w:kern w:val="0"/>
-          <w:sz w:val="20"/>
-          <w:szCs w:val="20"/>
-          <w:bdr w:val="none" w:sz="0" w:space="0" w:color="auto" w:frame="1"/>
-          <w14:ligatures w14:val="none"/>
-        </w:rPr>
-        <w:t xml:space="preserve">                    -0.024487  0.018115 -1.351732  0.1781</w:t>
-      </w:r>
-    </w:p>
-    <w:p>
-      <w:pPr>
-        <w:shd w:val="clear" w:color="auto" w:fill="FFFFFF"/>
-        <w:tabs>
-          <w:tab w:val="left" w:pos="916"/>
-          <w:tab w:val="left" w:pos="1832"/>
-          <w:tab w:val="left" w:pos="2748"/>
-          <w:tab w:val="left" w:pos="3664"/>
-          <w:tab w:val="left" w:pos="4580"/>
-          <w:tab w:val="left" w:pos="5496"/>
-          <w:tab w:val="left" w:pos="6412"/>
-          <w:tab w:val="left" w:pos="7328"/>
-          <w:tab w:val="left" w:pos="8244"/>
-          <w:tab w:val="left" w:pos="9160"/>
-          <w:tab w:val="left" w:pos="10076"/>
-          <w:tab w:val="left" w:pos="10992"/>
-          <w:tab w:val="left" w:pos="11908"/>
-          <w:tab w:val="left" w:pos="12824"/>
-          <w:tab w:val="left" w:pos="13740"/>
-          <w:tab w:val="left" w:pos="14656"/>
-        </w:tabs>
-        <w:wordWrap w:val="0"/>
-        <w:spacing w:after="0" w:line="240" w:lineRule="auto"/>
-        <w:rPr>
-          <w:rFonts w:ascii="Lucida Console" w:eastAsia="Times New Roman" w:hAnsi="Lucida Console" w:cs="Courier New"/>
-          <w:color w:val="000000"/>
-          <w:kern w:val="0"/>
-          <w:sz w:val="20"/>
-          <w:szCs w:val="20"/>
-          <w:highlight w:val="yellow"/>
-          <w:bdr w:val="none" w:sz="0" w:space="0" w:color="auto" w:frame="1"/>
-          <w14:ligatures w14:val="none"/>
-        </w:rPr>
-      </w:pPr>
-      <w:proofErr w:type="spellStart"/>
-      <w:r>
-        <w:rPr>
-          <w:rFonts w:ascii="Lucida Console" w:eastAsia="Times New Roman" w:hAnsi="Lucida Console" w:cs="Courier New"/>
-          <w:color w:val="000000"/>
-          <w:kern w:val="0"/>
-          <w:sz w:val="20"/>
-          <w:szCs w:val="20"/>
-          <w:highlight w:val="yellow"/>
-          <w:bdr w:val="none" w:sz="0" w:space="0" w:color="auto" w:frame="1"/>
-          <w14:ligatures w14:val="none"/>
-        </w:rPr>
-        <w:t>soil_texture_clay:tmeanC</w:t>
-      </w:r>
-      <w:proofErr w:type="spellEnd"/>
-      <w:r>
-        <w:rPr>
-          <w:rFonts w:ascii="Lucida Console" w:eastAsia="Times New Roman" w:hAnsi="Lucida Console" w:cs="Courier New"/>
-          <w:color w:val="000000"/>
-          <w:kern w:val="0"/>
-          <w:sz w:val="20"/>
-          <w:szCs w:val="20"/>
-          <w:highlight w:val="yellow"/>
-          <w:bdr w:val="none" w:sz="0" w:space="0" w:color="auto" w:frame="1"/>
-          <w14:ligatures w14:val="none"/>
-        </w:rPr>
-        <w:t xml:space="preserve">         -0.216579  0.094394 -2.294416  0.0229</w:t>
-      </w:r>
-    </w:p>
-    <w:p>
-      <w:pPr>
-        <w:shd w:val="clear" w:color="auto" w:fill="FFFFFF"/>
-        <w:tabs>
-          <w:tab w:val="left" w:pos="916"/>
-          <w:tab w:val="left" w:pos="1832"/>
-          <w:tab w:val="left" w:pos="2748"/>
-          <w:tab w:val="left" w:pos="3664"/>
-          <w:tab w:val="left" w:pos="4580"/>
-          <w:tab w:val="left" w:pos="5496"/>
-          <w:tab w:val="left" w:pos="6412"/>
-          <w:tab w:val="left" w:pos="7328"/>
-          <w:tab w:val="left" w:pos="8244"/>
-          <w:tab w:val="left" w:pos="9160"/>
-          <w:tab w:val="left" w:pos="10076"/>
-          <w:tab w:val="left" w:pos="10992"/>
-          <w:tab w:val="left" w:pos="11908"/>
-          <w:tab w:val="left" w:pos="12824"/>
-          <w:tab w:val="left" w:pos="13740"/>
-          <w:tab w:val="left" w:pos="14656"/>
-        </w:tabs>
-        <w:wordWrap w:val="0"/>
-        <w:spacing w:after="0" w:line="240" w:lineRule="auto"/>
-        <w:rPr>
-          <w:rFonts w:ascii="Lucida Console" w:eastAsia="Times New Roman" w:hAnsi="Lucida Console" w:cs="Courier New"/>
-          <w:color w:val="000000"/>
-          <w:kern w:val="0"/>
-          <w:sz w:val="20"/>
-          <w:szCs w:val="20"/>
-          <w14:ligatures w14:val="none"/>
-        </w:rPr>
-      </w:pPr>
-      <w:proofErr w:type="spellStart"/>
-      <w:r>
-        <w:rPr>
-          <w:rFonts w:ascii="Lucida Console" w:eastAsia="Times New Roman" w:hAnsi="Lucida Console" w:cs="Courier New"/>
-          <w:color w:val="000000"/>
-          <w:kern w:val="0"/>
-          <w:sz w:val="20"/>
-          <w:szCs w:val="20"/>
-          <w:highlight w:val="yellow"/>
-          <w:bdr w:val="none" w:sz="0" w:space="0" w:color="auto" w:frame="1"/>
-          <w14:ligatures w14:val="none"/>
+      <w:r>
+        <w:rPr>
+          <w:noProof/>
         </w:rPr>
         <w:lastRenderedPageBreak/>
-        <w:t>ppt.cm:soil_texture_clay:tmeanC</w:t>
-      </w:r>
-      <w:proofErr w:type="spellEnd"/>
-      <w:r>
-        <w:rPr>
-          <w:rFonts w:ascii="Lucida Console" w:eastAsia="Times New Roman" w:hAnsi="Lucida Console" w:cs="Courier New"/>
-          <w:color w:val="000000"/>
-          <w:kern w:val="0"/>
-          <w:sz w:val="20"/>
-          <w:szCs w:val="20"/>
-          <w:highlight w:val="yellow"/>
-          <w:bdr w:val="none" w:sz="0" w:space="0" w:color="auto" w:frame="1"/>
-          <w14:ligatures w14:val="none"/>
-        </w:rPr>
-        <w:t xml:space="preserve">   0.002141  0.000868  2.466960  0.0145</w:t>
-      </w:r>
-    </w:p>
-    <w:p/>
-    <w:p/>
-    <w:p>
-      <w:r>
-        <w:rPr>
-          <w:noProof/>
-        </w:rPr>
         <w:drawing>
-          <wp:inline distT="0" distB="0" distL="0" distR="0" wp14:anchorId="08BC4ADE" wp14:editId="3724D342">
+          <wp:inline distT="0" distB="0" distL="0" distR="0" wp14:anchorId="75676990" wp14:editId="76369082">
             <wp:extent cx="4419827" cy="4172164"/>
             <wp:effectExtent l="0" t="0" r="0" b="0"/>
-            <wp:docPr id="1165573739" name="Picture 6" descr="A graph of a graph with a line and dots&#10;&#10;Description automatically generated with medium confidence"/>
+            <wp:docPr id="580548402" name="Picture 2"/>
             <wp:cNvGraphicFramePr>
               <a:graphicFrameLocks xmlns:a="http://schemas.openxmlformats.org/drawingml/2006/main" noChangeAspect="1"/>
             </wp:cNvGraphicFramePr>
@@ -2515,7 +1255,7 @@
               <a:graphicData uri="http://schemas.openxmlformats.org/drawingml/2006/picture">
                 <pic:pic xmlns:pic="http://schemas.openxmlformats.org/drawingml/2006/picture">
                   <pic:nvPicPr>
-                    <pic:cNvPr id="1165573739" name="Picture 6" descr="A graph of a graph with a line and dots&#10;&#10;Description automatically generated with medium confidence"/>
+                    <pic:cNvPr id="580548402" name="Picture 580548402"/>
                     <pic:cNvPicPr/>
                   </pic:nvPicPr>
                   <pic:blipFill>
@@ -2546,17 +1286,1446 @@
         </w:drawing>
       </w:r>
     </w:p>
+    <w:p/>
+    <w:p/>
+    <w:p/>
     <w:p>
+      <w:pPr>
+        <w:jc w:val="center"/>
+        <w:rPr>
+          <w:b/>
+          <w:bCs/>
+          <w:sz w:val="36"/>
+          <w:szCs w:val="36"/>
+        </w:rPr>
+      </w:pPr>
+      <w:r>
+        <w:rPr>
+          <w:b/>
+          <w:bCs/>
+          <w:sz w:val="36"/>
+          <w:szCs w:val="36"/>
+        </w:rPr>
+        <w:t>Proportion</w:t>
+      </w:r>
+    </w:p>
+    <w:p>
+      <w:pPr>
+        <w:shd w:val="clear" w:color="auto" w:fill="FFFFFF"/>
+        <w:tabs>
+          <w:tab w:val="left" w:pos="916"/>
+          <w:tab w:val="left" w:pos="1832"/>
+          <w:tab w:val="left" w:pos="2748"/>
+          <w:tab w:val="left" w:pos="3664"/>
+          <w:tab w:val="left" w:pos="4580"/>
+          <w:tab w:val="left" w:pos="5496"/>
+          <w:tab w:val="left" w:pos="6412"/>
+          <w:tab w:val="left" w:pos="7328"/>
+          <w:tab w:val="left" w:pos="8244"/>
+          <w:tab w:val="left" w:pos="9160"/>
+          <w:tab w:val="left" w:pos="10076"/>
+          <w:tab w:val="left" w:pos="10992"/>
+          <w:tab w:val="left" w:pos="11908"/>
+          <w:tab w:val="left" w:pos="12824"/>
+          <w:tab w:val="left" w:pos="13740"/>
+          <w:tab w:val="left" w:pos="14656"/>
+        </w:tabs>
+        <w:wordWrap w:val="0"/>
+        <w:spacing w:after="0" w:line="240" w:lineRule="auto"/>
+        <w:rPr>
+          <w:rFonts w:ascii="Lucida Console" w:eastAsia="Times New Roman" w:hAnsi="Lucida Console" w:cs="Courier New"/>
+          <w:color w:val="0000FF"/>
+          <w:kern w:val="0"/>
+          <w:sz w:val="20"/>
+          <w:szCs w:val="20"/>
+          <w14:ligatures w14:val="none"/>
+        </w:rPr>
+      </w:pPr>
+      <w:r>
+        <w:rPr>
+          <w:rFonts w:ascii="Lucida Console" w:eastAsia="Times New Roman" w:hAnsi="Lucida Console" w:cs="Courier New"/>
+          <w:color w:val="0000FF"/>
+          <w:kern w:val="0"/>
+          <w:sz w:val="20"/>
+          <w:szCs w:val="20"/>
+          <w14:ligatures w14:val="none"/>
+        </w:rPr>
+        <w:t>&gt; m4M=</w:t>
+      </w:r>
+      <w:proofErr w:type="spellStart"/>
+      <w:r>
+        <w:rPr>
+          <w:rFonts w:ascii="Lucida Console" w:eastAsia="Times New Roman" w:hAnsi="Lucida Console" w:cs="Courier New"/>
+          <w:color w:val="0000FF"/>
+          <w:kern w:val="0"/>
+          <w:sz w:val="20"/>
+          <w:szCs w:val="20"/>
+          <w14:ligatures w14:val="none"/>
+        </w:rPr>
+        <w:t>gls</w:t>
+      </w:r>
+      <w:proofErr w:type="spellEnd"/>
+      <w:r>
+        <w:rPr>
+          <w:rFonts w:ascii="Lucida Console" w:eastAsia="Times New Roman" w:hAnsi="Lucida Console" w:cs="Courier New"/>
+          <w:color w:val="0000FF"/>
+          <w:kern w:val="0"/>
+          <w:sz w:val="20"/>
+          <w:szCs w:val="20"/>
+          <w14:ligatures w14:val="none"/>
+        </w:rPr>
+        <w:t xml:space="preserve">(logitpropM~ppt.cm * </w:t>
+      </w:r>
+      <w:proofErr w:type="spellStart"/>
+      <w:r>
+        <w:rPr>
+          <w:rFonts w:ascii="Lucida Console" w:eastAsia="Times New Roman" w:hAnsi="Lucida Console" w:cs="Courier New"/>
+          <w:color w:val="0000FF"/>
+          <w:kern w:val="0"/>
+          <w:sz w:val="20"/>
+          <w:szCs w:val="20"/>
+          <w14:ligatures w14:val="none"/>
+        </w:rPr>
+        <w:t>soil_texture_clay</w:t>
+      </w:r>
+      <w:proofErr w:type="spellEnd"/>
+      <w:r>
+        <w:rPr>
+          <w:rFonts w:ascii="Lucida Console" w:eastAsia="Times New Roman" w:hAnsi="Lucida Console" w:cs="Courier New"/>
+          <w:color w:val="0000FF"/>
+          <w:kern w:val="0"/>
+          <w:sz w:val="20"/>
+          <w:szCs w:val="20"/>
+          <w14:ligatures w14:val="none"/>
+        </w:rPr>
+        <w:t xml:space="preserve"> * </w:t>
+      </w:r>
+      <w:proofErr w:type="spellStart"/>
+      <w:r>
+        <w:rPr>
+          <w:rFonts w:ascii="Lucida Console" w:eastAsia="Times New Roman" w:hAnsi="Lucida Console" w:cs="Courier New"/>
+          <w:color w:val="0000FF"/>
+          <w:kern w:val="0"/>
+          <w:sz w:val="20"/>
+          <w:szCs w:val="20"/>
+          <w14:ligatures w14:val="none"/>
+        </w:rPr>
+        <w:t>tmeanC</w:t>
+      </w:r>
+      <w:proofErr w:type="spellEnd"/>
+      <w:r>
+        <w:rPr>
+          <w:rFonts w:ascii="Lucida Console" w:eastAsia="Times New Roman" w:hAnsi="Lucida Console" w:cs="Courier New"/>
+          <w:color w:val="0000FF"/>
+          <w:kern w:val="0"/>
+          <w:sz w:val="20"/>
+          <w:szCs w:val="20"/>
+          <w14:ligatures w14:val="none"/>
+        </w:rPr>
+        <w:t xml:space="preserve"> + ppt.cm * </w:t>
+      </w:r>
+      <w:proofErr w:type="spellStart"/>
+      <w:r>
+        <w:rPr>
+          <w:rFonts w:ascii="Lucida Console" w:eastAsia="Times New Roman" w:hAnsi="Lucida Console" w:cs="Courier New"/>
+          <w:color w:val="0000FF"/>
+          <w:kern w:val="0"/>
+          <w:sz w:val="20"/>
+          <w:szCs w:val="20"/>
+          <w14:ligatures w14:val="none"/>
+        </w:rPr>
+        <w:t>tmeanC</w:t>
+      </w:r>
+      <w:proofErr w:type="spellEnd"/>
+      <w:r>
+        <w:rPr>
+          <w:rFonts w:ascii="Lucida Console" w:eastAsia="Times New Roman" w:hAnsi="Lucida Console" w:cs="Courier New"/>
+          <w:color w:val="0000FF"/>
+          <w:kern w:val="0"/>
+          <w:sz w:val="20"/>
+          <w:szCs w:val="20"/>
+          <w14:ligatures w14:val="none"/>
+        </w:rPr>
+        <w:t xml:space="preserve"> + </w:t>
+      </w:r>
+    </w:p>
+    <w:p>
+      <w:pPr>
+        <w:shd w:val="clear" w:color="auto" w:fill="FFFFFF"/>
+        <w:tabs>
+          <w:tab w:val="left" w:pos="916"/>
+          <w:tab w:val="left" w:pos="1832"/>
+          <w:tab w:val="left" w:pos="2748"/>
+          <w:tab w:val="left" w:pos="3664"/>
+          <w:tab w:val="left" w:pos="4580"/>
+          <w:tab w:val="left" w:pos="5496"/>
+          <w:tab w:val="left" w:pos="6412"/>
+          <w:tab w:val="left" w:pos="7328"/>
+          <w:tab w:val="left" w:pos="8244"/>
+          <w:tab w:val="left" w:pos="9160"/>
+          <w:tab w:val="left" w:pos="10076"/>
+          <w:tab w:val="left" w:pos="10992"/>
+          <w:tab w:val="left" w:pos="11908"/>
+          <w:tab w:val="left" w:pos="12824"/>
+          <w:tab w:val="left" w:pos="13740"/>
+          <w:tab w:val="left" w:pos="14656"/>
+        </w:tabs>
+        <w:wordWrap w:val="0"/>
+        <w:spacing w:after="0" w:line="240" w:lineRule="auto"/>
+        <w:rPr>
+          <w:rFonts w:ascii="Lucida Console" w:eastAsia="Times New Roman" w:hAnsi="Lucida Console" w:cs="Courier New"/>
+          <w:color w:val="0000FF"/>
+          <w:kern w:val="0"/>
+          <w:sz w:val="20"/>
+          <w:szCs w:val="20"/>
+          <w14:ligatures w14:val="none"/>
+        </w:rPr>
+      </w:pPr>
+      <w:r>
+        <w:rPr>
+          <w:rFonts w:ascii="Lucida Console" w:eastAsia="Times New Roman" w:hAnsi="Lucida Console" w:cs="Courier New"/>
+          <w:color w:val="0000FF"/>
+          <w:kern w:val="0"/>
+          <w:sz w:val="20"/>
+          <w:szCs w:val="20"/>
+          <w14:ligatures w14:val="none"/>
+        </w:rPr>
+        <w:t xml:space="preserve">+           </w:t>
+      </w:r>
+      <w:proofErr w:type="spellStart"/>
+      <w:r>
+        <w:rPr>
+          <w:rFonts w:ascii="Lucida Console" w:eastAsia="Times New Roman" w:hAnsi="Lucida Console" w:cs="Courier New"/>
+          <w:color w:val="0000FF"/>
+          <w:kern w:val="0"/>
+          <w:sz w:val="20"/>
+          <w:szCs w:val="20"/>
+          <w14:ligatures w14:val="none"/>
+        </w:rPr>
+        <w:t>active_carbon</w:t>
+      </w:r>
+      <w:proofErr w:type="spellEnd"/>
+      <w:r>
+        <w:rPr>
+          <w:rFonts w:ascii="Lucida Console" w:eastAsia="Times New Roman" w:hAnsi="Lucida Console" w:cs="Courier New"/>
+          <w:color w:val="0000FF"/>
+          <w:kern w:val="0"/>
+          <w:sz w:val="20"/>
+          <w:szCs w:val="20"/>
+          <w14:ligatures w14:val="none"/>
+        </w:rPr>
+        <w:t xml:space="preserve">, </w:t>
+      </w:r>
+    </w:p>
+    <w:p>
+      <w:pPr>
+        <w:shd w:val="clear" w:color="auto" w:fill="FFFFFF"/>
+        <w:tabs>
+          <w:tab w:val="left" w:pos="916"/>
+          <w:tab w:val="left" w:pos="1832"/>
+          <w:tab w:val="left" w:pos="2748"/>
+          <w:tab w:val="left" w:pos="3664"/>
+          <w:tab w:val="left" w:pos="4580"/>
+          <w:tab w:val="left" w:pos="5496"/>
+          <w:tab w:val="left" w:pos="6412"/>
+          <w:tab w:val="left" w:pos="7328"/>
+          <w:tab w:val="left" w:pos="8244"/>
+          <w:tab w:val="left" w:pos="9160"/>
+          <w:tab w:val="left" w:pos="10076"/>
+          <w:tab w:val="left" w:pos="10992"/>
+          <w:tab w:val="left" w:pos="11908"/>
+          <w:tab w:val="left" w:pos="12824"/>
+          <w:tab w:val="left" w:pos="13740"/>
+          <w:tab w:val="left" w:pos="14656"/>
+        </w:tabs>
+        <w:wordWrap w:val="0"/>
+        <w:spacing w:after="0" w:line="240" w:lineRule="auto"/>
+        <w:rPr>
+          <w:rFonts w:ascii="Lucida Console" w:eastAsia="Times New Roman" w:hAnsi="Lucida Console" w:cs="Courier New"/>
+          <w:color w:val="0000FF"/>
+          <w:kern w:val="0"/>
+          <w:sz w:val="20"/>
+          <w:szCs w:val="20"/>
+          <w14:ligatures w14:val="none"/>
+        </w:rPr>
+      </w:pPr>
+      <w:r>
+        <w:rPr>
+          <w:rFonts w:ascii="Lucida Console" w:eastAsia="Times New Roman" w:hAnsi="Lucida Console" w:cs="Courier New"/>
+          <w:color w:val="0000FF"/>
+          <w:kern w:val="0"/>
+          <w:sz w:val="20"/>
+          <w:szCs w:val="20"/>
+          <w14:ligatures w14:val="none"/>
+        </w:rPr>
+        <w:t xml:space="preserve">+           data=data, </w:t>
+      </w:r>
+      <w:proofErr w:type="spellStart"/>
+      <w:r>
+        <w:rPr>
+          <w:rFonts w:ascii="Lucida Console" w:eastAsia="Times New Roman" w:hAnsi="Lucida Console" w:cs="Courier New"/>
+          <w:color w:val="0000FF"/>
+          <w:kern w:val="0"/>
+          <w:sz w:val="20"/>
+          <w:szCs w:val="20"/>
+          <w14:ligatures w14:val="none"/>
+        </w:rPr>
+        <w:t>na.action</w:t>
+      </w:r>
+      <w:proofErr w:type="spellEnd"/>
+      <w:r>
+        <w:rPr>
+          <w:rFonts w:ascii="Lucida Console" w:eastAsia="Times New Roman" w:hAnsi="Lucida Console" w:cs="Courier New"/>
+          <w:color w:val="0000FF"/>
+          <w:kern w:val="0"/>
+          <w:sz w:val="20"/>
+          <w:szCs w:val="20"/>
+          <w14:ligatures w14:val="none"/>
+        </w:rPr>
+        <w:t>=</w:t>
+      </w:r>
+      <w:proofErr w:type="spellStart"/>
+      <w:r>
+        <w:rPr>
+          <w:rFonts w:ascii="Lucida Console" w:eastAsia="Times New Roman" w:hAnsi="Lucida Console" w:cs="Courier New"/>
+          <w:color w:val="0000FF"/>
+          <w:kern w:val="0"/>
+          <w:sz w:val="20"/>
+          <w:szCs w:val="20"/>
+          <w14:ligatures w14:val="none"/>
+        </w:rPr>
+        <w:t>na.exclude</w:t>
+      </w:r>
+      <w:proofErr w:type="spellEnd"/>
+      <w:r>
+        <w:rPr>
+          <w:rFonts w:ascii="Lucida Console" w:eastAsia="Times New Roman" w:hAnsi="Lucida Console" w:cs="Courier New"/>
+          <w:color w:val="0000FF"/>
+          <w:kern w:val="0"/>
+          <w:sz w:val="20"/>
+          <w:szCs w:val="20"/>
+          <w14:ligatures w14:val="none"/>
+        </w:rPr>
+        <w:t>, method="ML")</w:t>
+      </w:r>
+    </w:p>
+    <w:p>
+      <w:pPr>
+        <w:shd w:val="clear" w:color="auto" w:fill="FFFFFF"/>
+        <w:tabs>
+          <w:tab w:val="left" w:pos="916"/>
+          <w:tab w:val="left" w:pos="1832"/>
+          <w:tab w:val="left" w:pos="2748"/>
+          <w:tab w:val="left" w:pos="3664"/>
+          <w:tab w:val="left" w:pos="4580"/>
+          <w:tab w:val="left" w:pos="5496"/>
+          <w:tab w:val="left" w:pos="6412"/>
+          <w:tab w:val="left" w:pos="7328"/>
+          <w:tab w:val="left" w:pos="8244"/>
+          <w:tab w:val="left" w:pos="9160"/>
+          <w:tab w:val="left" w:pos="10076"/>
+          <w:tab w:val="left" w:pos="10992"/>
+          <w:tab w:val="left" w:pos="11908"/>
+          <w:tab w:val="left" w:pos="12824"/>
+          <w:tab w:val="left" w:pos="13740"/>
+          <w:tab w:val="left" w:pos="14656"/>
+        </w:tabs>
+        <w:wordWrap w:val="0"/>
+        <w:spacing w:after="0" w:line="240" w:lineRule="auto"/>
+        <w:rPr>
+          <w:rFonts w:ascii="Lucida Console" w:eastAsia="Times New Roman" w:hAnsi="Lucida Console" w:cs="Courier New"/>
+          <w:color w:val="0000FF"/>
+          <w:kern w:val="0"/>
+          <w:sz w:val="20"/>
+          <w:szCs w:val="20"/>
+          <w14:ligatures w14:val="none"/>
+        </w:rPr>
+      </w:pPr>
+      <w:r>
+        <w:rPr>
+          <w:rFonts w:ascii="Lucida Console" w:eastAsia="Times New Roman" w:hAnsi="Lucida Console" w:cs="Courier New"/>
+          <w:color w:val="0000FF"/>
+          <w:kern w:val="0"/>
+          <w:sz w:val="20"/>
+          <w:szCs w:val="20"/>
+          <w14:ligatures w14:val="none"/>
+        </w:rPr>
+        <w:t>&gt; summary(m4M)</w:t>
+      </w:r>
+    </w:p>
+    <w:p>
+      <w:pPr>
+        <w:shd w:val="clear" w:color="auto" w:fill="FFFFFF"/>
+        <w:tabs>
+          <w:tab w:val="left" w:pos="916"/>
+          <w:tab w:val="left" w:pos="1832"/>
+          <w:tab w:val="left" w:pos="2748"/>
+          <w:tab w:val="left" w:pos="3664"/>
+          <w:tab w:val="left" w:pos="4580"/>
+          <w:tab w:val="left" w:pos="5496"/>
+          <w:tab w:val="left" w:pos="6412"/>
+          <w:tab w:val="left" w:pos="7328"/>
+          <w:tab w:val="left" w:pos="8244"/>
+          <w:tab w:val="left" w:pos="9160"/>
+          <w:tab w:val="left" w:pos="10076"/>
+          <w:tab w:val="left" w:pos="10992"/>
+          <w:tab w:val="left" w:pos="11908"/>
+          <w:tab w:val="left" w:pos="12824"/>
+          <w:tab w:val="left" w:pos="13740"/>
+          <w:tab w:val="left" w:pos="14656"/>
+        </w:tabs>
+        <w:wordWrap w:val="0"/>
+        <w:spacing w:after="0" w:line="240" w:lineRule="auto"/>
+        <w:rPr>
+          <w:rFonts w:ascii="Lucida Console" w:eastAsia="Times New Roman" w:hAnsi="Lucida Console" w:cs="Courier New"/>
+          <w:color w:val="000000"/>
+          <w:kern w:val="0"/>
+          <w:sz w:val="20"/>
+          <w:szCs w:val="20"/>
+          <w:bdr w:val="none" w:sz="0" w:space="0" w:color="auto" w:frame="1"/>
+          <w14:ligatures w14:val="none"/>
+        </w:rPr>
+      </w:pPr>
+      <w:r>
+        <w:rPr>
+          <w:rFonts w:ascii="Lucida Console" w:eastAsia="Times New Roman" w:hAnsi="Lucida Console" w:cs="Courier New"/>
+          <w:color w:val="000000"/>
+          <w:kern w:val="0"/>
+          <w:sz w:val="20"/>
+          <w:szCs w:val="20"/>
+          <w:bdr w:val="none" w:sz="0" w:space="0" w:color="auto" w:frame="1"/>
+          <w14:ligatures w14:val="none"/>
+        </w:rPr>
+        <w:t xml:space="preserve">Generalized least squares fit by maximum </w:t>
+      </w:r>
+      <w:proofErr w:type="gramStart"/>
+      <w:r>
+        <w:rPr>
+          <w:rFonts w:ascii="Lucida Console" w:eastAsia="Times New Roman" w:hAnsi="Lucida Console" w:cs="Courier New"/>
+          <w:color w:val="000000"/>
+          <w:kern w:val="0"/>
+          <w:sz w:val="20"/>
+          <w:szCs w:val="20"/>
+          <w:bdr w:val="none" w:sz="0" w:space="0" w:color="auto" w:frame="1"/>
+          <w14:ligatures w14:val="none"/>
+        </w:rPr>
+        <w:t>likelihood</w:t>
+      </w:r>
+      <w:proofErr w:type="gramEnd"/>
+    </w:p>
+    <w:p>
+      <w:pPr>
+        <w:shd w:val="clear" w:color="auto" w:fill="FFFFFF"/>
+        <w:tabs>
+          <w:tab w:val="left" w:pos="916"/>
+          <w:tab w:val="left" w:pos="1832"/>
+          <w:tab w:val="left" w:pos="2748"/>
+          <w:tab w:val="left" w:pos="3664"/>
+          <w:tab w:val="left" w:pos="4580"/>
+          <w:tab w:val="left" w:pos="5496"/>
+          <w:tab w:val="left" w:pos="6412"/>
+          <w:tab w:val="left" w:pos="7328"/>
+          <w:tab w:val="left" w:pos="8244"/>
+          <w:tab w:val="left" w:pos="9160"/>
+          <w:tab w:val="left" w:pos="10076"/>
+          <w:tab w:val="left" w:pos="10992"/>
+          <w:tab w:val="left" w:pos="11908"/>
+          <w:tab w:val="left" w:pos="12824"/>
+          <w:tab w:val="left" w:pos="13740"/>
+          <w:tab w:val="left" w:pos="14656"/>
+        </w:tabs>
+        <w:wordWrap w:val="0"/>
+        <w:spacing w:after="0" w:line="240" w:lineRule="auto"/>
+        <w:rPr>
+          <w:rFonts w:ascii="Lucida Console" w:eastAsia="Times New Roman" w:hAnsi="Lucida Console" w:cs="Courier New"/>
+          <w:color w:val="000000"/>
+          <w:kern w:val="0"/>
+          <w:sz w:val="20"/>
+          <w:szCs w:val="20"/>
+          <w:bdr w:val="none" w:sz="0" w:space="0" w:color="auto" w:frame="1"/>
+          <w14:ligatures w14:val="none"/>
+        </w:rPr>
+      </w:pPr>
+      <w:r>
+        <w:rPr>
+          <w:rFonts w:ascii="Lucida Console" w:eastAsia="Times New Roman" w:hAnsi="Lucida Console" w:cs="Courier New"/>
+          <w:color w:val="000000"/>
+          <w:kern w:val="0"/>
+          <w:sz w:val="20"/>
+          <w:szCs w:val="20"/>
+          <w:bdr w:val="none" w:sz="0" w:space="0" w:color="auto" w:frame="1"/>
+          <w14:ligatures w14:val="none"/>
+        </w:rPr>
+        <w:t xml:space="preserve">  Model: </w:t>
+      </w:r>
+      <w:proofErr w:type="spellStart"/>
+      <w:r>
+        <w:rPr>
+          <w:rFonts w:ascii="Lucida Console" w:eastAsia="Times New Roman" w:hAnsi="Lucida Console" w:cs="Courier New"/>
+          <w:color w:val="000000"/>
+          <w:kern w:val="0"/>
+          <w:sz w:val="20"/>
+          <w:szCs w:val="20"/>
+          <w:bdr w:val="none" w:sz="0" w:space="0" w:color="auto" w:frame="1"/>
+          <w14:ligatures w14:val="none"/>
+        </w:rPr>
+        <w:t>logitpropM</w:t>
+      </w:r>
+      <w:proofErr w:type="spellEnd"/>
+      <w:r>
+        <w:rPr>
+          <w:rFonts w:ascii="Lucida Console" w:eastAsia="Times New Roman" w:hAnsi="Lucida Console" w:cs="Courier New"/>
+          <w:color w:val="000000"/>
+          <w:kern w:val="0"/>
+          <w:sz w:val="20"/>
+          <w:szCs w:val="20"/>
+          <w:bdr w:val="none" w:sz="0" w:space="0" w:color="auto" w:frame="1"/>
+          <w14:ligatures w14:val="none"/>
+        </w:rPr>
+        <w:t xml:space="preserve"> ~ ppt.cm * </w:t>
+      </w:r>
+      <w:proofErr w:type="spellStart"/>
+      <w:r>
+        <w:rPr>
+          <w:rFonts w:ascii="Lucida Console" w:eastAsia="Times New Roman" w:hAnsi="Lucida Console" w:cs="Courier New"/>
+          <w:color w:val="000000"/>
+          <w:kern w:val="0"/>
+          <w:sz w:val="20"/>
+          <w:szCs w:val="20"/>
+          <w:bdr w:val="none" w:sz="0" w:space="0" w:color="auto" w:frame="1"/>
+          <w14:ligatures w14:val="none"/>
+        </w:rPr>
+        <w:t>soil_texture_clay</w:t>
+      </w:r>
+      <w:proofErr w:type="spellEnd"/>
+      <w:r>
+        <w:rPr>
+          <w:rFonts w:ascii="Lucida Console" w:eastAsia="Times New Roman" w:hAnsi="Lucida Console" w:cs="Courier New"/>
+          <w:color w:val="000000"/>
+          <w:kern w:val="0"/>
+          <w:sz w:val="20"/>
+          <w:szCs w:val="20"/>
+          <w:bdr w:val="none" w:sz="0" w:space="0" w:color="auto" w:frame="1"/>
+          <w14:ligatures w14:val="none"/>
+        </w:rPr>
+        <w:t xml:space="preserve"> * </w:t>
+      </w:r>
+      <w:proofErr w:type="spellStart"/>
+      <w:r>
+        <w:rPr>
+          <w:rFonts w:ascii="Lucida Console" w:eastAsia="Times New Roman" w:hAnsi="Lucida Console" w:cs="Courier New"/>
+          <w:color w:val="000000"/>
+          <w:kern w:val="0"/>
+          <w:sz w:val="20"/>
+          <w:szCs w:val="20"/>
+          <w:bdr w:val="none" w:sz="0" w:space="0" w:color="auto" w:frame="1"/>
+          <w14:ligatures w14:val="none"/>
+        </w:rPr>
+        <w:t>tmeanC</w:t>
+      </w:r>
+      <w:proofErr w:type="spellEnd"/>
+      <w:r>
+        <w:rPr>
+          <w:rFonts w:ascii="Lucida Console" w:eastAsia="Times New Roman" w:hAnsi="Lucida Console" w:cs="Courier New"/>
+          <w:color w:val="000000"/>
+          <w:kern w:val="0"/>
+          <w:sz w:val="20"/>
+          <w:szCs w:val="20"/>
+          <w:bdr w:val="none" w:sz="0" w:space="0" w:color="auto" w:frame="1"/>
+          <w14:ligatures w14:val="none"/>
+        </w:rPr>
+        <w:t xml:space="preserve"> + ppt.cm * </w:t>
+      </w:r>
+      <w:proofErr w:type="spellStart"/>
+      <w:r>
+        <w:rPr>
+          <w:rFonts w:ascii="Lucida Console" w:eastAsia="Times New Roman" w:hAnsi="Lucida Console" w:cs="Courier New"/>
+          <w:color w:val="000000"/>
+          <w:kern w:val="0"/>
+          <w:sz w:val="20"/>
+          <w:szCs w:val="20"/>
+          <w:bdr w:val="none" w:sz="0" w:space="0" w:color="auto" w:frame="1"/>
+          <w14:ligatures w14:val="none"/>
+        </w:rPr>
+        <w:t>tmeanC</w:t>
+      </w:r>
+      <w:proofErr w:type="spellEnd"/>
+      <w:r>
+        <w:rPr>
+          <w:rFonts w:ascii="Lucida Console" w:eastAsia="Times New Roman" w:hAnsi="Lucida Console" w:cs="Courier New"/>
+          <w:color w:val="000000"/>
+          <w:kern w:val="0"/>
+          <w:sz w:val="20"/>
+          <w:szCs w:val="20"/>
+          <w:bdr w:val="none" w:sz="0" w:space="0" w:color="auto" w:frame="1"/>
+          <w14:ligatures w14:val="none"/>
+        </w:rPr>
+        <w:t xml:space="preserve"> +      </w:t>
+      </w:r>
+      <w:proofErr w:type="spellStart"/>
+      <w:r>
+        <w:rPr>
+          <w:rFonts w:ascii="Lucida Console" w:eastAsia="Times New Roman" w:hAnsi="Lucida Console" w:cs="Courier New"/>
+          <w:color w:val="000000"/>
+          <w:kern w:val="0"/>
+          <w:sz w:val="20"/>
+          <w:szCs w:val="20"/>
+          <w:bdr w:val="none" w:sz="0" w:space="0" w:color="auto" w:frame="1"/>
+          <w14:ligatures w14:val="none"/>
+        </w:rPr>
+        <w:t>active_carbon</w:t>
+      </w:r>
+      <w:proofErr w:type="spellEnd"/>
+      <w:r>
+        <w:rPr>
+          <w:rFonts w:ascii="Lucida Console" w:eastAsia="Times New Roman" w:hAnsi="Lucida Console" w:cs="Courier New"/>
+          <w:color w:val="000000"/>
+          <w:kern w:val="0"/>
+          <w:sz w:val="20"/>
+          <w:szCs w:val="20"/>
+          <w:bdr w:val="none" w:sz="0" w:space="0" w:color="auto" w:frame="1"/>
+          <w14:ligatures w14:val="none"/>
+        </w:rPr>
+        <w:t xml:space="preserve"> </w:t>
+      </w:r>
+    </w:p>
+    <w:p>
+      <w:pPr>
+        <w:shd w:val="clear" w:color="auto" w:fill="FFFFFF"/>
+        <w:tabs>
+          <w:tab w:val="left" w:pos="916"/>
+          <w:tab w:val="left" w:pos="1832"/>
+          <w:tab w:val="left" w:pos="2748"/>
+          <w:tab w:val="left" w:pos="3664"/>
+          <w:tab w:val="left" w:pos="4580"/>
+          <w:tab w:val="left" w:pos="5496"/>
+          <w:tab w:val="left" w:pos="6412"/>
+          <w:tab w:val="left" w:pos="7328"/>
+          <w:tab w:val="left" w:pos="8244"/>
+          <w:tab w:val="left" w:pos="9160"/>
+          <w:tab w:val="left" w:pos="10076"/>
+          <w:tab w:val="left" w:pos="10992"/>
+          <w:tab w:val="left" w:pos="11908"/>
+          <w:tab w:val="left" w:pos="12824"/>
+          <w:tab w:val="left" w:pos="13740"/>
+          <w:tab w:val="left" w:pos="14656"/>
+        </w:tabs>
+        <w:wordWrap w:val="0"/>
+        <w:spacing w:after="0" w:line="240" w:lineRule="auto"/>
+        <w:rPr>
+          <w:rFonts w:ascii="Lucida Console" w:eastAsia="Times New Roman" w:hAnsi="Lucida Console" w:cs="Courier New"/>
+          <w:color w:val="000000"/>
+          <w:kern w:val="0"/>
+          <w:sz w:val="20"/>
+          <w:szCs w:val="20"/>
+          <w:bdr w:val="none" w:sz="0" w:space="0" w:color="auto" w:frame="1"/>
+          <w14:ligatures w14:val="none"/>
+        </w:rPr>
+      </w:pPr>
+      <w:r>
+        <w:rPr>
+          <w:rFonts w:ascii="Lucida Console" w:eastAsia="Times New Roman" w:hAnsi="Lucida Console" w:cs="Courier New"/>
+          <w:color w:val="000000"/>
+          <w:kern w:val="0"/>
+          <w:sz w:val="20"/>
+          <w:szCs w:val="20"/>
+          <w:bdr w:val="none" w:sz="0" w:space="0" w:color="auto" w:frame="1"/>
+          <w14:ligatures w14:val="none"/>
+        </w:rPr>
+        <w:t xml:space="preserve">  Data: data </w:t>
+      </w:r>
+    </w:p>
+    <w:p>
+      <w:pPr>
+        <w:shd w:val="clear" w:color="auto" w:fill="FFFFFF"/>
+        <w:tabs>
+          <w:tab w:val="left" w:pos="916"/>
+          <w:tab w:val="left" w:pos="1832"/>
+          <w:tab w:val="left" w:pos="2748"/>
+          <w:tab w:val="left" w:pos="3664"/>
+          <w:tab w:val="left" w:pos="4580"/>
+          <w:tab w:val="left" w:pos="5496"/>
+          <w:tab w:val="left" w:pos="6412"/>
+          <w:tab w:val="left" w:pos="7328"/>
+          <w:tab w:val="left" w:pos="8244"/>
+          <w:tab w:val="left" w:pos="9160"/>
+          <w:tab w:val="left" w:pos="10076"/>
+          <w:tab w:val="left" w:pos="10992"/>
+          <w:tab w:val="left" w:pos="11908"/>
+          <w:tab w:val="left" w:pos="12824"/>
+          <w:tab w:val="left" w:pos="13740"/>
+          <w:tab w:val="left" w:pos="14656"/>
+        </w:tabs>
+        <w:wordWrap w:val="0"/>
+        <w:spacing w:after="0" w:line="240" w:lineRule="auto"/>
+        <w:rPr>
+          <w:rFonts w:ascii="Lucida Console" w:eastAsia="Times New Roman" w:hAnsi="Lucida Console" w:cs="Courier New"/>
+          <w:color w:val="000000"/>
+          <w:kern w:val="0"/>
+          <w:sz w:val="20"/>
+          <w:szCs w:val="20"/>
+          <w:bdr w:val="none" w:sz="0" w:space="0" w:color="auto" w:frame="1"/>
+          <w14:ligatures w14:val="none"/>
+        </w:rPr>
+      </w:pPr>
+      <w:r>
+        <w:rPr>
+          <w:rFonts w:ascii="Lucida Console" w:eastAsia="Times New Roman" w:hAnsi="Lucida Console" w:cs="Courier New"/>
+          <w:color w:val="000000"/>
+          <w:kern w:val="0"/>
+          <w:sz w:val="20"/>
+          <w:szCs w:val="20"/>
+          <w:bdr w:val="none" w:sz="0" w:space="0" w:color="auto" w:frame="1"/>
+          <w14:ligatures w14:val="none"/>
+        </w:rPr>
+        <w:t xml:space="preserve">       AIC      BIC    </w:t>
+      </w:r>
+      <w:proofErr w:type="spellStart"/>
+      <w:r>
+        <w:rPr>
+          <w:rFonts w:ascii="Lucida Console" w:eastAsia="Times New Roman" w:hAnsi="Lucida Console" w:cs="Courier New"/>
+          <w:color w:val="000000"/>
+          <w:kern w:val="0"/>
+          <w:sz w:val="20"/>
+          <w:szCs w:val="20"/>
+          <w:bdr w:val="none" w:sz="0" w:space="0" w:color="auto" w:frame="1"/>
+          <w14:ligatures w14:val="none"/>
+        </w:rPr>
+        <w:t>logLik</w:t>
+      </w:r>
+      <w:proofErr w:type="spellEnd"/>
+    </w:p>
+    <w:p>
+      <w:pPr>
+        <w:shd w:val="clear" w:color="auto" w:fill="FFFFFF"/>
+        <w:tabs>
+          <w:tab w:val="left" w:pos="916"/>
+          <w:tab w:val="left" w:pos="1832"/>
+          <w:tab w:val="left" w:pos="2748"/>
+          <w:tab w:val="left" w:pos="3664"/>
+          <w:tab w:val="left" w:pos="4580"/>
+          <w:tab w:val="left" w:pos="5496"/>
+          <w:tab w:val="left" w:pos="6412"/>
+          <w:tab w:val="left" w:pos="7328"/>
+          <w:tab w:val="left" w:pos="8244"/>
+          <w:tab w:val="left" w:pos="9160"/>
+          <w:tab w:val="left" w:pos="10076"/>
+          <w:tab w:val="left" w:pos="10992"/>
+          <w:tab w:val="left" w:pos="11908"/>
+          <w:tab w:val="left" w:pos="12824"/>
+          <w:tab w:val="left" w:pos="13740"/>
+          <w:tab w:val="left" w:pos="14656"/>
+        </w:tabs>
+        <w:wordWrap w:val="0"/>
+        <w:spacing w:after="0" w:line="240" w:lineRule="auto"/>
+        <w:rPr>
+          <w:rFonts w:ascii="Lucida Console" w:eastAsia="Times New Roman" w:hAnsi="Lucida Console" w:cs="Courier New"/>
+          <w:color w:val="000000"/>
+          <w:kern w:val="0"/>
+          <w:sz w:val="20"/>
+          <w:szCs w:val="20"/>
+          <w:bdr w:val="none" w:sz="0" w:space="0" w:color="auto" w:frame="1"/>
+          <w14:ligatures w14:val="none"/>
+        </w:rPr>
+      </w:pPr>
+      <w:r>
+        <w:rPr>
+          <w:rFonts w:ascii="Lucida Console" w:eastAsia="Times New Roman" w:hAnsi="Lucida Console" w:cs="Courier New"/>
+          <w:color w:val="000000"/>
+          <w:kern w:val="0"/>
+          <w:sz w:val="20"/>
+          <w:szCs w:val="20"/>
+          <w:bdr w:val="none" w:sz="0" w:space="0" w:color="auto" w:frame="1"/>
+          <w14:ligatures w14:val="none"/>
+        </w:rPr>
+        <w:t xml:space="preserve">  322.6137 355.2923 -151.3069</w:t>
+      </w:r>
+    </w:p>
+    <w:p>
+      <w:pPr>
+        <w:shd w:val="clear" w:color="auto" w:fill="FFFFFF"/>
+        <w:tabs>
+          <w:tab w:val="left" w:pos="916"/>
+          <w:tab w:val="left" w:pos="1832"/>
+          <w:tab w:val="left" w:pos="2748"/>
+          <w:tab w:val="left" w:pos="3664"/>
+          <w:tab w:val="left" w:pos="4580"/>
+          <w:tab w:val="left" w:pos="5496"/>
+          <w:tab w:val="left" w:pos="6412"/>
+          <w:tab w:val="left" w:pos="7328"/>
+          <w:tab w:val="left" w:pos="8244"/>
+          <w:tab w:val="left" w:pos="9160"/>
+          <w:tab w:val="left" w:pos="10076"/>
+          <w:tab w:val="left" w:pos="10992"/>
+          <w:tab w:val="left" w:pos="11908"/>
+          <w:tab w:val="left" w:pos="12824"/>
+          <w:tab w:val="left" w:pos="13740"/>
+          <w:tab w:val="left" w:pos="14656"/>
+        </w:tabs>
+        <w:wordWrap w:val="0"/>
+        <w:spacing w:after="0" w:line="240" w:lineRule="auto"/>
+        <w:rPr>
+          <w:rFonts w:ascii="Lucida Console" w:eastAsia="Times New Roman" w:hAnsi="Lucida Console" w:cs="Courier New"/>
+          <w:color w:val="000000"/>
+          <w:kern w:val="0"/>
+          <w:sz w:val="20"/>
+          <w:szCs w:val="20"/>
+          <w:bdr w:val="none" w:sz="0" w:space="0" w:color="auto" w:frame="1"/>
+          <w14:ligatures w14:val="none"/>
+        </w:rPr>
+      </w:pPr>
+    </w:p>
+    <w:p>
+      <w:pPr>
+        <w:shd w:val="clear" w:color="auto" w:fill="FFFFFF"/>
+        <w:tabs>
+          <w:tab w:val="left" w:pos="916"/>
+          <w:tab w:val="left" w:pos="1832"/>
+          <w:tab w:val="left" w:pos="2748"/>
+          <w:tab w:val="left" w:pos="3664"/>
+          <w:tab w:val="left" w:pos="4580"/>
+          <w:tab w:val="left" w:pos="5496"/>
+          <w:tab w:val="left" w:pos="6412"/>
+          <w:tab w:val="left" w:pos="7328"/>
+          <w:tab w:val="left" w:pos="8244"/>
+          <w:tab w:val="left" w:pos="9160"/>
+          <w:tab w:val="left" w:pos="10076"/>
+          <w:tab w:val="left" w:pos="10992"/>
+          <w:tab w:val="left" w:pos="11908"/>
+          <w:tab w:val="left" w:pos="12824"/>
+          <w:tab w:val="left" w:pos="13740"/>
+          <w:tab w:val="left" w:pos="14656"/>
+        </w:tabs>
+        <w:wordWrap w:val="0"/>
+        <w:spacing w:after="0" w:line="240" w:lineRule="auto"/>
+        <w:rPr>
+          <w:rFonts w:ascii="Lucida Console" w:eastAsia="Times New Roman" w:hAnsi="Lucida Console" w:cs="Courier New"/>
+          <w:color w:val="000000"/>
+          <w:kern w:val="0"/>
+          <w:sz w:val="20"/>
+          <w:szCs w:val="20"/>
+          <w:bdr w:val="none" w:sz="0" w:space="0" w:color="auto" w:frame="1"/>
+          <w14:ligatures w14:val="none"/>
+        </w:rPr>
+      </w:pPr>
+      <w:r>
+        <w:rPr>
+          <w:rFonts w:ascii="Lucida Console" w:eastAsia="Times New Roman" w:hAnsi="Lucida Console" w:cs="Courier New"/>
+          <w:color w:val="000000"/>
+          <w:kern w:val="0"/>
+          <w:sz w:val="20"/>
+          <w:szCs w:val="20"/>
+          <w:bdr w:val="none" w:sz="0" w:space="0" w:color="auto" w:frame="1"/>
+          <w14:ligatures w14:val="none"/>
+        </w:rPr>
+        <w:t>Coefficients:</w:t>
+      </w:r>
+    </w:p>
+    <w:p>
+      <w:pPr>
+        <w:shd w:val="clear" w:color="auto" w:fill="FFFFFF"/>
+        <w:tabs>
+          <w:tab w:val="left" w:pos="916"/>
+          <w:tab w:val="left" w:pos="1832"/>
+          <w:tab w:val="left" w:pos="2748"/>
+          <w:tab w:val="left" w:pos="3664"/>
+          <w:tab w:val="left" w:pos="4580"/>
+          <w:tab w:val="left" w:pos="5496"/>
+          <w:tab w:val="left" w:pos="6412"/>
+          <w:tab w:val="left" w:pos="7328"/>
+          <w:tab w:val="left" w:pos="8244"/>
+          <w:tab w:val="left" w:pos="9160"/>
+          <w:tab w:val="left" w:pos="10076"/>
+          <w:tab w:val="left" w:pos="10992"/>
+          <w:tab w:val="left" w:pos="11908"/>
+          <w:tab w:val="left" w:pos="12824"/>
+          <w:tab w:val="left" w:pos="13740"/>
+          <w:tab w:val="left" w:pos="14656"/>
+        </w:tabs>
+        <w:wordWrap w:val="0"/>
+        <w:spacing w:after="0" w:line="240" w:lineRule="auto"/>
+        <w:rPr>
+          <w:rFonts w:ascii="Lucida Console" w:eastAsia="Times New Roman" w:hAnsi="Lucida Console" w:cs="Courier New"/>
+          <w:color w:val="000000"/>
+          <w:kern w:val="0"/>
+          <w:sz w:val="20"/>
+          <w:szCs w:val="20"/>
+          <w:bdr w:val="none" w:sz="0" w:space="0" w:color="auto" w:frame="1"/>
+          <w14:ligatures w14:val="none"/>
+        </w:rPr>
+      </w:pPr>
+      <w:r>
+        <w:rPr>
+          <w:rFonts w:ascii="Lucida Console" w:eastAsia="Times New Roman" w:hAnsi="Lucida Console" w:cs="Courier New"/>
+          <w:color w:val="000000"/>
+          <w:kern w:val="0"/>
+          <w:sz w:val="20"/>
+          <w:szCs w:val="20"/>
+          <w:bdr w:val="none" w:sz="0" w:space="0" w:color="auto" w:frame="1"/>
+          <w14:ligatures w14:val="none"/>
+        </w:rPr>
+        <w:t xml:space="preserve">                                     Value </w:t>
+      </w:r>
+      <w:proofErr w:type="spellStart"/>
+      <w:r>
+        <w:rPr>
+          <w:rFonts w:ascii="Lucida Console" w:eastAsia="Times New Roman" w:hAnsi="Lucida Console" w:cs="Courier New"/>
+          <w:color w:val="000000"/>
+          <w:kern w:val="0"/>
+          <w:sz w:val="20"/>
+          <w:szCs w:val="20"/>
+          <w:bdr w:val="none" w:sz="0" w:space="0" w:color="auto" w:frame="1"/>
+          <w14:ligatures w14:val="none"/>
+        </w:rPr>
+        <w:t>Std.Error</w:t>
+      </w:r>
+      <w:proofErr w:type="spellEnd"/>
+      <w:r>
+        <w:rPr>
+          <w:rFonts w:ascii="Lucida Console" w:eastAsia="Times New Roman" w:hAnsi="Lucida Console" w:cs="Courier New"/>
+          <w:color w:val="000000"/>
+          <w:kern w:val="0"/>
+          <w:sz w:val="20"/>
+          <w:szCs w:val="20"/>
+          <w:bdr w:val="none" w:sz="0" w:space="0" w:color="auto" w:frame="1"/>
+          <w14:ligatures w14:val="none"/>
+        </w:rPr>
+        <w:t xml:space="preserve">   t-value p-value</w:t>
+      </w:r>
+    </w:p>
+    <w:p>
+      <w:pPr>
+        <w:shd w:val="clear" w:color="auto" w:fill="FFFFFF"/>
+        <w:tabs>
+          <w:tab w:val="left" w:pos="916"/>
+          <w:tab w:val="left" w:pos="1832"/>
+          <w:tab w:val="left" w:pos="2748"/>
+          <w:tab w:val="left" w:pos="3664"/>
+          <w:tab w:val="left" w:pos="4580"/>
+          <w:tab w:val="left" w:pos="5496"/>
+          <w:tab w:val="left" w:pos="6412"/>
+          <w:tab w:val="left" w:pos="7328"/>
+          <w:tab w:val="left" w:pos="8244"/>
+          <w:tab w:val="left" w:pos="9160"/>
+          <w:tab w:val="left" w:pos="10076"/>
+          <w:tab w:val="left" w:pos="10992"/>
+          <w:tab w:val="left" w:pos="11908"/>
+          <w:tab w:val="left" w:pos="12824"/>
+          <w:tab w:val="left" w:pos="13740"/>
+          <w:tab w:val="left" w:pos="14656"/>
+        </w:tabs>
+        <w:wordWrap w:val="0"/>
+        <w:spacing w:after="0" w:line="240" w:lineRule="auto"/>
+        <w:rPr>
+          <w:rFonts w:ascii="Lucida Console" w:eastAsia="Times New Roman" w:hAnsi="Lucida Console" w:cs="Courier New"/>
+          <w:color w:val="000000"/>
+          <w:kern w:val="0"/>
+          <w:sz w:val="20"/>
+          <w:szCs w:val="20"/>
+          <w:bdr w:val="none" w:sz="0" w:space="0" w:color="auto" w:frame="1"/>
+          <w14:ligatures w14:val="none"/>
+        </w:rPr>
+      </w:pPr>
+      <w:r>
+        <w:rPr>
+          <w:rFonts w:ascii="Lucida Console" w:eastAsia="Times New Roman" w:hAnsi="Lucida Console" w:cs="Courier New"/>
+          <w:color w:val="000000"/>
+          <w:kern w:val="0"/>
+          <w:sz w:val="20"/>
+          <w:szCs w:val="20"/>
+          <w:bdr w:val="none" w:sz="0" w:space="0" w:color="auto" w:frame="1"/>
+          <w14:ligatures w14:val="none"/>
+        </w:rPr>
+        <w:t>(Intercept)                     -18.249930 15.381141 -1.186513  0.2369</w:t>
+      </w:r>
+    </w:p>
+    <w:p>
+      <w:pPr>
+        <w:shd w:val="clear" w:color="auto" w:fill="FFFFFF"/>
+        <w:tabs>
+          <w:tab w:val="left" w:pos="916"/>
+          <w:tab w:val="left" w:pos="1832"/>
+          <w:tab w:val="left" w:pos="2748"/>
+          <w:tab w:val="left" w:pos="3664"/>
+          <w:tab w:val="left" w:pos="4580"/>
+          <w:tab w:val="left" w:pos="5496"/>
+          <w:tab w:val="left" w:pos="6412"/>
+          <w:tab w:val="left" w:pos="7328"/>
+          <w:tab w:val="left" w:pos="8244"/>
+          <w:tab w:val="left" w:pos="9160"/>
+          <w:tab w:val="left" w:pos="10076"/>
+          <w:tab w:val="left" w:pos="10992"/>
+          <w:tab w:val="left" w:pos="11908"/>
+          <w:tab w:val="left" w:pos="12824"/>
+          <w:tab w:val="left" w:pos="13740"/>
+          <w:tab w:val="left" w:pos="14656"/>
+        </w:tabs>
+        <w:wordWrap w:val="0"/>
+        <w:spacing w:after="0" w:line="240" w:lineRule="auto"/>
+        <w:rPr>
+          <w:rFonts w:ascii="Lucida Console" w:eastAsia="Times New Roman" w:hAnsi="Lucida Console" w:cs="Courier New"/>
+          <w:color w:val="000000"/>
+          <w:kern w:val="0"/>
+          <w:sz w:val="20"/>
+          <w:szCs w:val="20"/>
+          <w:bdr w:val="none" w:sz="0" w:space="0" w:color="auto" w:frame="1"/>
+          <w14:ligatures w14:val="none"/>
+        </w:rPr>
+      </w:pPr>
+      <w:r>
+        <w:rPr>
+          <w:rFonts w:ascii="Lucida Console" w:eastAsia="Times New Roman" w:hAnsi="Lucida Console" w:cs="Courier New"/>
+          <w:color w:val="000000"/>
+          <w:kern w:val="0"/>
+          <w:sz w:val="20"/>
+          <w:szCs w:val="20"/>
+          <w:bdr w:val="none" w:sz="0" w:space="0" w:color="auto" w:frame="1"/>
+          <w14:ligatures w14:val="none"/>
+        </w:rPr>
+        <w:t>ppt.cm                            0.190465  0.137114  1.389098  0.1665</w:t>
+      </w:r>
+    </w:p>
+    <w:p>
+      <w:pPr>
+        <w:shd w:val="clear" w:color="auto" w:fill="FFFFFF"/>
+        <w:tabs>
+          <w:tab w:val="left" w:pos="916"/>
+          <w:tab w:val="left" w:pos="1832"/>
+          <w:tab w:val="left" w:pos="2748"/>
+          <w:tab w:val="left" w:pos="3664"/>
+          <w:tab w:val="left" w:pos="4580"/>
+          <w:tab w:val="left" w:pos="5496"/>
+          <w:tab w:val="left" w:pos="6412"/>
+          <w:tab w:val="left" w:pos="7328"/>
+          <w:tab w:val="left" w:pos="8244"/>
+          <w:tab w:val="left" w:pos="9160"/>
+          <w:tab w:val="left" w:pos="10076"/>
+          <w:tab w:val="left" w:pos="10992"/>
+          <w:tab w:val="left" w:pos="11908"/>
+          <w:tab w:val="left" w:pos="12824"/>
+          <w:tab w:val="left" w:pos="13740"/>
+          <w:tab w:val="left" w:pos="14656"/>
+        </w:tabs>
+        <w:wordWrap w:val="0"/>
+        <w:spacing w:after="0" w:line="240" w:lineRule="auto"/>
+        <w:rPr>
+          <w:rFonts w:ascii="Lucida Console" w:eastAsia="Times New Roman" w:hAnsi="Lucida Console" w:cs="Courier New"/>
+          <w:color w:val="000000"/>
+          <w:kern w:val="0"/>
+          <w:sz w:val="20"/>
+          <w:szCs w:val="20"/>
+          <w:bdr w:val="none" w:sz="0" w:space="0" w:color="auto" w:frame="1"/>
+          <w14:ligatures w14:val="none"/>
+        </w:rPr>
+      </w:pPr>
+      <w:proofErr w:type="spellStart"/>
+      <w:r>
+        <w:rPr>
+          <w:rFonts w:ascii="Lucida Console" w:eastAsia="Times New Roman" w:hAnsi="Lucida Console" w:cs="Courier New"/>
+          <w:color w:val="000000"/>
+          <w:kern w:val="0"/>
+          <w:sz w:val="20"/>
+          <w:szCs w:val="20"/>
+          <w:highlight w:val="yellow"/>
+          <w:bdr w:val="none" w:sz="0" w:space="0" w:color="auto" w:frame="1"/>
+          <w14:ligatures w14:val="none"/>
+        </w:rPr>
+        <w:t>soil_texture_clay</w:t>
+      </w:r>
+      <w:proofErr w:type="spellEnd"/>
+      <w:r>
+        <w:rPr>
+          <w:rFonts w:ascii="Lucida Console" w:eastAsia="Times New Roman" w:hAnsi="Lucida Console" w:cs="Courier New"/>
+          <w:color w:val="000000"/>
+          <w:kern w:val="0"/>
+          <w:sz w:val="20"/>
+          <w:szCs w:val="20"/>
+          <w:highlight w:val="yellow"/>
+          <w:bdr w:val="none" w:sz="0" w:space="0" w:color="auto" w:frame="1"/>
+          <w14:ligatures w14:val="none"/>
+        </w:rPr>
+        <w:t xml:space="preserve">                 1.655525  0.734499  2.253951  0.0254</w:t>
+      </w:r>
+    </w:p>
+    <w:p>
+      <w:pPr>
+        <w:shd w:val="clear" w:color="auto" w:fill="FFFFFF"/>
+        <w:tabs>
+          <w:tab w:val="left" w:pos="916"/>
+          <w:tab w:val="left" w:pos="1832"/>
+          <w:tab w:val="left" w:pos="2748"/>
+          <w:tab w:val="left" w:pos="3664"/>
+          <w:tab w:val="left" w:pos="4580"/>
+          <w:tab w:val="left" w:pos="5496"/>
+          <w:tab w:val="left" w:pos="6412"/>
+          <w:tab w:val="left" w:pos="7328"/>
+          <w:tab w:val="left" w:pos="8244"/>
+          <w:tab w:val="left" w:pos="9160"/>
+          <w:tab w:val="left" w:pos="10076"/>
+          <w:tab w:val="left" w:pos="10992"/>
+          <w:tab w:val="left" w:pos="11908"/>
+          <w:tab w:val="left" w:pos="12824"/>
+          <w:tab w:val="left" w:pos="13740"/>
+          <w:tab w:val="left" w:pos="14656"/>
+        </w:tabs>
+        <w:wordWrap w:val="0"/>
+        <w:spacing w:after="0" w:line="240" w:lineRule="auto"/>
+        <w:rPr>
+          <w:rFonts w:ascii="Lucida Console" w:eastAsia="Times New Roman" w:hAnsi="Lucida Console" w:cs="Courier New"/>
+          <w:color w:val="000000"/>
+          <w:kern w:val="0"/>
+          <w:sz w:val="20"/>
+          <w:szCs w:val="20"/>
+          <w:bdr w:val="none" w:sz="0" w:space="0" w:color="auto" w:frame="1"/>
+          <w14:ligatures w14:val="none"/>
+        </w:rPr>
+      </w:pPr>
+      <w:proofErr w:type="spellStart"/>
+      <w:r>
+        <w:rPr>
+          <w:rFonts w:ascii="Lucida Console" w:eastAsia="Times New Roman" w:hAnsi="Lucida Console" w:cs="Courier New"/>
+          <w:color w:val="000000"/>
+          <w:kern w:val="0"/>
+          <w:sz w:val="20"/>
+          <w:szCs w:val="20"/>
+          <w:bdr w:val="none" w:sz="0" w:space="0" w:color="auto" w:frame="1"/>
+          <w14:ligatures w14:val="none"/>
+        </w:rPr>
+        <w:t>tmeanC</w:t>
+      </w:r>
+      <w:proofErr w:type="spellEnd"/>
+      <w:r>
+        <w:rPr>
+          <w:rFonts w:ascii="Lucida Console" w:eastAsia="Times New Roman" w:hAnsi="Lucida Console" w:cs="Courier New"/>
+          <w:color w:val="000000"/>
+          <w:kern w:val="0"/>
+          <w:sz w:val="20"/>
+          <w:szCs w:val="20"/>
+          <w:bdr w:val="none" w:sz="0" w:space="0" w:color="auto" w:frame="1"/>
+          <w14:ligatures w14:val="none"/>
+        </w:rPr>
+        <w:t xml:space="preserve">                            2.443272  2.011490  1.214658  0.2260</w:t>
+      </w:r>
+    </w:p>
+    <w:p>
+      <w:pPr>
+        <w:shd w:val="clear" w:color="auto" w:fill="FFFFFF"/>
+        <w:tabs>
+          <w:tab w:val="left" w:pos="916"/>
+          <w:tab w:val="left" w:pos="1832"/>
+          <w:tab w:val="left" w:pos="2748"/>
+          <w:tab w:val="left" w:pos="3664"/>
+          <w:tab w:val="left" w:pos="4580"/>
+          <w:tab w:val="left" w:pos="5496"/>
+          <w:tab w:val="left" w:pos="6412"/>
+          <w:tab w:val="left" w:pos="7328"/>
+          <w:tab w:val="left" w:pos="8244"/>
+          <w:tab w:val="left" w:pos="9160"/>
+          <w:tab w:val="left" w:pos="10076"/>
+          <w:tab w:val="left" w:pos="10992"/>
+          <w:tab w:val="left" w:pos="11908"/>
+          <w:tab w:val="left" w:pos="12824"/>
+          <w:tab w:val="left" w:pos="13740"/>
+          <w:tab w:val="left" w:pos="14656"/>
+        </w:tabs>
+        <w:wordWrap w:val="0"/>
+        <w:spacing w:after="0" w:line="240" w:lineRule="auto"/>
+        <w:rPr>
+          <w:rFonts w:ascii="Lucida Console" w:eastAsia="Times New Roman" w:hAnsi="Lucida Console" w:cs="Courier New"/>
+          <w:color w:val="000000"/>
+          <w:kern w:val="0"/>
+          <w:sz w:val="20"/>
+          <w:szCs w:val="20"/>
+          <w:bdr w:val="none" w:sz="0" w:space="0" w:color="auto" w:frame="1"/>
+          <w14:ligatures w14:val="none"/>
+        </w:rPr>
+      </w:pPr>
+      <w:proofErr w:type="spellStart"/>
+      <w:r>
+        <w:rPr>
+          <w:rFonts w:ascii="Lucida Console" w:eastAsia="Times New Roman" w:hAnsi="Lucida Console" w:cs="Courier New"/>
+          <w:color w:val="000000"/>
+          <w:kern w:val="0"/>
+          <w:sz w:val="20"/>
+          <w:szCs w:val="20"/>
+          <w:bdr w:val="none" w:sz="0" w:space="0" w:color="auto" w:frame="1"/>
+          <w14:ligatures w14:val="none"/>
+        </w:rPr>
+        <w:t>active_carbon</w:t>
+      </w:r>
+      <w:proofErr w:type="spellEnd"/>
+      <w:r>
+        <w:rPr>
+          <w:rFonts w:ascii="Lucida Console" w:eastAsia="Times New Roman" w:hAnsi="Lucida Console" w:cs="Courier New"/>
+          <w:color w:val="000000"/>
+          <w:kern w:val="0"/>
+          <w:sz w:val="20"/>
+          <w:szCs w:val="20"/>
+          <w:bdr w:val="none" w:sz="0" w:space="0" w:color="auto" w:frame="1"/>
+          <w14:ligatures w14:val="none"/>
+        </w:rPr>
+        <w:t xml:space="preserve">                    -0.000377  0.000253 -1.491681  0.1375</w:t>
+      </w:r>
+    </w:p>
+    <w:p>
+      <w:pPr>
+        <w:shd w:val="clear" w:color="auto" w:fill="FFFFFF"/>
+        <w:tabs>
+          <w:tab w:val="left" w:pos="916"/>
+          <w:tab w:val="left" w:pos="1832"/>
+          <w:tab w:val="left" w:pos="2748"/>
+          <w:tab w:val="left" w:pos="3664"/>
+          <w:tab w:val="left" w:pos="4580"/>
+          <w:tab w:val="left" w:pos="5496"/>
+          <w:tab w:val="left" w:pos="6412"/>
+          <w:tab w:val="left" w:pos="7328"/>
+          <w:tab w:val="left" w:pos="8244"/>
+          <w:tab w:val="left" w:pos="9160"/>
+          <w:tab w:val="left" w:pos="10076"/>
+          <w:tab w:val="left" w:pos="10992"/>
+          <w:tab w:val="left" w:pos="11908"/>
+          <w:tab w:val="left" w:pos="12824"/>
+          <w:tab w:val="left" w:pos="13740"/>
+          <w:tab w:val="left" w:pos="14656"/>
+        </w:tabs>
+        <w:wordWrap w:val="0"/>
+        <w:spacing w:after="0" w:line="240" w:lineRule="auto"/>
+        <w:rPr>
+          <w:rFonts w:ascii="Lucida Console" w:eastAsia="Times New Roman" w:hAnsi="Lucida Console" w:cs="Courier New"/>
+          <w:color w:val="000000"/>
+          <w:kern w:val="0"/>
+          <w:sz w:val="20"/>
+          <w:szCs w:val="20"/>
+          <w:bdr w:val="none" w:sz="0" w:space="0" w:color="auto" w:frame="1"/>
+          <w14:ligatures w14:val="none"/>
+        </w:rPr>
+      </w:pPr>
+      <w:proofErr w:type="spellStart"/>
+      <w:r>
+        <w:rPr>
+          <w:rFonts w:ascii="Lucida Console" w:eastAsia="Times New Roman" w:hAnsi="Lucida Console" w:cs="Courier New"/>
+          <w:color w:val="000000"/>
+          <w:kern w:val="0"/>
+          <w:sz w:val="20"/>
+          <w:szCs w:val="20"/>
+          <w:highlight w:val="yellow"/>
+          <w:bdr w:val="none" w:sz="0" w:space="0" w:color="auto" w:frame="1"/>
+          <w14:ligatures w14:val="none"/>
+        </w:rPr>
+        <w:t>ppt.cm:soil_texture_clay</w:t>
+      </w:r>
+      <w:proofErr w:type="spellEnd"/>
+      <w:r>
+        <w:rPr>
+          <w:rFonts w:ascii="Lucida Console" w:eastAsia="Times New Roman" w:hAnsi="Lucida Console" w:cs="Courier New"/>
+          <w:color w:val="000000"/>
+          <w:kern w:val="0"/>
+          <w:sz w:val="20"/>
+          <w:szCs w:val="20"/>
+          <w:highlight w:val="yellow"/>
+          <w:bdr w:val="none" w:sz="0" w:space="0" w:color="auto" w:frame="1"/>
+          <w14:ligatures w14:val="none"/>
+        </w:rPr>
+        <w:t xml:space="preserve">         -0.016208  0.006646 -2.438706  0.0157</w:t>
+      </w:r>
+    </w:p>
+    <w:p>
+      <w:pPr>
+        <w:shd w:val="clear" w:color="auto" w:fill="FFFFFF"/>
+        <w:tabs>
+          <w:tab w:val="left" w:pos="916"/>
+          <w:tab w:val="left" w:pos="1832"/>
+          <w:tab w:val="left" w:pos="2748"/>
+          <w:tab w:val="left" w:pos="3664"/>
+          <w:tab w:val="left" w:pos="4580"/>
+          <w:tab w:val="left" w:pos="5496"/>
+          <w:tab w:val="left" w:pos="6412"/>
+          <w:tab w:val="left" w:pos="7328"/>
+          <w:tab w:val="left" w:pos="8244"/>
+          <w:tab w:val="left" w:pos="9160"/>
+          <w:tab w:val="left" w:pos="10076"/>
+          <w:tab w:val="left" w:pos="10992"/>
+          <w:tab w:val="left" w:pos="11908"/>
+          <w:tab w:val="left" w:pos="12824"/>
+          <w:tab w:val="left" w:pos="13740"/>
+          <w:tab w:val="left" w:pos="14656"/>
+        </w:tabs>
+        <w:wordWrap w:val="0"/>
+        <w:spacing w:after="0" w:line="240" w:lineRule="auto"/>
+        <w:rPr>
+          <w:rFonts w:ascii="Lucida Console" w:eastAsia="Times New Roman" w:hAnsi="Lucida Console" w:cs="Courier New"/>
+          <w:color w:val="000000"/>
+          <w:kern w:val="0"/>
+          <w:sz w:val="20"/>
+          <w:szCs w:val="20"/>
+          <w:bdr w:val="none" w:sz="0" w:space="0" w:color="auto" w:frame="1"/>
+          <w14:ligatures w14:val="none"/>
+        </w:rPr>
+      </w:pPr>
+      <w:proofErr w:type="spellStart"/>
+      <w:r>
+        <w:rPr>
+          <w:rFonts w:ascii="Lucida Console" w:eastAsia="Times New Roman" w:hAnsi="Lucida Console" w:cs="Courier New"/>
+          <w:color w:val="000000"/>
+          <w:kern w:val="0"/>
+          <w:sz w:val="20"/>
+          <w:szCs w:val="20"/>
+          <w:bdr w:val="none" w:sz="0" w:space="0" w:color="auto" w:frame="1"/>
+          <w14:ligatures w14:val="none"/>
+        </w:rPr>
+        <w:t>ppt.cm:tmeanC</w:t>
+      </w:r>
+      <w:proofErr w:type="spellEnd"/>
+      <w:r>
+        <w:rPr>
+          <w:rFonts w:ascii="Lucida Console" w:eastAsia="Times New Roman" w:hAnsi="Lucida Console" w:cs="Courier New"/>
+          <w:color w:val="000000"/>
+          <w:kern w:val="0"/>
+          <w:sz w:val="20"/>
+          <w:szCs w:val="20"/>
+          <w:bdr w:val="none" w:sz="0" w:space="0" w:color="auto" w:frame="1"/>
+          <w14:ligatures w14:val="none"/>
+        </w:rPr>
+        <w:t xml:space="preserve">                    -0.024487  0.018115 -1.351732  0.1781</w:t>
+      </w:r>
+    </w:p>
+    <w:p>
+      <w:pPr>
+        <w:shd w:val="clear" w:color="auto" w:fill="FFFFFF"/>
+        <w:tabs>
+          <w:tab w:val="left" w:pos="916"/>
+          <w:tab w:val="left" w:pos="1832"/>
+          <w:tab w:val="left" w:pos="2748"/>
+          <w:tab w:val="left" w:pos="3664"/>
+          <w:tab w:val="left" w:pos="4580"/>
+          <w:tab w:val="left" w:pos="5496"/>
+          <w:tab w:val="left" w:pos="6412"/>
+          <w:tab w:val="left" w:pos="7328"/>
+          <w:tab w:val="left" w:pos="8244"/>
+          <w:tab w:val="left" w:pos="9160"/>
+          <w:tab w:val="left" w:pos="10076"/>
+          <w:tab w:val="left" w:pos="10992"/>
+          <w:tab w:val="left" w:pos="11908"/>
+          <w:tab w:val="left" w:pos="12824"/>
+          <w:tab w:val="left" w:pos="13740"/>
+          <w:tab w:val="left" w:pos="14656"/>
+        </w:tabs>
+        <w:wordWrap w:val="0"/>
+        <w:spacing w:after="0" w:line="240" w:lineRule="auto"/>
+        <w:rPr>
+          <w:rFonts w:ascii="Lucida Console" w:eastAsia="Times New Roman" w:hAnsi="Lucida Console" w:cs="Courier New"/>
+          <w:color w:val="000000"/>
+          <w:kern w:val="0"/>
+          <w:sz w:val="20"/>
+          <w:szCs w:val="20"/>
+          <w:highlight w:val="yellow"/>
+          <w:bdr w:val="none" w:sz="0" w:space="0" w:color="auto" w:frame="1"/>
+          <w14:ligatures w14:val="none"/>
+        </w:rPr>
+      </w:pPr>
+      <w:proofErr w:type="spellStart"/>
+      <w:r>
+        <w:rPr>
+          <w:rFonts w:ascii="Lucida Console" w:eastAsia="Times New Roman" w:hAnsi="Lucida Console" w:cs="Courier New"/>
+          <w:color w:val="000000"/>
+          <w:kern w:val="0"/>
+          <w:sz w:val="20"/>
+          <w:szCs w:val="20"/>
+          <w:highlight w:val="yellow"/>
+          <w:bdr w:val="none" w:sz="0" w:space="0" w:color="auto" w:frame="1"/>
+          <w14:ligatures w14:val="none"/>
+        </w:rPr>
+        <w:t>soil_texture_clay:tmeanC</w:t>
+      </w:r>
+      <w:proofErr w:type="spellEnd"/>
+      <w:r>
+        <w:rPr>
+          <w:rFonts w:ascii="Lucida Console" w:eastAsia="Times New Roman" w:hAnsi="Lucida Console" w:cs="Courier New"/>
+          <w:color w:val="000000"/>
+          <w:kern w:val="0"/>
+          <w:sz w:val="20"/>
+          <w:szCs w:val="20"/>
+          <w:highlight w:val="yellow"/>
+          <w:bdr w:val="none" w:sz="0" w:space="0" w:color="auto" w:frame="1"/>
+          <w14:ligatures w14:val="none"/>
+        </w:rPr>
+        <w:t xml:space="preserve">         -0.216579  0.094394 -2.294416  0.0229</w:t>
+      </w:r>
+    </w:p>
+    <w:p>
+      <w:pPr>
+        <w:shd w:val="clear" w:color="auto" w:fill="FFFFFF"/>
+        <w:tabs>
+          <w:tab w:val="left" w:pos="916"/>
+          <w:tab w:val="left" w:pos="1832"/>
+          <w:tab w:val="left" w:pos="2748"/>
+          <w:tab w:val="left" w:pos="3664"/>
+          <w:tab w:val="left" w:pos="4580"/>
+          <w:tab w:val="left" w:pos="5496"/>
+          <w:tab w:val="left" w:pos="6412"/>
+          <w:tab w:val="left" w:pos="7328"/>
+          <w:tab w:val="left" w:pos="8244"/>
+          <w:tab w:val="left" w:pos="9160"/>
+          <w:tab w:val="left" w:pos="10076"/>
+          <w:tab w:val="left" w:pos="10992"/>
+          <w:tab w:val="left" w:pos="11908"/>
+          <w:tab w:val="left" w:pos="12824"/>
+          <w:tab w:val="left" w:pos="13740"/>
+          <w:tab w:val="left" w:pos="14656"/>
+        </w:tabs>
+        <w:wordWrap w:val="0"/>
+        <w:spacing w:after="0" w:line="240" w:lineRule="auto"/>
+        <w:rPr>
+          <w:rFonts w:ascii="Lucida Console" w:eastAsia="Times New Roman" w:hAnsi="Lucida Console" w:cs="Courier New"/>
+          <w:color w:val="000000"/>
+          <w:kern w:val="0"/>
+          <w:sz w:val="20"/>
+          <w:szCs w:val="20"/>
+          <w14:ligatures w14:val="none"/>
+        </w:rPr>
+      </w:pPr>
+      <w:proofErr w:type="spellStart"/>
+      <w:r>
+        <w:rPr>
+          <w:rFonts w:ascii="Lucida Console" w:eastAsia="Times New Roman" w:hAnsi="Lucida Console" w:cs="Courier New"/>
+          <w:color w:val="000000"/>
+          <w:kern w:val="0"/>
+          <w:sz w:val="20"/>
+          <w:szCs w:val="20"/>
+          <w:highlight w:val="yellow"/>
+          <w:bdr w:val="none" w:sz="0" w:space="0" w:color="auto" w:frame="1"/>
+          <w14:ligatures w14:val="none"/>
+        </w:rPr>
+        <w:lastRenderedPageBreak/>
+        <w:t>ppt.cm:soil_texture_clay:tmeanC</w:t>
+      </w:r>
+      <w:proofErr w:type="spellEnd"/>
+      <w:r>
+        <w:rPr>
+          <w:rFonts w:ascii="Lucida Console" w:eastAsia="Times New Roman" w:hAnsi="Lucida Console" w:cs="Courier New"/>
+          <w:color w:val="000000"/>
+          <w:kern w:val="0"/>
+          <w:sz w:val="20"/>
+          <w:szCs w:val="20"/>
+          <w:highlight w:val="yellow"/>
+          <w:bdr w:val="none" w:sz="0" w:space="0" w:color="auto" w:frame="1"/>
+          <w14:ligatures w14:val="none"/>
+        </w:rPr>
+        <w:t xml:space="preserve">   0.002141  0.000868  2.466960  0.0145</w:t>
+      </w:r>
+    </w:p>
+    <w:p/>
+    <w:p/>
+    <w:p>
       <w:r>
         <w:rPr>
           <w:noProof/>
         </w:rPr>
-        <w:lastRenderedPageBreak/>
         <w:drawing>
-          <wp:inline distT="0" distB="0" distL="0" distR="0" wp14:anchorId="693C1DE3" wp14:editId="056A14D4">
+          <wp:inline distT="0" distB="0" distL="0" distR="0" wp14:anchorId="08BC4ADE" wp14:editId="3724D342">
             <wp:extent cx="4419827" cy="4172164"/>
             <wp:effectExtent l="0" t="0" r="0" b="0"/>
-            <wp:docPr id="1949035655" name="Picture 4" descr="A graph with red and blue dots&#10;&#10;Description automatically generated"/>
+            <wp:docPr id="1165573739" name="Picture 6" descr="A graph of a graph with a line and dots&#10;&#10;Description automatically generated with medium confidence"/>
             <wp:cNvGraphicFramePr>
               <a:graphicFrameLocks xmlns:a="http://schemas.openxmlformats.org/drawingml/2006/main" noChangeAspect="1"/>
             </wp:cNvGraphicFramePr>
@@ -2564,7 +2733,7 @@
               <a:graphicData uri="http://schemas.openxmlformats.org/drawingml/2006/picture">
                 <pic:pic xmlns:pic="http://schemas.openxmlformats.org/drawingml/2006/picture">
                   <pic:nvPicPr>
-                    <pic:cNvPr id="1949035655" name="Picture 4" descr="A graph with red and blue dots&#10;&#10;Description automatically generated"/>
+                    <pic:cNvPr id="1165573739" name="Picture 6" descr="A graph of a graph with a line and dots&#10;&#10;Description automatically generated with medium confidence"/>
                     <pic:cNvPicPr/>
                   </pic:nvPicPr>
                   <pic:blipFill>
@@ -2594,16 +2763,18 @@
           </wp:inline>
         </w:drawing>
       </w:r>
+    </w:p>
+    <w:p>
       <w:r>
         <w:rPr>
           <w:noProof/>
         </w:rPr>
         <w:lastRenderedPageBreak/>
         <w:drawing>
-          <wp:inline distT="0" distB="0" distL="0" distR="0" wp14:anchorId="5C120604" wp14:editId="55A37A5E">
+          <wp:inline distT="0" distB="0" distL="0" distR="0" wp14:anchorId="693C1DE3" wp14:editId="056A14D4">
             <wp:extent cx="4419827" cy="4172164"/>
             <wp:effectExtent l="0" t="0" r="0" b="0"/>
-            <wp:docPr id="263107171" name="Picture 5" descr="A graph of a graph showing the amount of precipitation&#10;&#10;Description automatically generated with medium confidence"/>
+            <wp:docPr id="1949035655" name="Picture 4" descr="A graph with red and blue dots&#10;&#10;Description automatically generated"/>
             <wp:cNvGraphicFramePr>
               <a:graphicFrameLocks xmlns:a="http://schemas.openxmlformats.org/drawingml/2006/main" noChangeAspect="1"/>
             </wp:cNvGraphicFramePr>
@@ -2611,7 +2782,7 @@
               <a:graphicData uri="http://schemas.openxmlformats.org/drawingml/2006/picture">
                 <pic:pic xmlns:pic="http://schemas.openxmlformats.org/drawingml/2006/picture">
                   <pic:nvPicPr>
-                    <pic:cNvPr id="263107171" name="Picture 5" descr="A graph of a graph showing the amount of precipitation&#10;&#10;Description automatically generated with medium confidence"/>
+                    <pic:cNvPr id="1949035655" name="Picture 4" descr="A graph with red and blue dots&#10;&#10;Description automatically generated"/>
                     <pic:cNvPicPr/>
                   </pic:nvPicPr>
                   <pic:blipFill>
@@ -2641,19 +2812,16 @@
           </wp:inline>
         </w:drawing>
       </w:r>
-    </w:p>
-    <w:p/>
-    <w:p>
       <w:r>
         <w:rPr>
           <w:noProof/>
         </w:rPr>
         <w:lastRenderedPageBreak/>
         <w:drawing>
-          <wp:inline distT="0" distB="0" distL="0" distR="0" wp14:anchorId="66A60D4A" wp14:editId="37DCA07A">
+          <wp:inline distT="0" distB="0" distL="0" distR="0" wp14:anchorId="5C120604" wp14:editId="55A37A5E">
             <wp:extent cx="4419827" cy="4172164"/>
             <wp:effectExtent l="0" t="0" r="0" b="0"/>
-            <wp:docPr id="1945675483" name="Picture 7" descr="A graph with red and blue dots&#10;&#10;Description automatically generated"/>
+            <wp:docPr id="263107171" name="Picture 5" descr="A graph of a graph showing the amount of precipitation&#10;&#10;Description automatically generated with medium confidence"/>
             <wp:cNvGraphicFramePr>
               <a:graphicFrameLocks xmlns:a="http://schemas.openxmlformats.org/drawingml/2006/main" noChangeAspect="1"/>
             </wp:cNvGraphicFramePr>
@@ -2661,7 +2829,7 @@
               <a:graphicData uri="http://schemas.openxmlformats.org/drawingml/2006/picture">
                 <pic:pic xmlns:pic="http://schemas.openxmlformats.org/drawingml/2006/picture">
                   <pic:nvPicPr>
-                    <pic:cNvPr id="1945675483" name="Picture 7" descr="A graph with red and blue dots&#10;&#10;Description automatically generated"/>
+                    <pic:cNvPr id="263107171" name="Picture 5" descr="A graph of a graph showing the amount of precipitation&#10;&#10;Description automatically generated with medium confidence"/>
                     <pic:cNvPicPr/>
                   </pic:nvPicPr>
                   <pic:blipFill>
@@ -2693,8 +2861,6 @@
       </w:r>
     </w:p>
     <w:p/>
-    <w:p/>
-    <w:p/>
     <w:p>
       <w:r>
         <w:rPr>
@@ -2702,10 +2868,10 @@
         </w:rPr>
         <w:lastRenderedPageBreak/>
         <w:drawing>
-          <wp:inline distT="0" distB="0" distL="0" distR="0" wp14:anchorId="6931EB04" wp14:editId="4EB65EC3">
+          <wp:inline distT="0" distB="0" distL="0" distR="0" wp14:anchorId="66A60D4A" wp14:editId="37DCA07A">
             <wp:extent cx="4419827" cy="4172164"/>
             <wp:effectExtent l="0" t="0" r="0" b="0"/>
-            <wp:docPr id="1304646569" name="Picture 8" descr="A graph of a graph showing the average temperature&#10;&#10;Description automatically generated with medium confidence"/>
+            <wp:docPr id="1945675483" name="Picture 7" descr="A graph with red and blue dots&#10;&#10;Description automatically generated"/>
             <wp:cNvGraphicFramePr>
               <a:graphicFrameLocks xmlns:a="http://schemas.openxmlformats.org/drawingml/2006/main" noChangeAspect="1"/>
             </wp:cNvGraphicFramePr>
@@ -2713,7 +2879,7 @@
               <a:graphicData uri="http://schemas.openxmlformats.org/drawingml/2006/picture">
                 <pic:pic xmlns:pic="http://schemas.openxmlformats.org/drawingml/2006/picture">
                   <pic:nvPicPr>
-                    <pic:cNvPr id="1304646569" name="Picture 8" descr="A graph of a graph showing the average temperature&#10;&#10;Description automatically generated with medium confidence"/>
+                    <pic:cNvPr id="1945675483" name="Picture 7" descr="A graph with red and blue dots&#10;&#10;Description automatically generated"/>
                     <pic:cNvPicPr/>
                   </pic:nvPicPr>
                   <pic:blipFill>
@@ -2746,453 +2912,18 @@
     </w:p>
     <w:p/>
     <w:p/>
+    <w:p/>
     <w:p>
-      <w:pPr>
-        <w:jc w:val="center"/>
-        <w:rPr>
-          <w:b/>
-          <w:bCs/>
-          <w:sz w:val="40"/>
-          <w:szCs w:val="40"/>
-        </w:rPr>
-      </w:pPr>
-      <w:r>
-        <w:rPr>
-          <w:b/>
-          <w:bCs/>
-          <w:sz w:val="40"/>
-          <w:szCs w:val="40"/>
-        </w:rPr>
-        <w:t xml:space="preserve">Particulate Organic Matter </w:t>
-      </w:r>
-      <w:proofErr w:type="spellStart"/>
-      <w:r>
-        <w:rPr>
-          <w:b/>
-          <w:bCs/>
-          <w:sz w:val="40"/>
-          <w:szCs w:val="40"/>
-        </w:rPr>
-        <w:t>MgPOM</w:t>
-      </w:r>
-      <w:proofErr w:type="spellEnd"/>
-    </w:p>
-    <w:p>
-      <w:pPr>
-        <w:jc w:val="center"/>
-        <w:rPr>
-          <w:sz w:val="32"/>
-          <w:szCs w:val="32"/>
-        </w:rPr>
-      </w:pPr>
-      <w:r>
-        <w:rPr>
-          <w:sz w:val="32"/>
-          <w:szCs w:val="32"/>
-        </w:rPr>
-        <w:t>m3P=</w:t>
-      </w:r>
-      <w:proofErr w:type="spellStart"/>
-      <w:r>
-        <w:rPr>
-          <w:sz w:val="32"/>
-          <w:szCs w:val="32"/>
-        </w:rPr>
-        <w:t>gls</w:t>
-      </w:r>
-      <w:proofErr w:type="spellEnd"/>
-      <w:r>
-        <w:rPr>
-          <w:sz w:val="32"/>
-          <w:szCs w:val="32"/>
-        </w:rPr>
-        <w:t>(mgCpergSoilP~ppt.cm*</w:t>
-      </w:r>
-      <w:proofErr w:type="spellStart"/>
-      <w:r>
-        <w:rPr>
-          <w:sz w:val="32"/>
-          <w:szCs w:val="32"/>
-        </w:rPr>
-        <w:t>tmeanC</w:t>
-      </w:r>
-      <w:proofErr w:type="spellEnd"/>
-    </w:p>
-    <w:p>
-      <w:pPr>
-        <w:jc w:val="center"/>
-        <w:rPr>
-          <w:sz w:val="32"/>
-          <w:szCs w:val="32"/>
-        </w:rPr>
-      </w:pPr>
-      <w:r>
-        <w:rPr>
-          <w:sz w:val="32"/>
-          <w:szCs w:val="32"/>
-        </w:rPr>
-        <w:t xml:space="preserve">        +</w:t>
-      </w:r>
-      <w:proofErr w:type="spellStart"/>
-      <w:r>
-        <w:rPr>
-          <w:sz w:val="32"/>
-          <w:szCs w:val="32"/>
-        </w:rPr>
-        <w:t>aggregate_stability+active_carbon</w:t>
-      </w:r>
-      <w:proofErr w:type="spellEnd"/>
-      <w:r>
-        <w:rPr>
-          <w:sz w:val="32"/>
-          <w:szCs w:val="32"/>
-        </w:rPr>
-        <w:t>,</w:t>
-      </w:r>
-    </w:p>
-    <w:p>
-      <w:pPr>
-        <w:jc w:val="center"/>
-        <w:rPr>
-          <w:sz w:val="32"/>
-          <w:szCs w:val="32"/>
-        </w:rPr>
-      </w:pPr>
-      <w:r>
-        <w:rPr>
-          <w:sz w:val="32"/>
-          <w:szCs w:val="32"/>
-        </w:rPr>
-        <w:t xml:space="preserve">        data=data, </w:t>
-      </w:r>
-      <w:proofErr w:type="spellStart"/>
-      <w:r>
-        <w:rPr>
-          <w:sz w:val="32"/>
-          <w:szCs w:val="32"/>
-        </w:rPr>
-        <w:t>na.action</w:t>
-      </w:r>
-      <w:proofErr w:type="spellEnd"/>
-      <w:r>
-        <w:rPr>
-          <w:sz w:val="32"/>
-          <w:szCs w:val="32"/>
-        </w:rPr>
-        <w:t>=</w:t>
-      </w:r>
-      <w:proofErr w:type="spellStart"/>
-      <w:r>
-        <w:rPr>
-          <w:sz w:val="32"/>
-          <w:szCs w:val="32"/>
-        </w:rPr>
-        <w:t>na.exclude</w:t>
-      </w:r>
-      <w:proofErr w:type="spellEnd"/>
-      <w:r>
-        <w:rPr>
-          <w:sz w:val="32"/>
-          <w:szCs w:val="32"/>
-        </w:rPr>
-        <w:t xml:space="preserve">, method="REML") </w:t>
-      </w:r>
-    </w:p>
-    <w:p>
-      <w:pPr>
-        <w:jc w:val="center"/>
-        <w:rPr>
-          <w:sz w:val="32"/>
-          <w:szCs w:val="32"/>
-        </w:rPr>
-      </w:pPr>
-      <w:r>
-        <w:rPr>
-          <w:sz w:val="32"/>
-          <w:szCs w:val="32"/>
-        </w:rPr>
-        <w:t>summary(m3P)</w:t>
-      </w:r>
-    </w:p>
-    <w:p>
-      <w:pPr>
-        <w:jc w:val="center"/>
-        <w:rPr>
-          <w:sz w:val="32"/>
-          <w:szCs w:val="32"/>
-        </w:rPr>
-      </w:pPr>
-    </w:p>
-    <w:p>
-      <w:pPr>
-        <w:pStyle w:val="HTMLPreformatted"/>
-        <w:shd w:val="clear" w:color="auto" w:fill="FFFFFF"/>
-        <w:wordWrap w:val="0"/>
-        <w:rPr>
-          <w:rStyle w:val="gntyacmbo3b"/>
-          <w:rFonts w:ascii="Lucida Console" w:eastAsiaTheme="majorEastAsia" w:hAnsi="Lucida Console"/>
-          <w:color w:val="000000"/>
-          <w:bdr w:val="none" w:sz="0" w:space="0" w:color="auto" w:frame="1"/>
-        </w:rPr>
-      </w:pPr>
-      <w:r>
-        <w:rPr>
-          <w:rStyle w:val="gntyacmbo3b"/>
-          <w:rFonts w:ascii="Lucida Console" w:eastAsiaTheme="majorEastAsia" w:hAnsi="Lucida Console"/>
-          <w:color w:val="000000"/>
-          <w:bdr w:val="none" w:sz="0" w:space="0" w:color="auto" w:frame="1"/>
-        </w:rPr>
-        <w:t>Coefficients:</w:t>
-      </w:r>
-    </w:p>
-    <w:p>
-      <w:pPr>
-        <w:pStyle w:val="HTMLPreformatted"/>
-        <w:shd w:val="clear" w:color="auto" w:fill="FFFFFF"/>
-        <w:wordWrap w:val="0"/>
-        <w:rPr>
-          <w:rStyle w:val="gntyacmbo3b"/>
-          <w:rFonts w:ascii="Lucida Console" w:eastAsiaTheme="majorEastAsia" w:hAnsi="Lucida Console"/>
-          <w:color w:val="000000"/>
-          <w:bdr w:val="none" w:sz="0" w:space="0" w:color="auto" w:frame="1"/>
-        </w:rPr>
-      </w:pPr>
-      <w:r>
-        <w:rPr>
-          <w:rStyle w:val="gntyacmbo3b"/>
-          <w:rFonts w:ascii="Lucida Console" w:eastAsiaTheme="majorEastAsia" w:hAnsi="Lucida Console"/>
-          <w:color w:val="000000"/>
-          <w:bdr w:val="none" w:sz="0" w:space="0" w:color="auto" w:frame="1"/>
-        </w:rPr>
-        <w:t xml:space="preserve">                         Value </w:t>
-      </w:r>
-      <w:proofErr w:type="spellStart"/>
-      <w:r>
-        <w:rPr>
-          <w:rStyle w:val="gntyacmbo3b"/>
-          <w:rFonts w:ascii="Lucida Console" w:eastAsiaTheme="majorEastAsia" w:hAnsi="Lucida Console"/>
-          <w:color w:val="000000"/>
-          <w:bdr w:val="none" w:sz="0" w:space="0" w:color="auto" w:frame="1"/>
-        </w:rPr>
-        <w:t>Std.Error</w:t>
-      </w:r>
-      <w:proofErr w:type="spellEnd"/>
-      <w:r>
-        <w:rPr>
-          <w:rStyle w:val="gntyacmbo3b"/>
-          <w:rFonts w:ascii="Lucida Console" w:eastAsiaTheme="majorEastAsia" w:hAnsi="Lucida Console"/>
-          <w:color w:val="000000"/>
-          <w:bdr w:val="none" w:sz="0" w:space="0" w:color="auto" w:frame="1"/>
-        </w:rPr>
-        <w:t xml:space="preserve">   t-value p-value</w:t>
-      </w:r>
-    </w:p>
-    <w:p>
-      <w:pPr>
-        <w:pStyle w:val="HTMLPreformatted"/>
-        <w:shd w:val="clear" w:color="auto" w:fill="FFFFFF"/>
-        <w:wordWrap w:val="0"/>
-        <w:rPr>
-          <w:rStyle w:val="gntyacmbo3b"/>
-          <w:rFonts w:ascii="Lucida Console" w:eastAsiaTheme="majorEastAsia" w:hAnsi="Lucida Console"/>
-          <w:color w:val="000000"/>
-          <w:bdr w:val="none" w:sz="0" w:space="0" w:color="auto" w:frame="1"/>
-        </w:rPr>
-      </w:pPr>
-      <w:r>
-        <w:rPr>
-          <w:rStyle w:val="gntyacmbo3b"/>
-          <w:rFonts w:ascii="Lucida Console" w:eastAsiaTheme="majorEastAsia" w:hAnsi="Lucida Console"/>
-          <w:color w:val="000000"/>
-          <w:bdr w:val="none" w:sz="0" w:space="0" w:color="auto" w:frame="1"/>
-        </w:rPr>
-        <w:t>(Intercept)         -107.92525 30.235191 -3.569524  0.0005</w:t>
-      </w:r>
-    </w:p>
-    <w:p>
-      <w:pPr>
-        <w:pStyle w:val="HTMLPreformatted"/>
-        <w:shd w:val="clear" w:color="auto" w:fill="FFFFFF"/>
-        <w:wordWrap w:val="0"/>
-        <w:rPr>
-          <w:rStyle w:val="gntyacmbo3b"/>
-          <w:rFonts w:ascii="Lucida Console" w:eastAsiaTheme="majorEastAsia" w:hAnsi="Lucida Console"/>
-          <w:color w:val="000000"/>
-          <w:bdr w:val="none" w:sz="0" w:space="0" w:color="auto" w:frame="1"/>
-        </w:rPr>
-      </w:pPr>
-      <w:r>
-        <w:rPr>
-          <w:rStyle w:val="gntyacmbo3b"/>
-          <w:rFonts w:ascii="Lucida Console" w:eastAsiaTheme="majorEastAsia" w:hAnsi="Lucida Console"/>
-          <w:color w:val="000000"/>
-          <w:bdr w:val="none" w:sz="0" w:space="0" w:color="auto" w:frame="1"/>
-        </w:rPr>
-        <w:t>ppt.cm                 0.96799  0.266994  3.625507  0.0004</w:t>
-      </w:r>
-    </w:p>
-    <w:p>
-      <w:pPr>
-        <w:pStyle w:val="HTMLPreformatted"/>
-        <w:shd w:val="clear" w:color="auto" w:fill="FFFFFF"/>
-        <w:wordWrap w:val="0"/>
-        <w:rPr>
-          <w:rStyle w:val="gntyacmbo3b"/>
-          <w:rFonts w:ascii="Lucida Console" w:eastAsiaTheme="majorEastAsia" w:hAnsi="Lucida Console"/>
-          <w:color w:val="000000"/>
-          <w:bdr w:val="none" w:sz="0" w:space="0" w:color="auto" w:frame="1"/>
-        </w:rPr>
-      </w:pPr>
-      <w:proofErr w:type="spellStart"/>
-      <w:r>
-        <w:rPr>
-          <w:rStyle w:val="gntyacmbo3b"/>
-          <w:rFonts w:ascii="Lucida Console" w:eastAsiaTheme="majorEastAsia" w:hAnsi="Lucida Console"/>
-          <w:color w:val="000000"/>
-          <w:bdr w:val="none" w:sz="0" w:space="0" w:color="auto" w:frame="1"/>
-        </w:rPr>
-        <w:t>tmeanC</w:t>
-      </w:r>
-      <w:proofErr w:type="spellEnd"/>
-      <w:r>
-        <w:rPr>
-          <w:rStyle w:val="gntyacmbo3b"/>
-          <w:rFonts w:ascii="Lucida Console" w:eastAsiaTheme="majorEastAsia" w:hAnsi="Lucida Console"/>
-          <w:color w:val="000000"/>
-          <w:bdr w:val="none" w:sz="0" w:space="0" w:color="auto" w:frame="1"/>
-        </w:rPr>
-        <w:t xml:space="preserve">                13.32734  4.087531  3.260486  0.0013</w:t>
-      </w:r>
-    </w:p>
-    <w:p>
-      <w:pPr>
-        <w:pStyle w:val="HTMLPreformatted"/>
-        <w:shd w:val="clear" w:color="auto" w:fill="FFFFFF"/>
-        <w:wordWrap w:val="0"/>
-        <w:rPr>
-          <w:rStyle w:val="gntyacmbo3b"/>
-          <w:rFonts w:ascii="Lucida Console" w:eastAsiaTheme="majorEastAsia" w:hAnsi="Lucida Console"/>
-          <w:color w:val="000000"/>
-          <w:bdr w:val="none" w:sz="0" w:space="0" w:color="auto" w:frame="1"/>
-        </w:rPr>
-      </w:pPr>
-      <w:proofErr w:type="spellStart"/>
-      <w:r>
-        <w:rPr>
-          <w:rStyle w:val="gntyacmbo3b"/>
-          <w:rFonts w:ascii="Lucida Console" w:eastAsiaTheme="majorEastAsia" w:hAnsi="Lucida Console"/>
-          <w:color w:val="000000"/>
-          <w:bdr w:val="none" w:sz="0" w:space="0" w:color="auto" w:frame="1"/>
-        </w:rPr>
-        <w:t>aggregate_stability</w:t>
-      </w:r>
-      <w:proofErr w:type="spellEnd"/>
-      <w:r>
-        <w:rPr>
-          <w:rStyle w:val="gntyacmbo3b"/>
-          <w:rFonts w:ascii="Lucida Console" w:eastAsiaTheme="majorEastAsia" w:hAnsi="Lucida Console"/>
-          <w:color w:val="000000"/>
-          <w:bdr w:val="none" w:sz="0" w:space="0" w:color="auto" w:frame="1"/>
-        </w:rPr>
-        <w:t xml:space="preserve">    0.06799  0.013840  4.912782  0.0000</w:t>
-      </w:r>
-    </w:p>
-    <w:p>
-      <w:pPr>
-        <w:pStyle w:val="HTMLPreformatted"/>
-        <w:shd w:val="clear" w:color="auto" w:fill="FFFFFF"/>
-        <w:wordWrap w:val="0"/>
-        <w:rPr>
-          <w:rStyle w:val="gntyacmbo3b"/>
-          <w:rFonts w:ascii="Lucida Console" w:eastAsiaTheme="majorEastAsia" w:hAnsi="Lucida Console"/>
-          <w:color w:val="000000"/>
-          <w:bdr w:val="none" w:sz="0" w:space="0" w:color="auto" w:frame="1"/>
-        </w:rPr>
-      </w:pPr>
-      <w:proofErr w:type="spellStart"/>
-      <w:r>
-        <w:rPr>
-          <w:rStyle w:val="gntyacmbo3b"/>
-          <w:rFonts w:ascii="Lucida Console" w:eastAsiaTheme="majorEastAsia" w:hAnsi="Lucida Console"/>
-          <w:color w:val="000000"/>
-          <w:bdr w:val="none" w:sz="0" w:space="0" w:color="auto" w:frame="1"/>
-        </w:rPr>
-        <w:t>active_carbon</w:t>
-      </w:r>
-      <w:proofErr w:type="spellEnd"/>
-      <w:r>
-        <w:rPr>
-          <w:rStyle w:val="gntyacmbo3b"/>
-          <w:rFonts w:ascii="Lucida Console" w:eastAsiaTheme="majorEastAsia" w:hAnsi="Lucida Console"/>
-          <w:color w:val="000000"/>
-          <w:bdr w:val="none" w:sz="0" w:space="0" w:color="auto" w:frame="1"/>
-        </w:rPr>
-        <w:t xml:space="preserve">          0.01317  0.001581  8.333649  0.0000</w:t>
-      </w:r>
-    </w:p>
-    <w:p>
-      <w:pPr>
-        <w:pStyle w:val="HTMLPreformatted"/>
-        <w:shd w:val="clear" w:color="auto" w:fill="FFFFFF"/>
-        <w:wordWrap w:val="0"/>
-        <w:rPr>
-          <w:rFonts w:ascii="Lucida Console" w:hAnsi="Lucida Console"/>
-          <w:color w:val="000000"/>
-        </w:rPr>
-      </w:pPr>
-      <w:proofErr w:type="spellStart"/>
-      <w:r>
-        <w:rPr>
-          <w:rStyle w:val="gntyacmbo3b"/>
-          <w:rFonts w:ascii="Lucida Console" w:eastAsiaTheme="majorEastAsia" w:hAnsi="Lucida Console"/>
-          <w:color w:val="000000"/>
-          <w:bdr w:val="none" w:sz="0" w:space="0" w:color="auto" w:frame="1"/>
-        </w:rPr>
-        <w:t>ppt.cm:tmeanC</w:t>
-      </w:r>
-      <w:proofErr w:type="spellEnd"/>
-      <w:r>
-        <w:rPr>
-          <w:rStyle w:val="gntyacmbo3b"/>
-          <w:rFonts w:ascii="Lucida Console" w:eastAsiaTheme="majorEastAsia" w:hAnsi="Lucida Console"/>
-          <w:color w:val="000000"/>
-          <w:bdr w:val="none" w:sz="0" w:space="0" w:color="auto" w:frame="1"/>
-        </w:rPr>
-        <w:t xml:space="preserve">         -0.12585  0.036424 -3.455111  0.0007</w:t>
-      </w:r>
-    </w:p>
-    <w:p>
-      <w:pPr>
-        <w:jc w:val="center"/>
-        <w:rPr>
-          <w:sz w:val="32"/>
-          <w:szCs w:val="32"/>
-        </w:rPr>
-      </w:pPr>
-    </w:p>
-    <w:p>
-      <w:pPr>
-        <w:jc w:val="center"/>
-        <w:rPr>
-          <w:b/>
-          <w:bCs/>
-          <w:sz w:val="40"/>
-          <w:szCs w:val="40"/>
-        </w:rPr>
-      </w:pPr>
-      <w:r>
-        <w:rPr>
-          <w:b/>
-          <w:bCs/>
+      <w:r>
+        <w:rPr>
           <w:noProof/>
-          <w:sz w:val="40"/>
-          <w:szCs w:val="40"/>
-        </w:rPr>
+        </w:rPr>
+        <w:lastRenderedPageBreak/>
         <w:drawing>
-          <wp:inline distT="0" distB="0" distL="0" distR="0" wp14:anchorId="342822D4" wp14:editId="1537B00D">
+          <wp:inline distT="0" distB="0" distL="0" distR="0" wp14:anchorId="6931EB04" wp14:editId="4EB65EC3">
             <wp:extent cx="4419827" cy="4172164"/>
             <wp:effectExtent l="0" t="0" r="0" b="0"/>
-            <wp:docPr id="123903268" name="Picture 9" descr="A graph of a temperature&#10;&#10;Description automatically generated with medium confidence"/>
+            <wp:docPr id="1304646569" name="Picture 8" descr="A graph of a graph showing the average temperature&#10;&#10;Description automatically generated with medium confidence"/>
             <wp:cNvGraphicFramePr>
               <a:graphicFrameLocks xmlns:a="http://schemas.openxmlformats.org/drawingml/2006/main" noChangeAspect="1"/>
             </wp:cNvGraphicFramePr>
@@ -3200,7 +2931,7 @@
               <a:graphicData uri="http://schemas.openxmlformats.org/drawingml/2006/picture">
                 <pic:pic xmlns:pic="http://schemas.openxmlformats.org/drawingml/2006/picture">
                   <pic:nvPicPr>
-                    <pic:cNvPr id="123903268" name="Picture 9" descr="A graph of a temperature&#10;&#10;Description automatically generated with medium confidence"/>
+                    <pic:cNvPr id="1304646569" name="Picture 8" descr="A graph of a graph showing the average temperature&#10;&#10;Description automatically generated with medium confidence"/>
                     <pic:cNvPicPr/>
                   </pic:nvPicPr>
                   <pic:blipFill>
@@ -3231,143 +2962,19 @@
         </w:drawing>
       </w:r>
     </w:p>
+    <w:p/>
+    <w:p/>
     <w:p>
-      <w:pPr>
-        <w:jc w:val="center"/>
-        <w:rPr>
-          <w:b/>
-          <w:bCs/>
-          <w:sz w:val="40"/>
-          <w:szCs w:val="40"/>
-        </w:rPr>
-      </w:pPr>
-    </w:p>
-    <w:p>
-      <w:pPr>
-        <w:jc w:val="center"/>
-        <w:rPr>
-          <w:b/>
-          <w:bCs/>
-          <w:sz w:val="40"/>
-          <w:szCs w:val="40"/>
-        </w:rPr>
-      </w:pPr>
-      <w:r>
-        <w:rPr>
-          <w:b/>
-          <w:bCs/>
-          <w:sz w:val="40"/>
-          <w:szCs w:val="40"/>
-        </w:rPr>
-        <w:t>Location</w:t>
-      </w:r>
-    </w:p>
-    <w:p>
-      <w:pPr>
-        <w:jc w:val="center"/>
-        <w:rPr>
-          <w:b/>
-          <w:bCs/>
-          <w:sz w:val="40"/>
-          <w:szCs w:val="40"/>
-        </w:rPr>
-      </w:pPr>
-      <w:r>
-        <w:rPr>
-          <w:b/>
-          <w:bCs/>
-          <w:sz w:val="40"/>
-          <w:szCs w:val="40"/>
-        </w:rPr>
-        <w:t xml:space="preserve">In a correlation plot longitude is correlated (.7+) with </w:t>
-      </w:r>
-      <w:proofErr w:type="spellStart"/>
-      <w:r>
-        <w:rPr>
-          <w:b/>
-          <w:bCs/>
-          <w:sz w:val="40"/>
-          <w:szCs w:val="40"/>
-        </w:rPr>
-        <w:t>tmeanC</w:t>
-      </w:r>
-      <w:proofErr w:type="spellEnd"/>
-      <w:r>
-        <w:rPr>
-          <w:b/>
-          <w:bCs/>
-          <w:sz w:val="40"/>
-          <w:szCs w:val="40"/>
-        </w:rPr>
-        <w:t>.</w:t>
-      </w:r>
-    </w:p>
-    <w:p>
-      <w:pPr>
-        <w:jc w:val="center"/>
-        <w:rPr>
-          <w:b/>
-          <w:bCs/>
-          <w:sz w:val="40"/>
-          <w:szCs w:val="40"/>
-        </w:rPr>
-      </w:pPr>
-    </w:p>
-    <w:p>
-      <w:pPr>
-        <w:jc w:val="center"/>
-        <w:rPr>
-          <w:b/>
-          <w:bCs/>
-          <w:sz w:val="40"/>
-          <w:szCs w:val="40"/>
-        </w:rPr>
-      </w:pPr>
-      <w:r>
-        <w:rPr>
-          <w:b/>
-          <w:bCs/>
-          <w:sz w:val="40"/>
-          <w:szCs w:val="40"/>
-        </w:rPr>
-        <w:t xml:space="preserve">Graph residuals of the models used to see if latitude or longitude explain some of the variability. </w:t>
-      </w:r>
-    </w:p>
-    <w:p>
-      <w:pPr>
-        <w:jc w:val="center"/>
-        <w:rPr>
-          <w:b/>
-          <w:bCs/>
-          <w:sz w:val="40"/>
-          <w:szCs w:val="40"/>
-        </w:rPr>
-      </w:pPr>
-    </w:p>
-    <w:p>
-      <w:pPr>
-        <w:jc w:val="center"/>
-        <w:rPr>
-          <w:b/>
-          <w:bCs/>
-          <w:sz w:val="40"/>
-          <w:szCs w:val="40"/>
-        </w:rPr>
-      </w:pPr>
-      <w:r>
-        <w:rPr>
-          <w:b/>
-          <w:bCs/>
+      <w:r>
+        <w:rPr>
           <w:noProof/>
-          <w:sz w:val="40"/>
-          <w:szCs w:val="40"/>
         </w:rPr>
         <w:lastRenderedPageBreak/>
         <w:drawing>
-          <wp:inline distT="0" distB="0" distL="0" distR="0" wp14:anchorId="66C70AD8" wp14:editId="5E9A2042">
+          <wp:inline distT="0" distB="0" distL="0" distR="0" wp14:anchorId="02523D6D" wp14:editId="13440710">
             <wp:extent cx="4419827" cy="4172164"/>
             <wp:effectExtent l="0" t="0" r="0" b="0"/>
-            <wp:docPr id="819822552" name="Picture 1"/>
+            <wp:docPr id="95359141" name="Picture 1" descr="A graph of a chart&#10;&#10;Description automatically generated with medium confidence"/>
             <wp:cNvGraphicFramePr>
               <a:graphicFrameLocks xmlns:a="http://schemas.openxmlformats.org/drawingml/2006/main" noChangeAspect="1"/>
             </wp:cNvGraphicFramePr>
@@ -3375,7 +2982,7 @@
               <a:graphicData uri="http://schemas.openxmlformats.org/drawingml/2006/picture">
                 <pic:pic xmlns:pic="http://schemas.openxmlformats.org/drawingml/2006/picture">
                   <pic:nvPicPr>
-                    <pic:cNvPr id="819822552" name="Picture 819822552"/>
+                    <pic:cNvPr id="95359141" name="Picture 1" descr="A graph of a chart&#10;&#10;Description automatically generated with medium confidence"/>
                     <pic:cNvPicPr/>
                   </pic:nvPicPr>
                   <pic:blipFill>
@@ -3405,6 +3012,443 @@
           </wp:inline>
         </w:drawing>
       </w:r>
+    </w:p>
+    <w:p/>
+    <w:p/>
+    <w:p>
+      <w:pPr>
+        <w:jc w:val="center"/>
+        <w:rPr>
+          <w:b/>
+          <w:bCs/>
+          <w:sz w:val="40"/>
+          <w:szCs w:val="40"/>
+        </w:rPr>
+      </w:pPr>
+      <w:r>
+        <w:rPr>
+          <w:b/>
+          <w:bCs/>
+          <w:sz w:val="40"/>
+          <w:szCs w:val="40"/>
+        </w:rPr>
+        <w:t xml:space="preserve">Particulate Organic Matter </w:t>
+      </w:r>
+      <w:proofErr w:type="spellStart"/>
+      <w:r>
+        <w:rPr>
+          <w:b/>
+          <w:bCs/>
+          <w:sz w:val="40"/>
+          <w:szCs w:val="40"/>
+        </w:rPr>
+        <w:t>MgPOM</w:t>
+      </w:r>
+      <w:proofErr w:type="spellEnd"/>
+    </w:p>
+    <w:p>
+      <w:pPr>
+        <w:jc w:val="center"/>
+        <w:rPr>
+          <w:sz w:val="32"/>
+          <w:szCs w:val="32"/>
+        </w:rPr>
+      </w:pPr>
+      <w:r>
+        <w:rPr>
+          <w:sz w:val="32"/>
+          <w:szCs w:val="32"/>
+        </w:rPr>
+        <w:t>m3P=</w:t>
+      </w:r>
+      <w:proofErr w:type="spellStart"/>
+      <w:r>
+        <w:rPr>
+          <w:sz w:val="32"/>
+          <w:szCs w:val="32"/>
+        </w:rPr>
+        <w:t>gls</w:t>
+      </w:r>
+      <w:proofErr w:type="spellEnd"/>
+      <w:r>
+        <w:rPr>
+          <w:sz w:val="32"/>
+          <w:szCs w:val="32"/>
+        </w:rPr>
+        <w:t>(mgCpergSoilP~ppt.cm*</w:t>
+      </w:r>
+      <w:proofErr w:type="spellStart"/>
+      <w:r>
+        <w:rPr>
+          <w:sz w:val="32"/>
+          <w:szCs w:val="32"/>
+        </w:rPr>
+        <w:t>tmeanC</w:t>
+      </w:r>
+      <w:proofErr w:type="spellEnd"/>
+    </w:p>
+    <w:p>
+      <w:pPr>
+        <w:jc w:val="center"/>
+        <w:rPr>
+          <w:sz w:val="32"/>
+          <w:szCs w:val="32"/>
+        </w:rPr>
+      </w:pPr>
+      <w:r>
+        <w:rPr>
+          <w:sz w:val="32"/>
+          <w:szCs w:val="32"/>
+        </w:rPr>
+        <w:t xml:space="preserve">        +</w:t>
+      </w:r>
+      <w:proofErr w:type="spellStart"/>
+      <w:r>
+        <w:rPr>
+          <w:sz w:val="32"/>
+          <w:szCs w:val="32"/>
+        </w:rPr>
+        <w:t>aggregate_stability+active_carbon</w:t>
+      </w:r>
+      <w:proofErr w:type="spellEnd"/>
+      <w:r>
+        <w:rPr>
+          <w:sz w:val="32"/>
+          <w:szCs w:val="32"/>
+        </w:rPr>
+        <w:t>,</w:t>
+      </w:r>
+    </w:p>
+    <w:p>
+      <w:pPr>
+        <w:jc w:val="center"/>
+        <w:rPr>
+          <w:sz w:val="32"/>
+          <w:szCs w:val="32"/>
+        </w:rPr>
+      </w:pPr>
+      <w:r>
+        <w:rPr>
+          <w:sz w:val="32"/>
+          <w:szCs w:val="32"/>
+        </w:rPr>
+        <w:t xml:space="preserve">        data=data, </w:t>
+      </w:r>
+      <w:proofErr w:type="spellStart"/>
+      <w:r>
+        <w:rPr>
+          <w:sz w:val="32"/>
+          <w:szCs w:val="32"/>
+        </w:rPr>
+        <w:t>na.action</w:t>
+      </w:r>
+      <w:proofErr w:type="spellEnd"/>
+      <w:r>
+        <w:rPr>
+          <w:sz w:val="32"/>
+          <w:szCs w:val="32"/>
+        </w:rPr>
+        <w:t>=</w:t>
+      </w:r>
+      <w:proofErr w:type="spellStart"/>
+      <w:r>
+        <w:rPr>
+          <w:sz w:val="32"/>
+          <w:szCs w:val="32"/>
+        </w:rPr>
+        <w:t>na.exclude</w:t>
+      </w:r>
+      <w:proofErr w:type="spellEnd"/>
+      <w:r>
+        <w:rPr>
+          <w:sz w:val="32"/>
+          <w:szCs w:val="32"/>
+        </w:rPr>
+        <w:t xml:space="preserve">, method="REML") </w:t>
+      </w:r>
+    </w:p>
+    <w:p>
+      <w:pPr>
+        <w:jc w:val="center"/>
+        <w:rPr>
+          <w:sz w:val="32"/>
+          <w:szCs w:val="32"/>
+        </w:rPr>
+      </w:pPr>
+      <w:r>
+        <w:rPr>
+          <w:sz w:val="32"/>
+          <w:szCs w:val="32"/>
+        </w:rPr>
+        <w:t>summary(m3P)</w:t>
+      </w:r>
+    </w:p>
+    <w:p>
+      <w:pPr>
+        <w:jc w:val="center"/>
+        <w:rPr>
+          <w:sz w:val="32"/>
+          <w:szCs w:val="32"/>
+        </w:rPr>
+      </w:pPr>
+    </w:p>
+    <w:p>
+      <w:pPr>
+        <w:pStyle w:val="HTMLPreformatted"/>
+        <w:shd w:val="clear" w:color="auto" w:fill="FFFFFF"/>
+        <w:wordWrap w:val="0"/>
+        <w:rPr>
+          <w:rStyle w:val="gntyacmbo3b"/>
+          <w:rFonts w:ascii="Lucida Console" w:eastAsiaTheme="majorEastAsia" w:hAnsi="Lucida Console"/>
+          <w:color w:val="000000"/>
+          <w:bdr w:val="none" w:sz="0" w:space="0" w:color="auto" w:frame="1"/>
+        </w:rPr>
+      </w:pPr>
+      <w:r>
+        <w:rPr>
+          <w:rStyle w:val="gntyacmbo3b"/>
+          <w:rFonts w:ascii="Lucida Console" w:eastAsiaTheme="majorEastAsia" w:hAnsi="Lucida Console"/>
+          <w:color w:val="000000"/>
+          <w:bdr w:val="none" w:sz="0" w:space="0" w:color="auto" w:frame="1"/>
+        </w:rPr>
+        <w:t>Coefficients:</w:t>
+      </w:r>
+    </w:p>
+    <w:p>
+      <w:pPr>
+        <w:pStyle w:val="HTMLPreformatted"/>
+        <w:shd w:val="clear" w:color="auto" w:fill="FFFFFF"/>
+        <w:wordWrap w:val="0"/>
+        <w:rPr>
+          <w:rStyle w:val="gntyacmbo3b"/>
+          <w:rFonts w:ascii="Lucida Console" w:eastAsiaTheme="majorEastAsia" w:hAnsi="Lucida Console"/>
+          <w:color w:val="000000"/>
+          <w:bdr w:val="none" w:sz="0" w:space="0" w:color="auto" w:frame="1"/>
+        </w:rPr>
+      </w:pPr>
+      <w:r>
+        <w:rPr>
+          <w:rStyle w:val="gntyacmbo3b"/>
+          <w:rFonts w:ascii="Lucida Console" w:eastAsiaTheme="majorEastAsia" w:hAnsi="Lucida Console"/>
+          <w:color w:val="000000"/>
+          <w:bdr w:val="none" w:sz="0" w:space="0" w:color="auto" w:frame="1"/>
+        </w:rPr>
+        <w:t xml:space="preserve">                         Value </w:t>
+      </w:r>
+      <w:proofErr w:type="spellStart"/>
+      <w:r>
+        <w:rPr>
+          <w:rStyle w:val="gntyacmbo3b"/>
+          <w:rFonts w:ascii="Lucida Console" w:eastAsiaTheme="majorEastAsia" w:hAnsi="Lucida Console"/>
+          <w:color w:val="000000"/>
+          <w:bdr w:val="none" w:sz="0" w:space="0" w:color="auto" w:frame="1"/>
+        </w:rPr>
+        <w:t>Std.Error</w:t>
+      </w:r>
+      <w:proofErr w:type="spellEnd"/>
+      <w:r>
+        <w:rPr>
+          <w:rStyle w:val="gntyacmbo3b"/>
+          <w:rFonts w:ascii="Lucida Console" w:eastAsiaTheme="majorEastAsia" w:hAnsi="Lucida Console"/>
+          <w:color w:val="000000"/>
+          <w:bdr w:val="none" w:sz="0" w:space="0" w:color="auto" w:frame="1"/>
+        </w:rPr>
+        <w:t xml:space="preserve">   t-value p-value</w:t>
+      </w:r>
+    </w:p>
+    <w:p>
+      <w:pPr>
+        <w:pStyle w:val="HTMLPreformatted"/>
+        <w:shd w:val="clear" w:color="auto" w:fill="FFFFFF"/>
+        <w:wordWrap w:val="0"/>
+        <w:rPr>
+          <w:rStyle w:val="gntyacmbo3b"/>
+          <w:rFonts w:ascii="Lucida Console" w:eastAsiaTheme="majorEastAsia" w:hAnsi="Lucida Console"/>
+          <w:color w:val="000000"/>
+          <w:bdr w:val="none" w:sz="0" w:space="0" w:color="auto" w:frame="1"/>
+        </w:rPr>
+      </w:pPr>
+      <w:r>
+        <w:rPr>
+          <w:rStyle w:val="gntyacmbo3b"/>
+          <w:rFonts w:ascii="Lucida Console" w:eastAsiaTheme="majorEastAsia" w:hAnsi="Lucida Console"/>
+          <w:color w:val="000000"/>
+          <w:bdr w:val="none" w:sz="0" w:space="0" w:color="auto" w:frame="1"/>
+        </w:rPr>
+        <w:t>(Intercept)         -107.92525 30.235191 -3.569524  0.0005</w:t>
+      </w:r>
+    </w:p>
+    <w:p>
+      <w:pPr>
+        <w:pStyle w:val="HTMLPreformatted"/>
+        <w:shd w:val="clear" w:color="auto" w:fill="FFFFFF"/>
+        <w:wordWrap w:val="0"/>
+        <w:rPr>
+          <w:rStyle w:val="gntyacmbo3b"/>
+          <w:rFonts w:ascii="Lucida Console" w:eastAsiaTheme="majorEastAsia" w:hAnsi="Lucida Console"/>
+          <w:color w:val="000000"/>
+          <w:bdr w:val="none" w:sz="0" w:space="0" w:color="auto" w:frame="1"/>
+        </w:rPr>
+      </w:pPr>
+      <w:r>
+        <w:rPr>
+          <w:rStyle w:val="gntyacmbo3b"/>
+          <w:rFonts w:ascii="Lucida Console" w:eastAsiaTheme="majorEastAsia" w:hAnsi="Lucida Console"/>
+          <w:color w:val="000000"/>
+          <w:bdr w:val="none" w:sz="0" w:space="0" w:color="auto" w:frame="1"/>
+        </w:rPr>
+        <w:t>ppt.cm                 0.96799  0.266994  3.625507  0.0004</w:t>
+      </w:r>
+    </w:p>
+    <w:p>
+      <w:pPr>
+        <w:pStyle w:val="HTMLPreformatted"/>
+        <w:shd w:val="clear" w:color="auto" w:fill="FFFFFF"/>
+        <w:wordWrap w:val="0"/>
+        <w:rPr>
+          <w:rStyle w:val="gntyacmbo3b"/>
+          <w:rFonts w:ascii="Lucida Console" w:eastAsiaTheme="majorEastAsia" w:hAnsi="Lucida Console"/>
+          <w:color w:val="000000"/>
+          <w:bdr w:val="none" w:sz="0" w:space="0" w:color="auto" w:frame="1"/>
+        </w:rPr>
+      </w:pPr>
+      <w:proofErr w:type="spellStart"/>
+      <w:r>
+        <w:rPr>
+          <w:rStyle w:val="gntyacmbo3b"/>
+          <w:rFonts w:ascii="Lucida Console" w:eastAsiaTheme="majorEastAsia" w:hAnsi="Lucida Console"/>
+          <w:color w:val="000000"/>
+          <w:bdr w:val="none" w:sz="0" w:space="0" w:color="auto" w:frame="1"/>
+        </w:rPr>
+        <w:t>tmeanC</w:t>
+      </w:r>
+      <w:proofErr w:type="spellEnd"/>
+      <w:r>
+        <w:rPr>
+          <w:rStyle w:val="gntyacmbo3b"/>
+          <w:rFonts w:ascii="Lucida Console" w:eastAsiaTheme="majorEastAsia" w:hAnsi="Lucida Console"/>
+          <w:color w:val="000000"/>
+          <w:bdr w:val="none" w:sz="0" w:space="0" w:color="auto" w:frame="1"/>
+        </w:rPr>
+        <w:t xml:space="preserve">                13.32734  4.087531  3.260486  0.0013</w:t>
+      </w:r>
+    </w:p>
+    <w:p>
+      <w:pPr>
+        <w:pStyle w:val="HTMLPreformatted"/>
+        <w:shd w:val="clear" w:color="auto" w:fill="FFFFFF"/>
+        <w:wordWrap w:val="0"/>
+        <w:rPr>
+          <w:rStyle w:val="gntyacmbo3b"/>
+          <w:rFonts w:ascii="Lucida Console" w:eastAsiaTheme="majorEastAsia" w:hAnsi="Lucida Console"/>
+          <w:color w:val="000000"/>
+          <w:bdr w:val="none" w:sz="0" w:space="0" w:color="auto" w:frame="1"/>
+        </w:rPr>
+      </w:pPr>
+      <w:proofErr w:type="spellStart"/>
+      <w:r>
+        <w:rPr>
+          <w:rStyle w:val="gntyacmbo3b"/>
+          <w:rFonts w:ascii="Lucida Console" w:eastAsiaTheme="majorEastAsia" w:hAnsi="Lucida Console"/>
+          <w:color w:val="000000"/>
+          <w:bdr w:val="none" w:sz="0" w:space="0" w:color="auto" w:frame="1"/>
+        </w:rPr>
+        <w:t>aggregate_stability</w:t>
+      </w:r>
+      <w:proofErr w:type="spellEnd"/>
+      <w:r>
+        <w:rPr>
+          <w:rStyle w:val="gntyacmbo3b"/>
+          <w:rFonts w:ascii="Lucida Console" w:eastAsiaTheme="majorEastAsia" w:hAnsi="Lucida Console"/>
+          <w:color w:val="000000"/>
+          <w:bdr w:val="none" w:sz="0" w:space="0" w:color="auto" w:frame="1"/>
+        </w:rPr>
+        <w:t xml:space="preserve">    0.06799  0.013840  4.912782  0.0000</w:t>
+      </w:r>
+    </w:p>
+    <w:p>
+      <w:pPr>
+        <w:pStyle w:val="HTMLPreformatted"/>
+        <w:shd w:val="clear" w:color="auto" w:fill="FFFFFF"/>
+        <w:wordWrap w:val="0"/>
+        <w:rPr>
+          <w:rStyle w:val="gntyacmbo3b"/>
+          <w:rFonts w:ascii="Lucida Console" w:eastAsiaTheme="majorEastAsia" w:hAnsi="Lucida Console"/>
+          <w:color w:val="000000"/>
+          <w:bdr w:val="none" w:sz="0" w:space="0" w:color="auto" w:frame="1"/>
+        </w:rPr>
+      </w:pPr>
+      <w:proofErr w:type="spellStart"/>
+      <w:r>
+        <w:rPr>
+          <w:rStyle w:val="gntyacmbo3b"/>
+          <w:rFonts w:ascii="Lucida Console" w:eastAsiaTheme="majorEastAsia" w:hAnsi="Lucida Console"/>
+          <w:color w:val="000000"/>
+          <w:bdr w:val="none" w:sz="0" w:space="0" w:color="auto" w:frame="1"/>
+        </w:rPr>
+        <w:t>active_carbon</w:t>
+      </w:r>
+      <w:proofErr w:type="spellEnd"/>
+      <w:r>
+        <w:rPr>
+          <w:rStyle w:val="gntyacmbo3b"/>
+          <w:rFonts w:ascii="Lucida Console" w:eastAsiaTheme="majorEastAsia" w:hAnsi="Lucida Console"/>
+          <w:color w:val="000000"/>
+          <w:bdr w:val="none" w:sz="0" w:space="0" w:color="auto" w:frame="1"/>
+        </w:rPr>
+        <w:t xml:space="preserve">          0.01317  0.001581  8.333649  0.0000</w:t>
+      </w:r>
+    </w:p>
+    <w:p>
+      <w:pPr>
+        <w:pStyle w:val="HTMLPreformatted"/>
+        <w:shd w:val="clear" w:color="auto" w:fill="FFFFFF"/>
+        <w:wordWrap w:val="0"/>
+        <w:rPr>
+          <w:rFonts w:ascii="Lucida Console" w:hAnsi="Lucida Console"/>
+          <w:color w:val="000000"/>
+        </w:rPr>
+      </w:pPr>
+      <w:proofErr w:type="spellStart"/>
+      <w:r>
+        <w:rPr>
+          <w:rStyle w:val="gntyacmbo3b"/>
+          <w:rFonts w:ascii="Lucida Console" w:eastAsiaTheme="majorEastAsia" w:hAnsi="Lucida Console"/>
+          <w:color w:val="000000"/>
+          <w:bdr w:val="none" w:sz="0" w:space="0" w:color="auto" w:frame="1"/>
+        </w:rPr>
+        <w:t>ppt.cm:tmeanC</w:t>
+      </w:r>
+      <w:proofErr w:type="spellEnd"/>
+      <w:r>
+        <w:rPr>
+          <w:rStyle w:val="gntyacmbo3b"/>
+          <w:rFonts w:ascii="Lucida Console" w:eastAsiaTheme="majorEastAsia" w:hAnsi="Lucida Console"/>
+          <w:color w:val="000000"/>
+          <w:bdr w:val="none" w:sz="0" w:space="0" w:color="auto" w:frame="1"/>
+        </w:rPr>
+        <w:t xml:space="preserve">         -0.12585  0.036424 -3.455111  0.0007</w:t>
+      </w:r>
+    </w:p>
+    <w:p>
+      <w:pPr>
+        <w:jc w:val="center"/>
+        <w:rPr>
+          <w:sz w:val="32"/>
+          <w:szCs w:val="32"/>
+        </w:rPr>
+      </w:pPr>
+    </w:p>
+    <w:p>
+      <w:pPr>
+        <w:jc w:val="center"/>
+        <w:rPr>
+          <w:b/>
+          <w:bCs/>
+          <w:sz w:val="40"/>
+          <w:szCs w:val="40"/>
+        </w:rPr>
+      </w:pPr>
       <w:r>
         <w:rPr>
           <w:b/>
@@ -3413,12 +3457,11 @@
           <w:sz w:val="40"/>
           <w:szCs w:val="40"/>
         </w:rPr>
-        <w:lastRenderedPageBreak/>
         <w:drawing>
-          <wp:inline distT="0" distB="0" distL="0" distR="0" wp14:anchorId="0EF85A92" wp14:editId="59D47498">
+          <wp:inline distT="0" distB="0" distL="0" distR="0" wp14:anchorId="342822D4" wp14:editId="1537B00D">
             <wp:extent cx="4419827" cy="4172164"/>
             <wp:effectExtent l="0" t="0" r="0" b="0"/>
-            <wp:docPr id="1812770737" name="Picture 2"/>
+            <wp:docPr id="123903268" name="Picture 9" descr="A graph of a temperature&#10;&#10;Description automatically generated with medium confidence"/>
             <wp:cNvGraphicFramePr>
               <a:graphicFrameLocks xmlns:a="http://schemas.openxmlformats.org/drawingml/2006/main" noChangeAspect="1"/>
             </wp:cNvGraphicFramePr>
@@ -3426,7 +3469,7 @@
               <a:graphicData uri="http://schemas.openxmlformats.org/drawingml/2006/picture">
                 <pic:pic xmlns:pic="http://schemas.openxmlformats.org/drawingml/2006/picture">
                   <pic:nvPicPr>
-                    <pic:cNvPr id="1812770737" name="Picture 1812770737"/>
+                    <pic:cNvPr id="123903268" name="Picture 9" descr="A graph of a temperature&#10;&#10;Description automatically generated with medium confidence"/>
                     <pic:cNvPicPr/>
                   </pic:nvPicPr>
                   <pic:blipFill>
@@ -3456,6 +3499,130 @@
           </wp:inline>
         </w:drawing>
       </w:r>
+    </w:p>
+    <w:p>
+      <w:pPr>
+        <w:jc w:val="center"/>
+        <w:rPr>
+          <w:b/>
+          <w:bCs/>
+          <w:sz w:val="40"/>
+          <w:szCs w:val="40"/>
+        </w:rPr>
+      </w:pPr>
+    </w:p>
+    <w:p>
+      <w:pPr>
+        <w:jc w:val="center"/>
+        <w:rPr>
+          <w:b/>
+          <w:bCs/>
+          <w:sz w:val="40"/>
+          <w:szCs w:val="40"/>
+        </w:rPr>
+      </w:pPr>
+      <w:r>
+        <w:rPr>
+          <w:b/>
+          <w:bCs/>
+          <w:sz w:val="40"/>
+          <w:szCs w:val="40"/>
+        </w:rPr>
+        <w:t>Location</w:t>
+      </w:r>
+    </w:p>
+    <w:p>
+      <w:pPr>
+        <w:jc w:val="center"/>
+        <w:rPr>
+          <w:b/>
+          <w:bCs/>
+          <w:sz w:val="40"/>
+          <w:szCs w:val="40"/>
+        </w:rPr>
+      </w:pPr>
+      <w:r>
+        <w:rPr>
+          <w:b/>
+          <w:bCs/>
+          <w:sz w:val="40"/>
+          <w:szCs w:val="40"/>
+        </w:rPr>
+        <w:t xml:space="preserve">In a correlation plot longitude is correlated (.7+) with </w:t>
+      </w:r>
+      <w:proofErr w:type="spellStart"/>
+      <w:r>
+        <w:rPr>
+          <w:b/>
+          <w:bCs/>
+          <w:sz w:val="40"/>
+          <w:szCs w:val="40"/>
+        </w:rPr>
+        <w:t>tmeanC</w:t>
+      </w:r>
+      <w:proofErr w:type="spellEnd"/>
+      <w:r>
+        <w:rPr>
+          <w:b/>
+          <w:bCs/>
+          <w:sz w:val="40"/>
+          <w:szCs w:val="40"/>
+        </w:rPr>
+        <w:t>.</w:t>
+      </w:r>
+    </w:p>
+    <w:p>
+      <w:pPr>
+        <w:jc w:val="center"/>
+        <w:rPr>
+          <w:b/>
+          <w:bCs/>
+          <w:sz w:val="40"/>
+          <w:szCs w:val="40"/>
+        </w:rPr>
+      </w:pPr>
+    </w:p>
+    <w:p>
+      <w:pPr>
+        <w:jc w:val="center"/>
+        <w:rPr>
+          <w:b/>
+          <w:bCs/>
+          <w:sz w:val="40"/>
+          <w:szCs w:val="40"/>
+        </w:rPr>
+      </w:pPr>
+      <w:r>
+        <w:rPr>
+          <w:b/>
+          <w:bCs/>
+          <w:sz w:val="40"/>
+          <w:szCs w:val="40"/>
+        </w:rPr>
+        <w:t xml:space="preserve">Graph residuals of the models used to see if latitude or longitude explain some of the variability. </w:t>
+      </w:r>
+    </w:p>
+    <w:p>
+      <w:pPr>
+        <w:jc w:val="center"/>
+        <w:rPr>
+          <w:b/>
+          <w:bCs/>
+          <w:sz w:val="40"/>
+          <w:szCs w:val="40"/>
+        </w:rPr>
+      </w:pPr>
+    </w:p>
+    <w:p>
+      <w:pPr>
+        <w:jc w:val="center"/>
+        <w:rPr>
+          <w:b/>
+          <w:bCs/>
+          <w:sz w:val="40"/>
+          <w:szCs w:val="40"/>
+        </w:rPr>
+      </w:pPr>
       <w:r>
         <w:rPr>
           <w:b/>
@@ -3466,10 +3633,10 @@
         </w:rPr>
         <w:lastRenderedPageBreak/>
         <w:drawing>
-          <wp:inline distT="0" distB="0" distL="0" distR="0" wp14:anchorId="309A6DA1" wp14:editId="4689C548">
+          <wp:inline distT="0" distB="0" distL="0" distR="0" wp14:anchorId="66C70AD8" wp14:editId="5E9A2042">
             <wp:extent cx="4419827" cy="4172164"/>
             <wp:effectExtent l="0" t="0" r="0" b="0"/>
-            <wp:docPr id="1345800962" name="Picture 3"/>
+            <wp:docPr id="819822552" name="Picture 1"/>
             <wp:cNvGraphicFramePr>
               <a:graphicFrameLocks xmlns:a="http://schemas.openxmlformats.org/drawingml/2006/main" noChangeAspect="1"/>
             </wp:cNvGraphicFramePr>
@@ -3477,7 +3644,7 @@
               <a:graphicData uri="http://schemas.openxmlformats.org/drawingml/2006/picture">
                 <pic:pic xmlns:pic="http://schemas.openxmlformats.org/drawingml/2006/picture">
                   <pic:nvPicPr>
-                    <pic:cNvPr id="1345800962" name="Picture 1345800962"/>
+                    <pic:cNvPr id="819822552" name="Picture 819822552"/>
                     <pic:cNvPicPr/>
                   </pic:nvPicPr>
                   <pic:blipFill>
@@ -3517,10 +3684,10 @@
         </w:rPr>
         <w:lastRenderedPageBreak/>
         <w:drawing>
-          <wp:inline distT="0" distB="0" distL="0" distR="0" wp14:anchorId="29B3A451" wp14:editId="2E6241BC">
+          <wp:inline distT="0" distB="0" distL="0" distR="0" wp14:anchorId="0EF85A92" wp14:editId="59D47498">
             <wp:extent cx="4419827" cy="4172164"/>
             <wp:effectExtent l="0" t="0" r="0" b="0"/>
-            <wp:docPr id="664541526" name="Picture 4"/>
+            <wp:docPr id="1812770737" name="Picture 2"/>
             <wp:cNvGraphicFramePr>
               <a:graphicFrameLocks xmlns:a="http://schemas.openxmlformats.org/drawingml/2006/main" noChangeAspect="1"/>
             </wp:cNvGraphicFramePr>
@@ -3528,7 +3695,7 @@
               <a:graphicData uri="http://schemas.openxmlformats.org/drawingml/2006/picture">
                 <pic:pic xmlns:pic="http://schemas.openxmlformats.org/drawingml/2006/picture">
                   <pic:nvPicPr>
-                    <pic:cNvPr id="664541526" name="Picture 664541526"/>
+                    <pic:cNvPr id="1812770737" name="Picture 1812770737"/>
                     <pic:cNvPicPr/>
                   </pic:nvPicPr>
                   <pic:blipFill>
@@ -3558,17 +3725,6 @@
           </wp:inline>
         </w:drawing>
       </w:r>
-    </w:p>
-    <w:p>
-      <w:pPr>
-        <w:jc w:val="center"/>
-        <w:rPr>
-          <w:b/>
-          <w:bCs/>
-          <w:sz w:val="40"/>
-          <w:szCs w:val="40"/>
-        </w:rPr>
-      </w:pPr>
       <w:r>
         <w:rPr>
           <w:b/>
@@ -3579,10 +3735,10 @@
         </w:rPr>
         <w:lastRenderedPageBreak/>
         <w:drawing>
-          <wp:inline distT="0" distB="0" distL="0" distR="0" wp14:anchorId="0BCA0F85" wp14:editId="7E4314B5">
+          <wp:inline distT="0" distB="0" distL="0" distR="0" wp14:anchorId="309A6DA1" wp14:editId="4689C548">
             <wp:extent cx="4419827" cy="4172164"/>
             <wp:effectExtent l="0" t="0" r="0" b="0"/>
-            <wp:docPr id="1425138000" name="Picture 10" descr="A graph of a graph with dots&#10;&#10;Description automatically generated with medium confidence"/>
+            <wp:docPr id="1345800962" name="Picture 3"/>
             <wp:cNvGraphicFramePr>
               <a:graphicFrameLocks xmlns:a="http://schemas.openxmlformats.org/drawingml/2006/main" noChangeAspect="1"/>
             </wp:cNvGraphicFramePr>
@@ -3590,7 +3746,7 @@
               <a:graphicData uri="http://schemas.openxmlformats.org/drawingml/2006/picture">
                 <pic:pic xmlns:pic="http://schemas.openxmlformats.org/drawingml/2006/picture">
                   <pic:nvPicPr>
-                    <pic:cNvPr id="1425138000" name="Picture 10" descr="A graph of a graph with dots&#10;&#10;Description automatically generated with medium confidence"/>
+                    <pic:cNvPr id="1345800962" name="Picture 1345800962"/>
                     <pic:cNvPicPr/>
                   </pic:nvPicPr>
                   <pic:blipFill>
@@ -3630,10 +3786,10 @@
         </w:rPr>
         <w:lastRenderedPageBreak/>
         <w:drawing>
-          <wp:inline distT="0" distB="0" distL="0" distR="0" wp14:anchorId="6ABD37D8" wp14:editId="3588281A">
+          <wp:inline distT="0" distB="0" distL="0" distR="0" wp14:anchorId="29B3A451" wp14:editId="2E6241BC">
             <wp:extent cx="4419827" cy="4172164"/>
             <wp:effectExtent l="0" t="0" r="0" b="0"/>
-            <wp:docPr id="2061184902" name="Picture 11" descr="A graph of a graph with a line and a line&#10;&#10;Description automatically generated with medium confidence"/>
+            <wp:docPr id="664541526" name="Picture 4"/>
             <wp:cNvGraphicFramePr>
               <a:graphicFrameLocks xmlns:a="http://schemas.openxmlformats.org/drawingml/2006/main" noChangeAspect="1"/>
             </wp:cNvGraphicFramePr>
@@ -3641,7 +3797,7 @@
               <a:graphicData uri="http://schemas.openxmlformats.org/drawingml/2006/picture">
                 <pic:pic xmlns:pic="http://schemas.openxmlformats.org/drawingml/2006/picture">
                   <pic:nvPicPr>
-                    <pic:cNvPr id="2061184902" name="Picture 11" descr="A graph of a graph with a line and a line&#10;&#10;Description automatically generated with medium confidence"/>
+                    <pic:cNvPr id="664541526" name="Picture 664541526"/>
                     <pic:cNvPicPr/>
                   </pic:nvPicPr>
                   <pic:blipFill>
@@ -3671,6 +3827,17 @@
           </wp:inline>
         </w:drawing>
       </w:r>
+    </w:p>
+    <w:p>
+      <w:pPr>
+        <w:jc w:val="center"/>
+        <w:rPr>
+          <w:b/>
+          <w:bCs/>
+          <w:sz w:val="40"/>
+          <w:szCs w:val="40"/>
+        </w:rPr>
+      </w:pPr>
       <w:r>
         <w:rPr>
           <w:b/>
@@ -3681,10 +3848,10 @@
         </w:rPr>
         <w:lastRenderedPageBreak/>
         <w:drawing>
-          <wp:inline distT="0" distB="0" distL="0" distR="0" wp14:anchorId="61A244E1" wp14:editId="07ECAC81">
+          <wp:inline distT="0" distB="0" distL="0" distR="0" wp14:anchorId="0BCA0F85" wp14:editId="7E4314B5">
             <wp:extent cx="4419827" cy="4172164"/>
             <wp:effectExtent l="0" t="0" r="0" b="0"/>
-            <wp:docPr id="630887593" name="Picture 12" descr="A graph with a line and a line&#10;&#10;Description automatically generated"/>
+            <wp:docPr id="1425138000" name="Picture 10" descr="A graph of a graph with dots&#10;&#10;Description automatically generated with medium confidence"/>
             <wp:cNvGraphicFramePr>
               <a:graphicFrameLocks xmlns:a="http://schemas.openxmlformats.org/drawingml/2006/main" noChangeAspect="1"/>
             </wp:cNvGraphicFramePr>
@@ -3692,7 +3859,7 @@
               <a:graphicData uri="http://schemas.openxmlformats.org/drawingml/2006/picture">
                 <pic:pic xmlns:pic="http://schemas.openxmlformats.org/drawingml/2006/picture">
                   <pic:nvPicPr>
-                    <pic:cNvPr id="630887593" name="Picture 12" descr="A graph with a line and a line&#10;&#10;Description automatically generated"/>
+                    <pic:cNvPr id="1425138000" name="Picture 10" descr="A graph of a graph with dots&#10;&#10;Description automatically generated with medium confidence"/>
                     <pic:cNvPicPr/>
                   </pic:nvPicPr>
                   <pic:blipFill>
@@ -3722,28 +3889,6 @@
           </wp:inline>
         </w:drawing>
       </w:r>
-    </w:p>
-    <w:p>
-      <w:pPr>
-        <w:jc w:val="center"/>
-        <w:rPr>
-          <w:b/>
-          <w:bCs/>
-          <w:sz w:val="40"/>
-          <w:szCs w:val="40"/>
-        </w:rPr>
-      </w:pPr>
-    </w:p>
-    <w:p>
-      <w:pPr>
-        <w:jc w:val="center"/>
-        <w:rPr>
-          <w:b/>
-          <w:bCs/>
-          <w:sz w:val="40"/>
-          <w:szCs w:val="40"/>
-        </w:rPr>
-      </w:pPr>
       <w:r>
         <w:rPr>
           <w:b/>
@@ -3754,10 +3899,10 @@
         </w:rPr>
         <w:lastRenderedPageBreak/>
         <w:drawing>
-          <wp:inline distT="0" distB="0" distL="0" distR="0" wp14:anchorId="5CA6799F" wp14:editId="7D6BE4F5">
+          <wp:inline distT="0" distB="0" distL="0" distR="0" wp14:anchorId="6ABD37D8" wp14:editId="3588281A">
             <wp:extent cx="4419827" cy="4172164"/>
             <wp:effectExtent l="0" t="0" r="0" b="0"/>
-            <wp:docPr id="1675062672" name="Picture 15" descr="A graph with red and blue dots&#10;&#10;Description automatically generated"/>
+            <wp:docPr id="2061184902" name="Picture 11" descr="A graph of a graph with a line and a line&#10;&#10;Description automatically generated with medium confidence"/>
             <wp:cNvGraphicFramePr>
               <a:graphicFrameLocks xmlns:a="http://schemas.openxmlformats.org/drawingml/2006/main" noChangeAspect="1"/>
             </wp:cNvGraphicFramePr>
@@ -3765,7 +3910,7 @@
               <a:graphicData uri="http://schemas.openxmlformats.org/drawingml/2006/picture">
                 <pic:pic xmlns:pic="http://schemas.openxmlformats.org/drawingml/2006/picture">
                   <pic:nvPicPr>
-                    <pic:cNvPr id="1675062672" name="Picture 15" descr="A graph with red and blue dots&#10;&#10;Description automatically generated"/>
+                    <pic:cNvPr id="2061184902" name="Picture 11" descr="A graph of a graph with a line and a line&#10;&#10;Description automatically generated with medium confidence"/>
                     <pic:cNvPicPr/>
                   </pic:nvPicPr>
                   <pic:blipFill>
@@ -3805,6 +3950,130 @@
         </w:rPr>
         <w:lastRenderedPageBreak/>
         <w:drawing>
+          <wp:inline distT="0" distB="0" distL="0" distR="0" wp14:anchorId="61A244E1" wp14:editId="07ECAC81">
+            <wp:extent cx="4419827" cy="4172164"/>
+            <wp:effectExtent l="0" t="0" r="0" b="0"/>
+            <wp:docPr id="630887593" name="Picture 12" descr="A graph with a line and a line&#10;&#10;Description automatically generated"/>
+            <wp:cNvGraphicFramePr>
+              <a:graphicFrameLocks xmlns:a="http://schemas.openxmlformats.org/drawingml/2006/main" noChangeAspect="1"/>
+            </wp:cNvGraphicFramePr>
+            <a:graphic xmlns:a="http://schemas.openxmlformats.org/drawingml/2006/main">
+              <a:graphicData uri="http://schemas.openxmlformats.org/drawingml/2006/picture">
+                <pic:pic xmlns:pic="http://schemas.openxmlformats.org/drawingml/2006/picture">
+                  <pic:nvPicPr>
+                    <pic:cNvPr id="630887593" name="Picture 12" descr="A graph with a line and a line&#10;&#10;Description automatically generated"/>
+                    <pic:cNvPicPr/>
+                  </pic:nvPicPr>
+                  <pic:blipFill>
+                    <a:blip r:embed="rId21">
+                      <a:extLst>
+                        <a:ext uri="{28A0092B-C50C-407E-A947-70E740481C1C}">
+                          <a14:useLocalDpi xmlns:a14="http://schemas.microsoft.com/office/drawing/2010/main" val="0"/>
+                        </a:ext>
+                      </a:extLst>
+                    </a:blip>
+                    <a:stretch>
+                      <a:fillRect/>
+                    </a:stretch>
+                  </pic:blipFill>
+                  <pic:spPr>
+                    <a:xfrm>
+                      <a:off x="0" y="0"/>
+                      <a:ext cx="4419827" cy="4172164"/>
+                    </a:xfrm>
+                    <a:prstGeom prst="rect">
+                      <a:avLst/>
+                    </a:prstGeom>
+                  </pic:spPr>
+                </pic:pic>
+              </a:graphicData>
+            </a:graphic>
+          </wp:inline>
+        </w:drawing>
+      </w:r>
+    </w:p>
+    <w:p>
+      <w:pPr>
+        <w:jc w:val="center"/>
+        <w:rPr>
+          <w:b/>
+          <w:bCs/>
+          <w:sz w:val="40"/>
+          <w:szCs w:val="40"/>
+        </w:rPr>
+      </w:pPr>
+    </w:p>
+    <w:p>
+      <w:pPr>
+        <w:jc w:val="center"/>
+        <w:rPr>
+          <w:b/>
+          <w:bCs/>
+          <w:sz w:val="40"/>
+          <w:szCs w:val="40"/>
+        </w:rPr>
+      </w:pPr>
+      <w:r>
+        <w:rPr>
+          <w:b/>
+          <w:bCs/>
+          <w:noProof/>
+          <w:sz w:val="40"/>
+          <w:szCs w:val="40"/>
+        </w:rPr>
+        <w:lastRenderedPageBreak/>
+        <w:drawing>
+          <wp:inline distT="0" distB="0" distL="0" distR="0" wp14:anchorId="5CA6799F" wp14:editId="7D6BE4F5">
+            <wp:extent cx="4419827" cy="4172164"/>
+            <wp:effectExtent l="0" t="0" r="0" b="0"/>
+            <wp:docPr id="1675062672" name="Picture 15" descr="A graph with red and blue dots&#10;&#10;Description automatically generated"/>
+            <wp:cNvGraphicFramePr>
+              <a:graphicFrameLocks xmlns:a="http://schemas.openxmlformats.org/drawingml/2006/main" noChangeAspect="1"/>
+            </wp:cNvGraphicFramePr>
+            <a:graphic xmlns:a="http://schemas.openxmlformats.org/drawingml/2006/main">
+              <a:graphicData uri="http://schemas.openxmlformats.org/drawingml/2006/picture">
+                <pic:pic xmlns:pic="http://schemas.openxmlformats.org/drawingml/2006/picture">
+                  <pic:nvPicPr>
+                    <pic:cNvPr id="1675062672" name="Picture 15" descr="A graph with red and blue dots&#10;&#10;Description automatically generated"/>
+                    <pic:cNvPicPr/>
+                  </pic:nvPicPr>
+                  <pic:blipFill>
+                    <a:blip r:embed="rId22">
+                      <a:extLst>
+                        <a:ext uri="{28A0092B-C50C-407E-A947-70E740481C1C}">
+                          <a14:useLocalDpi xmlns:a14="http://schemas.microsoft.com/office/drawing/2010/main" val="0"/>
+                        </a:ext>
+                      </a:extLst>
+                    </a:blip>
+                    <a:stretch>
+                      <a:fillRect/>
+                    </a:stretch>
+                  </pic:blipFill>
+                  <pic:spPr>
+                    <a:xfrm>
+                      <a:off x="0" y="0"/>
+                      <a:ext cx="4419827" cy="4172164"/>
+                    </a:xfrm>
+                    <a:prstGeom prst="rect">
+                      <a:avLst/>
+                    </a:prstGeom>
+                  </pic:spPr>
+                </pic:pic>
+              </a:graphicData>
+            </a:graphic>
+          </wp:inline>
+        </w:drawing>
+      </w:r>
+      <w:r>
+        <w:rPr>
+          <w:b/>
+          <w:bCs/>
+          <w:noProof/>
+          <w:sz w:val="40"/>
+          <w:szCs w:val="40"/>
+        </w:rPr>
+        <w:lastRenderedPageBreak/>
+        <w:drawing>
           <wp:inline distT="0" distB="0" distL="0" distR="0" wp14:anchorId="28DCB573" wp14:editId="086D9442">
             <wp:extent cx="4419827" cy="4172164"/>
             <wp:effectExtent l="0" t="0" r="0" b="0"/>
@@ -3820,7 +4089,7 @@
                     <pic:cNvPicPr/>
                   </pic:nvPicPr>
                   <pic:blipFill>
-                    <a:blip r:embed="rId21">
+                    <a:blip r:embed="rId23">
                       <a:extLst>
                         <a:ext uri="{28A0092B-C50C-407E-A947-70E740481C1C}">
                           <a14:useLocalDpi xmlns:a14="http://schemas.microsoft.com/office/drawing/2010/main" val="0"/>

</xml_diff>

<commit_message>
worked on writing results and methods
</commit_message>
<xml_diff>
--- a/results/modelresults5_26_24.docx
+++ b/results/modelresults5_26_24.docx
@@ -2,7 +2,322 @@
 <file path=word/document.xml><?xml version="1.0" encoding="utf-8"?>
 <w:document xmlns:wpc="http://schemas.microsoft.com/office/word/2010/wordprocessingCanvas" xmlns:cx="http://schemas.microsoft.com/office/drawing/2014/chartex" xmlns:cx1="http://schemas.microsoft.com/office/drawing/2015/9/8/chartex" xmlns:cx2="http://schemas.microsoft.com/office/drawing/2015/10/21/chartex" xmlns:cx3="http://schemas.microsoft.com/office/drawing/2016/5/9/chartex" xmlns:cx4="http://schemas.microsoft.com/office/drawing/2016/5/10/chartex" xmlns:cx5="http://schemas.microsoft.com/office/drawing/2016/5/11/chartex" xmlns:cx6="http://schemas.microsoft.com/office/drawing/2016/5/12/chartex" xmlns:cx7="http://schemas.microsoft.com/office/drawing/2016/5/13/chartex" xmlns:cx8="http://schemas.microsoft.com/office/drawing/2016/5/14/chartex" xmlns:mc="http://schemas.openxmlformats.org/markup-compatibility/2006" xmlns:aink="http://schemas.microsoft.com/office/drawing/2016/ink" xmlns:am3d="http://schemas.microsoft.com/office/drawing/2017/model3d" xmlns:o="urn:schemas-microsoft-com:office:office" xmlns:oel="http://schemas.microsoft.com/office/2019/extlst" xmlns:r="http://schemas.openxmlformats.org/officeDocument/2006/relationships" xmlns:m="http://schemas.openxmlformats.org/officeDocument/2006/math" xmlns:v="urn:schemas-microsoft-com:vml" xmlns:wp14="http://schemas.microsoft.com/office/word/2010/wordprocessingDrawing" xmlns:wp="http://schemas.openxmlformats.org/drawingml/2006/wordprocessingDrawing" xmlns:w10="urn:schemas-microsoft-com:office:word" xmlns:w="http://schemas.openxmlformats.org/wordprocessingml/2006/main" xmlns:w14="http://schemas.microsoft.com/office/word/2010/wordml" xmlns:w15="http://schemas.microsoft.com/office/word/2012/wordml" xmlns:w16cex="http://schemas.microsoft.com/office/word/2018/wordml/cex" xmlns:w16cid="http://schemas.microsoft.com/office/word/2016/wordml/cid" xmlns:w16="http://schemas.microsoft.com/office/word/2018/wordml" xmlns:w16du="http://schemas.microsoft.com/office/word/2023/wordml/word16du" xmlns:w16sdtdh="http://schemas.microsoft.com/office/word/2020/wordml/sdtdatahash" xmlns:w16se="http://schemas.microsoft.com/office/word/2015/wordml/symex" xmlns:wpg="http://schemas.microsoft.com/office/word/2010/wordprocessingGroup" xmlns:wpi="http://schemas.microsoft.com/office/word/2010/wordprocessingInk" xmlns:wne="http://schemas.microsoft.com/office/word/2006/wordml" xmlns:wps="http://schemas.microsoft.com/office/word/2010/wordprocessingShape" mc:Ignorable="w14 w15 w16se w16cid w16 w16cex w16sdtdh w16du wp14">
   <w:body>
-    <w:p/>
+    <w:p>
+      <w:r>
+        <w:t xml:space="preserve">Results Write-Up </w:t>
+      </w:r>
+    </w:p>
+    <w:p>
+      <w:pPr>
+        <w:pStyle w:val="NormalWeb"/>
+      </w:pPr>
+      <w:r>
+        <w:t xml:space="preserve">The GLS results indicate that active carbon (p &lt; 0.01) and aggregate stability (p &lt; 0.01) are significant predictors of MAOM indicating that higher active carbon levels and more stable aggregates are associated with increased MAOM storage on these farms. </w:t>
+      </w:r>
+    </w:p>
+    <w:p>
+      <w:pPr>
+        <w:pStyle w:val="NormalWeb"/>
+      </w:pPr>
+      <w:r>
+        <w:t xml:space="preserve">The interaction between mean annual precipitation, soil texture (clay content), and mean annual temperature is also a significant predictor for MAOM (p &lt; 0.05). The effect of precipitation on MAOM varies with clay content and temperature. In clay-rich soils, MAOM increases with an increase in temperature, especially for farms with higher precipitation. However, this effect diminishes particularly in soils with lower clay content and especially where there is also higher precipitation and temperature does not have as much of an effect on MAOM.  </w:t>
+      </w:r>
+      <w:r>
+        <w:rPr>
+          <w:highlight w:val="yellow"/>
+        </w:rPr>
+        <w:t>Get equations for the lines.</w:t>
+      </w:r>
+      <w:r>
+        <w:t xml:space="preserve"> </w:t>
+      </w:r>
+    </w:p>
+    <w:p>
+      <w:pPr>
+        <w:pStyle w:val="NormalWeb"/>
+      </w:pPr>
+      <w:r>
+        <w:t xml:space="preserve">When the model is arranged to predict the proportion of MAOM, the GLS results show that clay texture and climate interactions with clay texture are significant predictors. Higher percentages of clay (p&lt;0.05) </w:t>
+      </w:r>
+      <w:proofErr w:type="gramStart"/>
+      <w:r>
+        <w:t>is</w:t>
+      </w:r>
+      <w:proofErr w:type="gramEnd"/>
+      <w:r>
+        <w:t xml:space="preserve"> associated with greater proportions of MAOM. The interaction between annual precipitation, soil texture (clay content), and mean annual temperature is also a significant predictor (p&lt;0.05) of proportion of MAOM. The effect of precipitation on MAOM varies with clay content and temperature. In clay-rich soils, MAOM significantly increases </w:t>
+      </w:r>
+      <w:r>
+        <w:rPr>
+          <w:highlight w:val="yellow"/>
+        </w:rPr>
+        <w:t>(</w:t>
+      </w:r>
+      <w:r>
+        <w:rPr>
+          <w:highlight w:val="yellow"/>
+        </w:rPr>
+        <w:t>equations for the line</w:t>
+      </w:r>
+      <w:r>
+        <w:t xml:space="preserve">) with an increase in temperature, but this is only true for farms with higher precipitation. </w:t>
+      </w:r>
+    </w:p>
+    <w:p>
+      <w:pPr>
+        <w:pStyle w:val="NormalWeb"/>
+      </w:pPr>
+      <w:r>
+        <w:t xml:space="preserve">With particulate organic matter (POM) as the response variable, the GLS </w:t>
+      </w:r>
+      <w:r>
+        <w:t>indicates</w:t>
+      </w:r>
+      <w:r>
+        <w:t xml:space="preserve"> that aggregate stability, active carbon, and the interaction between temperature and precipitation are significant predictors. Increased active carbon or aggregate stability </w:t>
+      </w:r>
+      <w:r>
+        <w:t>indicates</w:t>
+      </w:r>
+      <w:r>
+        <w:t xml:space="preserve"> higher concentration of POM. In lower temperature climates, an increase in precipitation shows an increase in POM.  </w:t>
+      </w:r>
+    </w:p>
+    <w:p>
+      <w:pPr>
+        <w:pStyle w:val="NormalWeb"/>
+      </w:pPr>
+      <w:r>
+        <w:t xml:space="preserve">Overall, our models explain a </w:t>
+      </w:r>
+      <w:r>
+        <w:rPr>
+          <w:highlight w:val="yellow"/>
+        </w:rPr>
+        <w:t>substantial</w:t>
+      </w:r>
+      <w:r>
+        <w:t xml:space="preserve"> portion of the variability in MAOM concentration (R-squared </w:t>
+      </w:r>
+      <w:r>
+        <w:rPr>
+          <w:highlight w:val="yellow"/>
+        </w:rPr>
+        <w:t>= [insert value]),</w:t>
+      </w:r>
+      <w:r>
+        <w:t xml:space="preserve"> </w:t>
+      </w:r>
+      <w:bookmarkStart w:id="0" w:name="_Hlk168519101"/>
+      <w:r>
+        <w:t xml:space="preserve">highlighting the combined importance of soil properties and environmental factors. </w:t>
+      </w:r>
+      <w:bookmarkEnd w:id="0"/>
+    </w:p>
+    <w:p>
+      <w:pPr>
+        <w:pStyle w:val="NormalWeb"/>
+      </w:pPr>
+      <w:r>
+        <w:t>Summary-</w:t>
+      </w:r>
+    </w:p>
+    <w:p>
+      <w:pPr>
+        <w:pStyle w:val="NormalWeb"/>
+        <w:rPr>
+          <w:b/>
+          <w:bCs/>
+        </w:rPr>
+      </w:pPr>
+      <w:proofErr w:type="spellStart"/>
+      <w:r>
+        <w:rPr>
+          <w:b/>
+          <w:bCs/>
+        </w:rPr>
+        <w:t>MgMAOM</w:t>
+      </w:r>
+      <w:proofErr w:type="spellEnd"/>
+    </w:p>
+    <w:p>
+      <w:pPr>
+        <w:pStyle w:val="NormalWeb"/>
+      </w:pPr>
+      <w:r>
+        <w:t xml:space="preserve">(↑) Active carbon (↑) </w:t>
+      </w:r>
+      <w:r>
+        <w:t>MAOM</w:t>
+      </w:r>
+    </w:p>
+    <w:p>
+      <w:pPr>
+        <w:pStyle w:val="NormalWeb"/>
+      </w:pPr>
+      <w:r>
+        <w:t xml:space="preserve">(↑)Aggregate Stability (↑) </w:t>
+      </w:r>
+      <w:r>
+        <w:t>MAO</w:t>
+      </w:r>
+      <w:r>
+        <w:t>M</w:t>
+      </w:r>
+    </w:p>
+    <w:p>
+      <w:pPr>
+        <w:pStyle w:val="NormalWeb"/>
+      </w:pPr>
+      <w:r>
+        <w:t xml:space="preserve">(↑) </w:t>
+      </w:r>
+      <w:r>
+        <w:t>Temperature</w:t>
+      </w:r>
+      <w:r>
+        <w:t xml:space="preserve"> (↑) </w:t>
+      </w:r>
+      <w:r>
+        <w:t>MAO</w:t>
+      </w:r>
+      <w:r>
+        <w:t>M</w:t>
+      </w:r>
+      <w:r>
+        <w:t xml:space="preserve"> (only when </w:t>
+      </w:r>
+      <w:r>
+        <w:t>(↑)</w:t>
+      </w:r>
+      <w:r>
+        <w:t xml:space="preserve"> clay and especially when </w:t>
+      </w:r>
+      <w:r>
+        <w:t>(↑)</w:t>
+      </w:r>
+      <w:r>
+        <w:t xml:space="preserve"> precipitation)</w:t>
+      </w:r>
+    </w:p>
+    <w:p>
+      <w:pPr>
+        <w:pStyle w:val="NormalWeb"/>
+        <w:rPr>
+          <w:b/>
+          <w:bCs/>
+        </w:rPr>
+      </w:pPr>
+      <w:proofErr w:type="spellStart"/>
+      <w:r>
+        <w:rPr>
+          <w:b/>
+          <w:bCs/>
+        </w:rPr>
+        <w:t>PropMAOM</w:t>
+      </w:r>
+      <w:proofErr w:type="spellEnd"/>
+    </w:p>
+    <w:p>
+      <w:pPr>
+        <w:pStyle w:val="NormalWeb"/>
+      </w:pPr>
+      <w:r>
+        <w:t>(↑)</w:t>
+      </w:r>
+      <w:r>
+        <w:t xml:space="preserve"> clay </w:t>
+      </w:r>
+      <w:r>
+        <w:t>(↑)</w:t>
+      </w:r>
+      <w:r>
+        <w:t xml:space="preserve"> proportion of MAOM especially when </w:t>
+      </w:r>
+      <w:r>
+        <w:t>(↑)</w:t>
+      </w:r>
+      <w:r>
+        <w:t xml:space="preserve"> temperature ( only at </w:t>
+      </w:r>
+      <w:r>
+        <w:t>(↑)</w:t>
+      </w:r>
+      <w:r>
+        <w:t xml:space="preserve"> precipitation)</w:t>
+      </w:r>
+    </w:p>
+    <w:p>
+      <w:pPr>
+        <w:pStyle w:val="NormalWeb"/>
+        <w:rPr>
+          <w:b/>
+          <w:bCs/>
+        </w:rPr>
+      </w:pPr>
+      <w:r>
+        <w:rPr>
+          <w:b/>
+          <w:bCs/>
+        </w:rPr>
+        <w:t>POM</w:t>
+      </w:r>
+    </w:p>
+    <w:p>
+      <w:pPr>
+        <w:pStyle w:val="NormalWeb"/>
+      </w:pPr>
+      <w:r>
+        <w:lastRenderedPageBreak/>
+        <w:t>(↑)</w:t>
+      </w:r>
+      <w:r>
+        <w:t xml:space="preserve"> Active carbon</w:t>
+      </w:r>
+      <w:r>
+        <w:t xml:space="preserve"> </w:t>
+      </w:r>
+      <w:r>
+        <w:t>(↑)</w:t>
+      </w:r>
+      <w:r>
+        <w:t xml:space="preserve"> POM</w:t>
+      </w:r>
+    </w:p>
+    <w:p>
+      <w:pPr>
+        <w:pStyle w:val="NormalWeb"/>
+      </w:pPr>
+      <w:r>
+        <w:t>(↑)</w:t>
+      </w:r>
+      <w:r>
+        <w:t xml:space="preserve"> Aggregate Stability </w:t>
+      </w:r>
+      <w:r>
+        <w:t>(↑)</w:t>
+      </w:r>
+      <w:r>
+        <w:t xml:space="preserve"> POM</w:t>
+      </w:r>
+    </w:p>
+    <w:p>
+      <w:pPr>
+        <w:pStyle w:val="NormalWeb"/>
+      </w:pPr>
+      <w:r>
+        <w:t>(↑)</w:t>
+      </w:r>
+      <w:r>
+        <w:t xml:space="preserve"> PPT </w:t>
+      </w:r>
+      <w:r>
+        <w:t>(↑)</w:t>
+      </w:r>
+      <w:r>
+        <w:t xml:space="preserve"> POM (only in lower temperatures) </w:t>
+      </w:r>
+    </w:p>
     <w:p/>
     <w:p>
       <w:pPr>
@@ -40,110 +355,6 @@
     <w:p>
       <w:pPr>
         <w:pStyle w:val="NormalWeb"/>
-      </w:pPr>
-      <w:r>
-        <w:t xml:space="preserve">The </w:t>
-      </w:r>
-      <w:r>
-        <w:t xml:space="preserve">GLS </w:t>
-      </w:r>
-      <w:r>
-        <w:t>results indicate that active carbon (p &lt; 0.01)</w:t>
-      </w:r>
-      <w:r>
-        <w:t xml:space="preserve"> and aggregate stability </w:t>
-      </w:r>
-      <w:r>
-        <w:t>(p &lt; 0.01)</w:t>
-      </w:r>
-      <w:r>
-        <w:t xml:space="preserve"> are significant predictors of MAOM</w:t>
-      </w:r>
-      <w:r>
-        <w:t>. Higher active carbon levels</w:t>
-      </w:r>
-      <w:r>
-        <w:t xml:space="preserve"> and more stable aggregates </w:t>
-      </w:r>
-      <w:r>
-        <w:t xml:space="preserve">are associated with increased </w:t>
-      </w:r>
-      <w:r>
-        <w:t xml:space="preserve">MAOM storage on these farms. </w:t>
-      </w:r>
-    </w:p>
-    <w:p>
-      <w:pPr>
-        <w:pStyle w:val="NormalWeb"/>
-      </w:pPr>
-      <w:r>
-        <w:t>T</w:t>
-      </w:r>
-      <w:r>
-        <w:t xml:space="preserve">he interaction between </w:t>
-      </w:r>
-      <w:r>
-        <w:t xml:space="preserve">mean </w:t>
-      </w:r>
-      <w:r>
-        <w:t>precipitation, soil texture</w:t>
-      </w:r>
-      <w:r>
-        <w:t xml:space="preserve"> (clay content)</w:t>
-      </w:r>
-      <w:r>
-        <w:t xml:space="preserve">, and </w:t>
-      </w:r>
-      <w:r>
-        <w:t xml:space="preserve">mean </w:t>
-      </w:r>
-      <w:r>
-        <w:t xml:space="preserve">temperature </w:t>
-      </w:r>
-      <w:r>
-        <w:t xml:space="preserve">is also a </w:t>
-      </w:r>
-      <w:r>
-        <w:t>significant</w:t>
-      </w:r>
-      <w:r>
-        <w:t xml:space="preserve"> predictor for MAOM</w:t>
-      </w:r>
-      <w:r>
-        <w:t xml:space="preserve"> (p &lt; 0.05). The effect of precipitation on soil carbon varies with clay content and temperature. In clay-rich soils, higher precipitation tends to increase soil carbon, especially at moderate temperatures. However, this positive effect diminishes at higher temperatures, particularly in soils with lower clay content.</w:t>
-      </w:r>
-    </w:p>
-    <w:p>
-      <w:pPr>
-        <w:pStyle w:val="NormalWeb"/>
-      </w:pPr>
-      <w:r>
-        <w:t xml:space="preserve">Overall, our model explains a substantial portion of the variability in soil carbon content (R-squared </w:t>
-      </w:r>
-      <w:r>
-        <w:rPr>
-          <w:highlight w:val="yellow"/>
-        </w:rPr>
-        <w:t>= [insert value]),</w:t>
-      </w:r>
-      <w:r>
-        <w:t xml:space="preserve"> </w:t>
-      </w:r>
-      <w:bookmarkStart w:id="0" w:name="_Hlk168519101"/>
-      <w:r>
-        <w:t xml:space="preserve">highlighting the combined importance of soil properties and environmental factors. These insights are crucial for predicting how </w:t>
-      </w:r>
-      <w:r>
-        <w:t>MAOM</w:t>
-      </w:r>
-      <w:r>
-        <w:t xml:space="preserve"> levels respond to changing environmental conditions and for informing soil management strategies aimed at enhancing carbon sequestration."</w:t>
-      </w:r>
-      <w:bookmarkEnd w:id="0"/>
-    </w:p>
-    <w:p>
-      <w:pPr>
-        <w:jc w:val="center"/>
         <w:rPr>
           <w:b/>
           <w:bCs/>
@@ -151,49 +362,9 @@
           <w:szCs w:val="32"/>
         </w:rPr>
       </w:pPr>
-      <w:r>
-        <w:rPr>
-          <w:rFonts w:ascii="Times New Roman" w:eastAsia="Times New Roman" w:hAnsi="Symbol" w:cs="Times New Roman"/>
-          <w:kern w:val="0"/>
-          <w:sz w:val="24"/>
-          <w:szCs w:val="24"/>
-          <w14:ligatures w14:val="none"/>
-        </w:rPr>
-        <w:t></w:t>
-      </w:r>
-      <w:r>
-        <w:rPr>
-          <w:rFonts w:ascii="Times New Roman" w:eastAsia="Times New Roman" w:hAnsi="Times New Roman" w:cs="Times New Roman"/>
-          <w:kern w:val="0"/>
-          <w:sz w:val="24"/>
-          <w:szCs w:val="24"/>
-          <w14:ligatures w14:val="none"/>
-        </w:rPr>
-        <w:t xml:space="preserve">  Discuss whether these significant predictors have a substantial effect size and practical importance in </w:t>
-      </w:r>
-      <w:r>
-        <w:rPr>
-          <w:rFonts w:ascii="Times New Roman" w:eastAsia="Times New Roman" w:hAnsi="Times New Roman" w:cs="Times New Roman"/>
-          <w:kern w:val="0"/>
-          <w:sz w:val="24"/>
-          <w:szCs w:val="24"/>
-          <w14:ligatures w14:val="none"/>
-        </w:rPr>
-        <w:t xml:space="preserve">our </w:t>
-      </w:r>
-      <w:proofErr w:type="gramStart"/>
-      <w:r>
-        <w:rPr>
-          <w:rFonts w:ascii="Times New Roman" w:eastAsia="Times New Roman" w:hAnsi="Times New Roman" w:cs="Times New Roman"/>
-          <w:kern w:val="0"/>
-          <w:sz w:val="24"/>
-          <w:szCs w:val="24"/>
-          <w14:ligatures w14:val="none"/>
-        </w:rPr>
-        <w:t>context</w:t>
-      </w:r>
-      <w:proofErr w:type="gramEnd"/>
-    </w:p>
+      <w:bookmarkStart w:id="1" w:name="_Hlk168549654"/>
+    </w:p>
+    <w:bookmarkEnd w:id="1"/>
     <w:p>
       <w:r>
         <w:t xml:space="preserve">m3 = </w:t>
@@ -889,7 +1060,6 @@
           <w:highlight w:val="yellow"/>
           <w:bdr w:val="none" w:sz="0" w:space="0" w:color="auto" w:frame="1"/>
         </w:rPr>
-        <w:lastRenderedPageBreak/>
         <w:t>ppt.cm                             3.3356   1.64223  2.031116  0.0437</w:t>
       </w:r>
     </w:p>
@@ -1140,6 +1310,7 @@
         <w:rPr>
           <w:noProof/>
         </w:rPr>
+        <w:lastRenderedPageBreak/>
         <w:drawing>
           <wp:inline distT="0" distB="0" distL="0" distR="0" wp14:anchorId="713EB72D" wp14:editId="2796C2F4">
             <wp:extent cx="4419827" cy="4172164"/>
@@ -3287,14 +3458,16 @@
           <w:rStyle w:val="gntyacmbo3b"/>
           <w:rFonts w:ascii="Lucida Console" w:eastAsiaTheme="majorEastAsia" w:hAnsi="Lucida Console"/>
           <w:color w:val="000000"/>
-          <w:bdr w:val="none" w:sz="0" w:space="0" w:color="auto" w:frame="1"/>
-        </w:rPr>
-      </w:pPr>
-      <w:r>
-        <w:rPr>
-          <w:rStyle w:val="gntyacmbo3b"/>
-          <w:rFonts w:ascii="Lucida Console" w:eastAsiaTheme="majorEastAsia" w:hAnsi="Lucida Console"/>
-          <w:color w:val="000000"/>
+          <w:highlight w:val="yellow"/>
+          <w:bdr w:val="none" w:sz="0" w:space="0" w:color="auto" w:frame="1"/>
+        </w:rPr>
+      </w:pPr>
+      <w:r>
+        <w:rPr>
+          <w:rStyle w:val="gntyacmbo3b"/>
+          <w:rFonts w:ascii="Lucida Console" w:eastAsiaTheme="majorEastAsia" w:hAnsi="Lucida Console"/>
+          <w:color w:val="000000"/>
+          <w:highlight w:val="yellow"/>
           <w:bdr w:val="none" w:sz="0" w:space="0" w:color="auto" w:frame="1"/>
         </w:rPr>
         <w:t>ppt.cm                 0.96799  0.266994  3.625507  0.0004</w:t>
@@ -3309,6 +3482,7 @@
           <w:rStyle w:val="gntyacmbo3b"/>
           <w:rFonts w:ascii="Lucida Console" w:eastAsiaTheme="majorEastAsia" w:hAnsi="Lucida Console"/>
           <w:color w:val="000000"/>
+          <w:highlight w:val="yellow"/>
           <w:bdr w:val="none" w:sz="0" w:space="0" w:color="auto" w:frame="1"/>
         </w:rPr>
       </w:pPr>
@@ -3318,6 +3492,7 @@
           <w:rStyle w:val="gntyacmbo3b"/>
           <w:rFonts w:ascii="Lucida Console" w:eastAsiaTheme="majorEastAsia" w:hAnsi="Lucida Console"/>
           <w:color w:val="000000"/>
+          <w:highlight w:val="yellow"/>
           <w:bdr w:val="none" w:sz="0" w:space="0" w:color="auto" w:frame="1"/>
         </w:rPr>
         <w:t>tmeanC</w:t>
@@ -3328,6 +3503,7 @@
           <w:rStyle w:val="gntyacmbo3b"/>
           <w:rFonts w:ascii="Lucida Console" w:eastAsiaTheme="majorEastAsia" w:hAnsi="Lucida Console"/>
           <w:color w:val="000000"/>
+          <w:highlight w:val="yellow"/>
           <w:bdr w:val="none" w:sz="0" w:space="0" w:color="auto" w:frame="1"/>
         </w:rPr>
         <w:t xml:space="preserve">                13.32734  4.087531  3.260486  0.0013</w:t>
@@ -3342,6 +3518,7 @@
           <w:rStyle w:val="gntyacmbo3b"/>
           <w:rFonts w:ascii="Lucida Console" w:eastAsiaTheme="majorEastAsia" w:hAnsi="Lucida Console"/>
           <w:color w:val="000000"/>
+          <w:highlight w:val="yellow"/>
           <w:bdr w:val="none" w:sz="0" w:space="0" w:color="auto" w:frame="1"/>
         </w:rPr>
       </w:pPr>
@@ -3351,6 +3528,7 @@
           <w:rStyle w:val="gntyacmbo3b"/>
           <w:rFonts w:ascii="Lucida Console" w:eastAsiaTheme="majorEastAsia" w:hAnsi="Lucida Console"/>
           <w:color w:val="000000"/>
+          <w:highlight w:val="yellow"/>
           <w:bdr w:val="none" w:sz="0" w:space="0" w:color="auto" w:frame="1"/>
         </w:rPr>
         <w:t>aggregate_stability</w:t>
@@ -3361,6 +3539,7 @@
           <w:rStyle w:val="gntyacmbo3b"/>
           <w:rFonts w:ascii="Lucida Console" w:eastAsiaTheme="majorEastAsia" w:hAnsi="Lucida Console"/>
           <w:color w:val="000000"/>
+          <w:highlight w:val="yellow"/>
           <w:bdr w:val="none" w:sz="0" w:space="0" w:color="auto" w:frame="1"/>
         </w:rPr>
         <w:t xml:space="preserve">    0.06799  0.013840  4.912782  0.0000</w:t>
@@ -3375,6 +3554,7 @@
           <w:rStyle w:val="gntyacmbo3b"/>
           <w:rFonts w:ascii="Lucida Console" w:eastAsiaTheme="majorEastAsia" w:hAnsi="Lucida Console"/>
           <w:color w:val="000000"/>
+          <w:highlight w:val="yellow"/>
           <w:bdr w:val="none" w:sz="0" w:space="0" w:color="auto" w:frame="1"/>
         </w:rPr>
       </w:pPr>
@@ -3384,6 +3564,7 @@
           <w:rStyle w:val="gntyacmbo3b"/>
           <w:rFonts w:ascii="Lucida Console" w:eastAsiaTheme="majorEastAsia" w:hAnsi="Lucida Console"/>
           <w:color w:val="000000"/>
+          <w:highlight w:val="yellow"/>
           <w:bdr w:val="none" w:sz="0" w:space="0" w:color="auto" w:frame="1"/>
         </w:rPr>
         <w:t>active_carbon</w:t>
@@ -3394,6 +3575,7 @@
           <w:rStyle w:val="gntyacmbo3b"/>
           <w:rFonts w:ascii="Lucida Console" w:eastAsiaTheme="majorEastAsia" w:hAnsi="Lucida Console"/>
           <w:color w:val="000000"/>
+          <w:highlight w:val="yellow"/>
           <w:bdr w:val="none" w:sz="0" w:space="0" w:color="auto" w:frame="1"/>
         </w:rPr>
         <w:t xml:space="preserve">          0.01317  0.001581  8.333649  0.0000</w:t>
@@ -3415,6 +3597,7 @@
           <w:rStyle w:val="gntyacmbo3b"/>
           <w:rFonts w:ascii="Lucida Console" w:eastAsiaTheme="majorEastAsia" w:hAnsi="Lucida Console"/>
           <w:color w:val="000000"/>
+          <w:highlight w:val="yellow"/>
           <w:bdr w:val="none" w:sz="0" w:space="0" w:color="auto" w:frame="1"/>
         </w:rPr>
         <w:t>ppt.cm:tmeanC</w:t>
@@ -3425,6 +3608,7 @@
           <w:rStyle w:val="gntyacmbo3b"/>
           <w:rFonts w:ascii="Lucida Console" w:eastAsiaTheme="majorEastAsia" w:hAnsi="Lucida Console"/>
           <w:color w:val="000000"/>
+          <w:highlight w:val="yellow"/>
           <w:bdr w:val="none" w:sz="0" w:space="0" w:color="auto" w:frame="1"/>
         </w:rPr>
         <w:t xml:space="preserve">         -0.12585  0.036424 -3.455111  0.0007</w:t>
@@ -8745,7 +8929,6 @@
     <w:name w:val="Normal (Web)"/>
     <w:basedOn w:val="Normal"/>
     <w:uiPriority w:val="99"/>
-    <w:semiHidden/>
     <w:unhideWhenUsed/>
     <w:rsid w:val="00CC28D3"/>
     <w:pPr>

</xml_diff>